<commit_message>
update documentation and comments
</commit_message>
<xml_diff>
--- a/documents/dossier technique.docx
+++ b/documents/dossier technique.docx
@@ -390,7 +390,7 @@
               <w:noProof/>
             </w:rPr>
             <w:pict>
-              <v:group id="_x0000_s1053" style="position:absolute;margin-left:5828.2pt;margin-top:0;width:264.55pt;height:690.65pt;z-index:251660288;mso-position-horizontal:right;mso-position-horizontal-relative:page;mso-position-vertical:bottom;mso-position-vertical-relative:page" coordorigin="5531,1258" coordsize="5291,13813">
+              <v:group id="_x0000_s1053" style="position:absolute;margin-left:6041.55pt;margin-top:0;width:264.55pt;height:690.65pt;z-index:251660288;mso-position-horizontal:right;mso-position-horizontal-relative:page;mso-position-vertical:bottom;mso-position-vertical-relative:page" coordorigin="5531,1258" coordsize="5291,13813">
                 <v:shape id="_x0000_s1054" type="#_x0000_t32" style="position:absolute;left:6519;top:1258;width:4303;height:10040;flip:x" o:connectortype="straight" strokecolor="#a7bfde [1620]"/>
                 <v:group id="_x0000_s1055" style="position:absolute;left:5531;top:9226;width:5291;height:5845" coordorigin="5531,9226" coordsize="5291,5845">
                   <v:shape id="_x0000_s1056" style="position:absolute;left:5531;top:9226;width:5291;height:5845;mso-position-horizontal-relative:text;mso-position-vertical-relative:text;mso-width-relative:page;mso-height-relative:page" coordsize="6418,6670" path="m6418,1185r,5485l1809,6669c974,5889,,3958,1407,1987hfc2830,,5591,411,6418,1185haxe" fillcolor="#a7bfde [1620]" stroked="f">
@@ -8615,8 +8615,64 @@
         </w:tabs>
         <w:rPr>
           <w:sz w:val="18"/>
-        </w:rPr>
-      </w:pPr>
+          <w:lang w:val="en-US"/>
+        </w:rPr>
+      </w:pPr>
+      <w:r>
+        <w:rPr>
+          <w:sz w:val="18"/>
+          <w:lang w:val="en-US"/>
+        </w:rPr>
+        <w:t>ERR_FAILED</w:t>
+      </w:r>
+      <w:r>
+        <w:rPr>
+          <w:sz w:val="18"/>
+          <w:lang w:val="en-US"/>
+        </w:rPr>
+        <w:tab/>
+      </w:r>
+      <w:r>
+        <w:rPr>
+          <w:sz w:val="18"/>
+          <w:lang w:val="en-US"/>
+        </w:rPr>
+        <w:t>IO_REPOSITORY_ALREADY_EXISTS</w:t>
+      </w:r>
+      <w:r>
+        <w:rPr>
+          <w:sz w:val="18"/>
+          <w:lang w:val="en-US"/>
+        </w:rPr>
+        <w:tab/>
+        <w:t xml:space="preserve">Le </w:t>
+      </w:r>
+      <w:r>
+        <w:rPr>
+          <w:sz w:val="18"/>
+        </w:rPr>
+        <w:t>dépôt</w:t>
+      </w:r>
+      <w:r>
+        <w:rPr>
+          <w:sz w:val="18"/>
+          <w:lang w:val="en-US"/>
+        </w:rPr>
+        <w:t xml:space="preserve"> </w:t>
+      </w:r>
+      <w:r>
+        <w:rPr>
+          <w:sz w:val="18"/>
+        </w:rPr>
+        <w:t>existe</w:t>
+      </w:r>
+      <w:r>
+        <w:rPr>
+          <w:sz w:val="18"/>
+          <w:lang w:val="en-US"/>
+        </w:rPr>
+        <w:t xml:space="preserve"> déjà</w:t>
+      </w:r>
     </w:p>
     <w:p>
       <w:pPr>
@@ -8627,34 +8683,9 @@
         </w:tabs>
         <w:rPr>
           <w:sz w:val="18"/>
-        </w:rPr>
-      </w:pPr>
-      <w:r>
-        <w:rPr>
-          <w:sz w:val="18"/>
-        </w:rPr>
-        <w:t>ERR_SYSTEM</w:t>
-      </w:r>
-      <w:r>
-        <w:rPr>
-          <w:sz w:val="18"/>
-        </w:rPr>
-        <w:tab/>
-        <w:t>IO_CANT_CREATE_UPLOAD_DIR</w:t>
-      </w:r>
-      <w:r>
-        <w:rPr>
-          <w:sz w:val="18"/>
-        </w:rPr>
-        <w:tab/>
-        <w:t xml:space="preserve">Le </w:t>
-      </w:r>
-      <w:r>
-        <w:rPr>
-          <w:sz w:val="18"/>
-        </w:rPr>
-        <w:t>dossier d’envoie n’existe pas et ne peut pas être créé</w:t>
-      </w:r>
+          <w:lang w:val="en-US"/>
+        </w:rPr>
+      </w:pPr>
     </w:p>
     <w:p>
       <w:pPr>
@@ -8678,32 +8709,20 @@
           <w:sz w:val="18"/>
         </w:rPr>
         <w:tab/>
-        <w:t>IO_DUMMY_UPLOAD_FILE_CREATE</w:t>
+        <w:t>IO_CANT_CREATE_UPLOAD_DIR</w:t>
       </w:r>
       <w:r>
         <w:rPr>
           <w:sz w:val="18"/>
         </w:rPr>
         <w:tab/>
-        <w:t xml:space="preserve">Le fichier de </w:t>
+        <w:t xml:space="preserve">Le </w:t>
       </w:r>
       <w:r>
         <w:rPr>
           <w:sz w:val="18"/>
         </w:rPr>
-        <w:t>réception</w:t>
-      </w:r>
-      <w:r>
-        <w:rPr>
-          <w:sz w:val="18"/>
-        </w:rPr>
-        <w:t xml:space="preserve"> </w:t>
-      </w:r>
-      <w:r>
-        <w:rPr>
-          <w:sz w:val="18"/>
-        </w:rPr>
-        <w:t>ne peut pas être créé</w:t>
+        <w:t>dossier d’envoie n’existe pas et ne peut pas être créé</w:t>
       </w:r>
     </w:p>
     <w:p>
@@ -8728,6 +8747,56 @@
           <w:sz w:val="18"/>
         </w:rPr>
         <w:tab/>
+        <w:t>IO_DUMMY_UPLOAD_FILE_CREATE</w:t>
+      </w:r>
+      <w:r>
+        <w:rPr>
+          <w:sz w:val="18"/>
+        </w:rPr>
+        <w:tab/>
+        <w:t xml:space="preserve">Le fichier de </w:t>
+      </w:r>
+      <w:r>
+        <w:rPr>
+          <w:sz w:val="18"/>
+        </w:rPr>
+        <w:t>réception</w:t>
+      </w:r>
+      <w:r>
+        <w:rPr>
+          <w:sz w:val="18"/>
+        </w:rPr>
+        <w:t xml:space="preserve"> </w:t>
+      </w:r>
+      <w:r>
+        <w:rPr>
+          <w:sz w:val="18"/>
+        </w:rPr>
+        <w:t>ne peut pas être créé</w:t>
+      </w:r>
+    </w:p>
+    <w:p>
+      <w:pPr>
+        <w:pStyle w:val="Sansinterligne"/>
+        <w:tabs>
+          <w:tab w:val="left" w:pos="1418"/>
+          <w:tab w:val="left" w:pos="4253"/>
+        </w:tabs>
+        <w:rPr>
+          <w:sz w:val="18"/>
+        </w:rPr>
+      </w:pPr>
+      <w:r>
+        <w:rPr>
+          <w:sz w:val="18"/>
+        </w:rPr>
+        <w:t>ERR_SYSTEM</w:t>
+      </w:r>
+      <w:r>
+        <w:rPr>
+          <w:sz w:val="18"/>
+        </w:rPr>
+        <w:tab/>
         <w:t>IO_UPLOAD_DIR_NOT_EXISTS</w:t>
       </w:r>
       <w:r>
@@ -8747,6 +8816,44 @@
           <w:sz w:val="18"/>
         </w:rPr>
         <w:t xml:space="preserve">dossier d’envoie n’existe pas </w:t>
+      </w:r>
+    </w:p>
+    <w:p>
+      <w:pPr>
+        <w:pStyle w:val="Sansinterligne"/>
+        <w:tabs>
+          <w:tab w:val="left" w:pos="1418"/>
+          <w:tab w:val="left" w:pos="4253"/>
+        </w:tabs>
+        <w:rPr>
+          <w:sz w:val="18"/>
+        </w:rPr>
+      </w:pPr>
+      <w:r>
+        <w:rPr>
+          <w:sz w:val="18"/>
+        </w:rPr>
+        <w:t>ERR_SYSTEM</w:t>
+      </w:r>
+      <w:r>
+        <w:rPr>
+          <w:sz w:val="18"/>
+        </w:rPr>
+        <w:tab/>
+        <w:t>IO_CANT_LINK_EVENT</w:t>
+      </w:r>
+      <w:r>
+        <w:rPr>
+          <w:sz w:val="18"/>
+        </w:rPr>
+        <w:tab/>
+        <w:t>Impossible de lié un événement à ce dép</w:t>
+      </w:r>
+      <w:r>
+        <w:rPr>
+          <w:sz w:val="18"/>
+        </w:rPr>
+        <w:t xml:space="preserve">ôt </w:t>
       </w:r>
     </w:p>
     <w:p>
@@ -8780,14 +8887,14 @@
         <w:tblLook w:val="04A0" w:firstRow="1" w:lastRow="0" w:firstColumn="1" w:lastColumn="0" w:noHBand="0" w:noVBand="1"/>
       </w:tblPr>
       <w:tblGrid>
-        <w:gridCol w:w="1809"/>
-        <w:gridCol w:w="2835"/>
-        <w:gridCol w:w="4568"/>
+        <w:gridCol w:w="1526"/>
+        <w:gridCol w:w="2716"/>
+        <w:gridCol w:w="4993"/>
       </w:tblGrid>
       <w:tr>
         <w:tc>
           <w:tcPr>
-            <w:tcW w:w="1809" w:type="dxa"/>
+            <w:tcW w:w="1526" w:type="dxa"/>
             <w:tcMar>
               <w:top w:w="57" w:type="dxa"/>
               <w:bottom w:w="57" w:type="dxa"/>
@@ -8812,7 +8919,7 @@
         </w:tc>
         <w:tc>
           <w:tcPr>
-            <w:tcW w:w="2835" w:type="dxa"/>
+            <w:tcW w:w="2693" w:type="dxa"/>
             <w:tcMar>
               <w:top w:w="57" w:type="dxa"/>
               <w:bottom w:w="57" w:type="dxa"/>
@@ -8830,7 +8937,7 @@
         </w:tc>
         <w:tc>
           <w:tcPr>
-            <w:tcW w:w="4568" w:type="dxa"/>
+            <w:tcW w:w="4993" w:type="dxa"/>
             <w:tcMar>
               <w:top w:w="57" w:type="dxa"/>
               <w:bottom w:w="57" w:type="dxa"/>
@@ -8850,7 +8957,7 @@
       <w:tr>
         <w:tc>
           <w:tcPr>
-            <w:tcW w:w="1809" w:type="dxa"/>
+            <w:tcW w:w="1526" w:type="dxa"/>
             <w:tcMar>
               <w:top w:w="57" w:type="dxa"/>
               <w:bottom w:w="57" w:type="dxa"/>
@@ -8863,11 +8970,17 @@
                 <w:szCs w:val="18"/>
               </w:rPr>
             </w:pPr>
+            <w:r>
+              <w:rPr>
+                <w:sz w:val="18"/>
+              </w:rPr>
+              <w:t>ERR_SYSTEM</w:t>
+            </w:r>
           </w:p>
         </w:tc>
         <w:tc>
           <w:tcPr>
-            <w:tcW w:w="2835" w:type="dxa"/>
+            <w:tcW w:w="2693" w:type="dxa"/>
             <w:tcMar>
               <w:top w:w="57" w:type="dxa"/>
               <w:bottom w:w="57" w:type="dxa"/>
@@ -8881,11 +8994,17 @@
                 <w:lang w:val="en-US"/>
               </w:rPr>
             </w:pPr>
+            <w:r>
+              <w:rPr>
+                <w:sz w:val="18"/>
+              </w:rPr>
+              <w:t>IO_CANT_LINK_EVENT</w:t>
+            </w:r>
           </w:p>
         </w:tc>
         <w:tc>
           <w:tcPr>
-            <w:tcW w:w="4568" w:type="dxa"/>
+            <w:tcW w:w="4993" w:type="dxa"/>
             <w:tcMar>
               <w:top w:w="57" w:type="dxa"/>
               <w:bottom w:w="57" w:type="dxa"/>
@@ -8898,13 +9017,31 @@
                 <w:szCs w:val="18"/>
               </w:rPr>
             </w:pPr>
+            <w:r>
+              <w:rPr>
+                <w:sz w:val="18"/>
+              </w:rPr>
+              <w:t>Veuillez vérifier les autorisations d’accès</w:t>
+            </w:r>
+            <w:r>
+              <w:rPr>
+                <w:sz w:val="18"/>
+              </w:rPr>
+              <w:t xml:space="preserve"> sur le serveur</w:t>
+            </w:r>
+            <w:r>
+              <w:rPr>
+                <w:sz w:val="18"/>
+              </w:rPr>
+              <w:t>.</w:t>
+            </w:r>
           </w:p>
         </w:tc>
       </w:tr>
       <w:tr>
         <w:tc>
           <w:tcPr>
-            <w:tcW w:w="1809" w:type="dxa"/>
+            <w:tcW w:w="1526" w:type="dxa"/>
             <w:tcMar>
               <w:top w:w="57" w:type="dxa"/>
               <w:bottom w:w="57" w:type="dxa"/>
@@ -8917,11 +9054,18 @@
                 <w:szCs w:val="18"/>
               </w:rPr>
             </w:pPr>
+            <w:r>
+              <w:rPr>
+                <w:sz w:val="18"/>
+                <w:lang w:val="en-US"/>
+              </w:rPr>
+              <w:t>ERR_FAILED</w:t>
+            </w:r>
           </w:p>
         </w:tc>
         <w:tc>
           <w:tcPr>
-            <w:tcW w:w="2835" w:type="dxa"/>
+            <w:tcW w:w="2693" w:type="dxa"/>
             <w:tcMar>
               <w:top w:w="57" w:type="dxa"/>
               <w:bottom w:w="57" w:type="dxa"/>
@@ -8934,11 +9078,18 @@
                 <w:szCs w:val="18"/>
               </w:rPr>
             </w:pPr>
+            <w:r>
+              <w:rPr>
+                <w:sz w:val="18"/>
+                <w:lang w:val="en-US"/>
+              </w:rPr>
+              <w:t>IO_REPOSITORY_ALREADY_EXISTS</w:t>
+            </w:r>
           </w:p>
         </w:tc>
         <w:tc>
           <w:tcPr>
-            <w:tcW w:w="4568" w:type="dxa"/>
+            <w:tcW w:w="4993" w:type="dxa"/>
             <w:tcMar>
               <w:top w:w="57" w:type="dxa"/>
               <w:bottom w:w="57" w:type="dxa"/>
@@ -8951,6 +9102,13 @@
                 <w:szCs w:val="18"/>
               </w:rPr>
             </w:pPr>
+            <w:r>
+              <w:rPr>
+                <w:sz w:val="18"/>
+                <w:szCs w:val="18"/>
+              </w:rPr>
+              <w:t>Veuillez utiliser un autre identifiant de dépôt</w:t>
+            </w:r>
           </w:p>
         </w:tc>
       </w:tr>
@@ -9556,6 +9714,948 @@
     </w:p>
     <w:p>
       <w:pPr>
+        <w:tabs>
+          <w:tab w:val="left" w:pos="709"/>
+          <w:tab w:val="left" w:pos="2835"/>
+        </w:tabs>
+        <w:rPr>
+          <w:u w:val="single"/>
+        </w:rPr>
+      </w:pPr>
+      <w:r>
+        <w:tab/>
+      </w:r>
+      <w:r>
+        <w:rPr>
+          <w:u w:val="single"/>
+        </w:rPr>
+        <w:t>Identifiant</w:t>
+      </w:r>
+      <w:r>
+        <w:tab/>
+      </w:r>
+      <w:r>
+        <w:rPr>
+          <w:u w:val="single"/>
+        </w:rPr>
+        <w:t>Description</w:t>
+      </w:r>
+    </w:p>
+    <w:p>
+      <w:pPr>
+        <w:pStyle w:val="Sansinterligne"/>
+        <w:tabs>
+          <w:tab w:val="left" w:pos="709"/>
+          <w:tab w:val="left" w:pos="2835"/>
+        </w:tabs>
+        <w:ind w:left="708"/>
+      </w:pPr>
+      <w:r>
+        <w:t>Mail</w:t>
+      </w:r>
+      <w:r>
+        <w:tab/>
+        <w:t>Adresse du nouvel utilisateur</w:t>
+      </w:r>
+    </w:p>
+    <w:p>
+      <w:pPr>
+        <w:pStyle w:val="Sansinterligne"/>
+        <w:tabs>
+          <w:tab w:val="left" w:pos="709"/>
+          <w:tab w:val="left" w:pos="2835"/>
+        </w:tabs>
+        <w:ind w:left="708"/>
+      </w:pPr>
+      <w:r>
+        <w:t>Identifier</w:t>
+      </w:r>
+      <w:r>
+        <w:tab/>
+        <w:t>Nom d’utilisateur</w:t>
+      </w:r>
+    </w:p>
+    <w:p>
+      <w:pPr>
+        <w:pStyle w:val="Sansinterligne"/>
+        <w:tabs>
+          <w:tab w:val="left" w:pos="709"/>
+          <w:tab w:val="left" w:pos="2835"/>
+        </w:tabs>
+        <w:ind w:left="708"/>
+      </w:pPr>
+      <w:proofErr w:type="spellStart"/>
+      <w:r>
+        <w:t>Password</w:t>
+      </w:r>
+      <w:proofErr w:type="spellEnd"/>
+      <w:r>
+        <w:tab/>
+        <w:t>Mot de passe</w:t>
+      </w:r>
+    </w:p>
+    <w:p>
+      <w:pPr>
+        <w:pStyle w:val="Sansinterligne"/>
+        <w:tabs>
+          <w:tab w:val="left" w:pos="709"/>
+          <w:tab w:val="left" w:pos="2835"/>
+        </w:tabs>
+        <w:ind w:left="708"/>
+      </w:pPr>
+      <w:r>
+        <w:t>Name</w:t>
+      </w:r>
+      <w:r>
+        <w:tab/>
+        <w:t>Identifiant client (module Client)</w:t>
+      </w:r>
+    </w:p>
+    <w:p>
+      <w:pPr>
+        <w:pStyle w:val="Sous-titre"/>
+      </w:pPr>
+      <w:r>
+        <w:t>Sortie</w:t>
+      </w:r>
+    </w:p>
+    <w:p>
+      <w:pPr>
+        <w:tabs>
+          <w:tab w:val="left" w:pos="709"/>
+          <w:tab w:val="left" w:pos="2835"/>
+        </w:tabs>
+        <w:rPr>
+          <w:u w:val="single"/>
+        </w:rPr>
+      </w:pPr>
+      <w:r>
+        <w:tab/>
+      </w:r>
+      <w:r>
+        <w:rPr>
+          <w:u w:val="single"/>
+        </w:rPr>
+        <w:t>Identifiant</w:t>
+      </w:r>
+      <w:r>
+        <w:tab/>
+      </w:r>
+      <w:r>
+        <w:rPr>
+          <w:u w:val="single"/>
+        </w:rPr>
+        <w:t>Description</w:t>
+      </w:r>
+    </w:p>
+    <w:p>
+      <w:pPr>
+        <w:pStyle w:val="Sous-titre"/>
+      </w:pPr>
+      <w:r>
+        <w:t>Procédure</w:t>
+      </w:r>
+    </w:p>
+    <w:p>
+      <w:pPr>
+        <w:pStyle w:val="Paragraphedeliste"/>
+        <w:numPr>
+          <w:ilvl w:val="0"/>
+          <w:numId w:val="14"/>
+        </w:numPr>
+      </w:pPr>
+      <w:r>
+        <w:t>Vérifie si l’utilisateur est connecté</w:t>
+      </w:r>
+    </w:p>
+    <w:p>
+      <w:pPr>
+        <w:pStyle w:val="Paragraphedeliste"/>
+        <w:numPr>
+          <w:ilvl w:val="0"/>
+          <w:numId w:val="14"/>
+        </w:numPr>
+      </w:pPr>
+      <w:r>
+        <w:t>Récupère le compte utilisateur associé à la connexion (</w:t>
+      </w:r>
+      <w:r>
+        <w:rPr>
+          <w:rStyle w:val="AppTableCar"/>
+          <w:rFonts w:eastAsiaTheme="minorHAnsi"/>
+        </w:rPr>
+        <w:t>USER_ACCOUNT</w:t>
+      </w:r>
+      <w:r>
+        <w:rPr>
+          <w:b/>
+        </w:rPr>
+        <w:t>)</w:t>
+      </w:r>
+    </w:p>
+    <w:p>
+      <w:pPr>
+        <w:pStyle w:val="Paragraphedeliste"/>
+        <w:numPr>
+          <w:ilvl w:val="0"/>
+          <w:numId w:val="14"/>
+        </w:numPr>
+      </w:pPr>
+      <w:r>
+        <w:t>Vérifie si un profil existe déjà en base de données pour ce compte utilisateur (</w:t>
+      </w:r>
+      <w:r>
+        <w:rPr>
+          <w:rStyle w:val="AppResultCar"/>
+          <w:rFonts w:eastAsiaTheme="majorEastAsia"/>
+        </w:rPr>
+        <w:t>APP_PROFIL_EXISTS</w:t>
+      </w:r>
+      <w:r>
+        <w:t>)</w:t>
+      </w:r>
+    </w:p>
+    <w:p>
+      <w:pPr>
+        <w:pStyle w:val="Paragraphedeliste"/>
+        <w:numPr>
+          <w:ilvl w:val="0"/>
+          <w:numId w:val="14"/>
+        </w:numPr>
+        <w:rPr>
+          <w:rStyle w:val="Accentuation"/>
+          <w:b w:val="0"/>
+          <w:i w:val="0"/>
+          <w:iCs w:val="0"/>
+          <w:sz w:val="22"/>
+        </w:rPr>
+      </w:pPr>
+      <w:r>
+        <w:t xml:space="preserve">Initialise les entrées dans les tables </w:t>
+      </w:r>
+      <w:r>
+        <w:rPr>
+          <w:rStyle w:val="AppTableCar"/>
+          <w:rFonts w:eastAsiaTheme="minorHAnsi"/>
+        </w:rPr>
+        <w:t>IO_UPLOAD_PROCESS</w:t>
+      </w:r>
+    </w:p>
+    <w:p>
+      <w:bookmarkStart w:id="22" w:name="_Toc334797631"/>
+      <w:r>
+        <w:br w:type="page"/>
+      </w:r>
+    </w:p>
+    <w:p>
+      <w:pPr>
+        <w:pStyle w:val="Titre3"/>
+      </w:pPr>
+      <w:r>
+        <w:lastRenderedPageBreak/>
+        <w:t>Créer un dépôt de données</w:t>
+      </w:r>
+    </w:p>
+    <w:p>
+      <w:r>
+        <w:t>Crée un dépôt à partir de données utilisateurs</w:t>
+      </w:r>
+      <w:r>
+        <w:t>.</w:t>
+      </w:r>
+    </w:p>
+    <w:p>
+      <w:pPr>
+        <w:pStyle w:val="Sous-titre"/>
+      </w:pPr>
+      <w:r>
+        <w:t>Informations</w:t>
+      </w:r>
+    </w:p>
+    <w:p>
+      <w:pPr>
+        <w:pStyle w:val="Sansinterligne"/>
+        <w:tabs>
+          <w:tab w:val="left" w:pos="2268"/>
+        </w:tabs>
+      </w:pPr>
+      <w:r>
+        <w:t>Identifiant :</w:t>
+      </w:r>
+      <w:r>
+        <w:tab/>
+      </w:r>
+      <w:proofErr w:type="spellStart"/>
+      <w:r>
+        <w:t>repository_create</w:t>
+      </w:r>
+      <w:proofErr w:type="spellEnd"/>
+    </w:p>
+    <w:p>
+      <w:pPr>
+        <w:pStyle w:val="Sansinterligne"/>
+        <w:tabs>
+          <w:tab w:val="left" w:pos="2268"/>
+        </w:tabs>
+      </w:pPr>
+      <w:r>
+        <w:t>Acteur :</w:t>
+      </w:r>
+      <w:r>
+        <w:tab/>
+        <w:t>Visiteur</w:t>
+      </w:r>
+    </w:p>
+    <w:p>
+      <w:pPr>
+        <w:pStyle w:val="Sous-titre"/>
+      </w:pPr>
+      <w:r>
+        <w:t>Entrée</w:t>
+      </w:r>
+    </w:p>
+    <w:p>
+      <w:pPr>
+        <w:tabs>
+          <w:tab w:val="left" w:pos="709"/>
+          <w:tab w:val="left" w:pos="2835"/>
+        </w:tabs>
+        <w:rPr>
+          <w:u w:val="single"/>
+        </w:rPr>
+      </w:pPr>
+      <w:r>
+        <w:tab/>
+      </w:r>
+      <w:r>
+        <w:rPr>
+          <w:u w:val="single"/>
+        </w:rPr>
+        <w:t>Identifiant</w:t>
+      </w:r>
+      <w:r>
+        <w:tab/>
+      </w:r>
+      <w:r>
+        <w:rPr>
+          <w:u w:val="single"/>
+        </w:rPr>
+        <w:t>Description</w:t>
+      </w:r>
+    </w:p>
+    <w:p>
+      <w:pPr>
+        <w:pStyle w:val="Sansinterligne"/>
+        <w:tabs>
+          <w:tab w:val="left" w:pos="709"/>
+          <w:tab w:val="left" w:pos="2835"/>
+        </w:tabs>
+        <w:ind w:left="708"/>
+      </w:pPr>
+      <w:proofErr w:type="spellStart"/>
+      <w:proofErr w:type="gramStart"/>
+      <w:r>
+        <w:t>repository_id</w:t>
+      </w:r>
+      <w:proofErr w:type="spellEnd"/>
+      <w:proofErr w:type="gramEnd"/>
+      <w:r>
+        <w:tab/>
+      </w:r>
+      <w:proofErr w:type="spellStart"/>
+      <w:r>
+        <w:t>Optionel</w:t>
+      </w:r>
+      <w:proofErr w:type="spellEnd"/>
+      <w:r>
+        <w:t>, Identifiant du dépôt</w:t>
+      </w:r>
+    </w:p>
+    <w:p>
+      <w:pPr>
+        <w:pStyle w:val="Sansinterligne"/>
+        <w:tabs>
+          <w:tab w:val="left" w:pos="709"/>
+          <w:tab w:val="left" w:pos="2835"/>
+        </w:tabs>
+        <w:ind w:left="708"/>
+      </w:pPr>
+      <w:proofErr w:type="spellStart"/>
+      <w:proofErr w:type="gramStart"/>
+      <w:r>
+        <w:t>repository_pwd</w:t>
+      </w:r>
+      <w:proofErr w:type="spellEnd"/>
+      <w:proofErr w:type="gramEnd"/>
+      <w:r>
+        <w:tab/>
+      </w:r>
+      <w:proofErr w:type="spellStart"/>
+      <w:r>
+        <w:t>Optionel</w:t>
+      </w:r>
+      <w:proofErr w:type="spellEnd"/>
+      <w:r>
+        <w:t xml:space="preserve">, </w:t>
+      </w:r>
+      <w:r>
+        <w:t>Mot-de-passe associé au dépôt</w:t>
+      </w:r>
+    </w:p>
+    <w:p>
+      <w:pPr>
+        <w:pStyle w:val="Sansinterligne"/>
+        <w:tabs>
+          <w:tab w:val="left" w:pos="709"/>
+          <w:tab w:val="left" w:pos="2835"/>
+        </w:tabs>
+        <w:ind w:left="708"/>
+      </w:pPr>
+      <w:proofErr w:type="spellStart"/>
+      <w:proofErr w:type="gramStart"/>
+      <w:r>
+        <w:t>repository_type</w:t>
+      </w:r>
+      <w:proofErr w:type="spellEnd"/>
+      <w:proofErr w:type="gramEnd"/>
+      <w:r>
+        <w:tab/>
+      </w:r>
+      <w:proofErr w:type="spellStart"/>
+      <w:r>
+        <w:t>Optionel</w:t>
+      </w:r>
+      <w:proofErr w:type="spellEnd"/>
+      <w:r>
+        <w:t xml:space="preserve">, </w:t>
+      </w:r>
+      <w:r>
+        <w:t>Type de dépôt</w:t>
+      </w:r>
+    </w:p>
+    <w:p>
+      <w:pPr>
+        <w:pStyle w:val="Sansinterligne"/>
+        <w:tabs>
+          <w:tab w:val="left" w:pos="709"/>
+          <w:tab w:val="left" w:pos="2835"/>
+        </w:tabs>
+        <w:ind w:left="708"/>
+      </w:pPr>
+      <w:proofErr w:type="spellStart"/>
+      <w:proofErr w:type="gramStart"/>
+      <w:r>
+        <w:t>is_readonly</w:t>
+      </w:r>
+      <w:proofErr w:type="spellEnd"/>
+      <w:proofErr w:type="gramEnd"/>
+      <w:r>
+        <w:tab/>
+      </w:r>
+      <w:proofErr w:type="spellStart"/>
+      <w:r>
+        <w:t>Optionel</w:t>
+      </w:r>
+      <w:proofErr w:type="spellEnd"/>
+      <w:r>
+        <w:t xml:space="preserve">, </w:t>
+      </w:r>
+      <w:r>
+        <w:t xml:space="preserve">Si </w:t>
+      </w:r>
+      <w:proofErr w:type="spellStart"/>
+      <w:r>
+        <w:t>true</w:t>
+      </w:r>
+      <w:proofErr w:type="spellEnd"/>
+      <w:r>
+        <w:t>, les données ne sont plus modifiables une fois créées</w:t>
+      </w:r>
+    </w:p>
+    <w:p>
+      <w:pPr>
+        <w:pStyle w:val="Sansinterligne"/>
+        <w:tabs>
+          <w:tab w:val="left" w:pos="709"/>
+          <w:tab w:val="left" w:pos="2835"/>
+        </w:tabs>
+        <w:ind w:left="708"/>
+      </w:pPr>
+      <w:proofErr w:type="spellStart"/>
+      <w:proofErr w:type="gramStart"/>
+      <w:r>
+        <w:t>is_event</w:t>
+      </w:r>
+      <w:proofErr w:type="spellEnd"/>
+      <w:proofErr w:type="gramEnd"/>
+      <w:r>
+        <w:tab/>
+      </w:r>
+      <w:proofErr w:type="spellStart"/>
+      <w:r>
+        <w:t>Optionel</w:t>
+      </w:r>
+      <w:proofErr w:type="spellEnd"/>
+      <w:r>
+        <w:t xml:space="preserve">, </w:t>
+      </w:r>
+      <w:r>
+        <w:t>Créer un lien d’événement sur ce dépôt</w:t>
+      </w:r>
+    </w:p>
+    <w:p>
+      <w:pPr>
+        <w:pStyle w:val="Sansinterligne"/>
+        <w:tabs>
+          <w:tab w:val="left" w:pos="709"/>
+          <w:tab w:val="left" w:pos="2835"/>
+        </w:tabs>
+        <w:ind w:left="708"/>
+      </w:pPr>
+      <w:proofErr w:type="spellStart"/>
+      <w:proofErr w:type="gramStart"/>
+      <w:r>
+        <w:t>use_data</w:t>
+      </w:r>
+      <w:proofErr w:type="spellEnd"/>
+      <w:proofErr w:type="gramEnd"/>
+      <w:r>
+        <w:tab/>
+      </w:r>
+      <w:proofErr w:type="spellStart"/>
+      <w:r>
+        <w:t>Optionel</w:t>
+      </w:r>
+      <w:proofErr w:type="spellEnd"/>
+      <w:r>
+        <w:t xml:space="preserve">, </w:t>
+      </w:r>
+      <w:r>
+        <w:t xml:space="preserve">Si </w:t>
+      </w:r>
+      <w:proofErr w:type="spellStart"/>
+      <w:r>
+        <w:t>true</w:t>
+      </w:r>
+      <w:proofErr w:type="spellEnd"/>
+      <w:r>
+        <w:t>, crée un répertoire pour le stockage de fichiers de données</w:t>
+      </w:r>
+    </w:p>
+    <w:p>
+      <w:pPr>
+        <w:pStyle w:val="Sansinterligne"/>
+        <w:tabs>
+          <w:tab w:val="left" w:pos="709"/>
+          <w:tab w:val="left" w:pos="2835"/>
+        </w:tabs>
+        <w:ind w:left="708"/>
+      </w:pPr>
+      <w:r>
+        <w:t>note</w:t>
+      </w:r>
+      <w:r>
+        <w:tab/>
+      </w:r>
+      <w:proofErr w:type="spellStart"/>
+      <w:r>
+        <w:t>Optionel</w:t>
+      </w:r>
+      <w:proofErr w:type="spellEnd"/>
+      <w:r>
+        <w:t xml:space="preserve">, </w:t>
+      </w:r>
+      <w:r>
+        <w:t>Inutilisé pour le moment</w:t>
+      </w:r>
+    </w:p>
+    <w:p>
+      <w:pPr>
+        <w:pStyle w:val="Sansinterligne"/>
+        <w:tabs>
+          <w:tab w:val="left" w:pos="709"/>
+          <w:tab w:val="left" w:pos="2835"/>
+        </w:tabs>
+        <w:ind w:left="708"/>
+      </w:pPr>
+      <w:r>
+        <w:t>…</w:t>
+      </w:r>
+      <w:r>
+        <w:tab/>
+      </w:r>
+      <w:proofErr w:type="spellStart"/>
+      <w:r>
+        <w:t>Optionel</w:t>
+      </w:r>
+      <w:proofErr w:type="spellEnd"/>
+      <w:r>
+        <w:t>, Données du dépôt</w:t>
+      </w:r>
+    </w:p>
+    <w:p>
+      <w:pPr>
+        <w:pStyle w:val="Sous-titre"/>
+      </w:pPr>
+      <w:r>
+        <w:t>Sortie</w:t>
+      </w:r>
+    </w:p>
+    <w:p>
+      <w:pPr>
+        <w:tabs>
+          <w:tab w:val="left" w:pos="709"/>
+          <w:tab w:val="left" w:pos="2835"/>
+        </w:tabs>
+        <w:rPr>
+          <w:u w:val="single"/>
+        </w:rPr>
+      </w:pPr>
+      <w:r>
+        <w:tab/>
+      </w:r>
+      <w:r>
+        <w:rPr>
+          <w:u w:val="single"/>
+        </w:rPr>
+        <w:t>Identifiant</w:t>
+      </w:r>
+      <w:r>
+        <w:tab/>
+      </w:r>
+      <w:r>
+        <w:rPr>
+          <w:u w:val="single"/>
+        </w:rPr>
+        <w:t>Description</w:t>
+      </w:r>
+    </w:p>
+    <w:p>
+      <w:pPr>
+        <w:tabs>
+          <w:tab w:val="left" w:pos="709"/>
+          <w:tab w:val="left" w:pos="2835"/>
+        </w:tabs>
+        <w:rPr>
+          <w:u w:val="single"/>
+        </w:rPr>
+      </w:pPr>
+      <w:r>
+        <w:tab/>
+      </w:r>
+      <w:proofErr w:type="spellStart"/>
+      <w:r>
+        <w:t>repository_id</w:t>
+      </w:r>
+      <w:proofErr w:type="spellEnd"/>
+      <w:r>
+        <w:tab/>
+      </w:r>
+      <w:bookmarkStart w:id="23" w:name="_GoBack"/>
+      <w:bookmarkEnd w:id="23"/>
+      <w:r>
+        <w:t>Identifiant du dépôt</w:t>
+      </w:r>
+    </w:p>
+    <w:p>
+      <w:pPr>
+        <w:pStyle w:val="Sous-titre"/>
+      </w:pPr>
+      <w:r>
+        <w:t>Procédure</w:t>
+      </w:r>
+    </w:p>
+    <w:p>
+      <w:pPr>
+        <w:pStyle w:val="Paragraphedeliste"/>
+        <w:numPr>
+          <w:ilvl w:val="0"/>
+          <w:numId w:val="35"/>
+        </w:numPr>
+      </w:pPr>
+      <w:r>
+        <w:t>Génère le nom de dépôt</w:t>
+      </w:r>
+    </w:p>
+    <w:p>
+      <w:pPr>
+        <w:pStyle w:val="Paragraphedeliste"/>
+        <w:numPr>
+          <w:ilvl w:val="0"/>
+          <w:numId w:val="35"/>
+        </w:numPr>
+      </w:pPr>
+      <w:r>
+        <w:t>vérifie si le dossier existe</w:t>
+      </w:r>
+      <w:r>
+        <w:t xml:space="preserve"> (</w:t>
+      </w:r>
+      <w:proofErr w:type="spellStart"/>
+      <w:r>
+        <w:rPr>
+          <w:rStyle w:val="Rfrenceintense"/>
+          <w:rFonts w:eastAsia="Times New Roman"/>
+        </w:rPr>
+        <w:t>io_repository_already_exists</w:t>
+      </w:r>
+      <w:proofErr w:type="spellEnd"/>
+      <w:r>
+        <w:rPr>
+          <w:b/>
+        </w:rPr>
+        <w:t>)</w:t>
+      </w:r>
+    </w:p>
+    <w:p>
+      <w:pPr>
+        <w:pStyle w:val="Paragraphedeliste"/>
+        <w:numPr>
+          <w:ilvl w:val="0"/>
+          <w:numId w:val="35"/>
+        </w:numPr>
+      </w:pPr>
+      <w:r>
+        <w:t xml:space="preserve">Crée le document XML avec l'ensemble des données reçues en paramètres </w:t>
+      </w:r>
+      <w:r>
+        <w:t>(</w:t>
+      </w:r>
+      <w:proofErr w:type="spellStart"/>
+      <w:r>
+        <w:rPr>
+          <w:rStyle w:val="Rfrenceintense"/>
+        </w:rPr>
+        <w:t>app_cant_create_resource</w:t>
+      </w:r>
+      <w:proofErr w:type="spellEnd"/>
+      <w:r>
+        <w:t>)</w:t>
+      </w:r>
+    </w:p>
+    <w:p>
+      <w:pPr>
+        <w:pStyle w:val="Paragraphedeliste"/>
+        <w:numPr>
+          <w:ilvl w:val="0"/>
+          <w:numId w:val="35"/>
+        </w:numPr>
+      </w:pPr>
+      <w:r>
+        <w:t>Crée le dossier de données</w:t>
+      </w:r>
+      <w:r>
+        <w:t xml:space="preserve"> (</w:t>
+      </w:r>
+      <w:proofErr w:type="spellStart"/>
+      <w:r>
+        <w:rPr>
+          <w:rStyle w:val="Rfrenceintense"/>
+        </w:rPr>
+        <w:t>app_cant_create_resource</w:t>
+      </w:r>
+      <w:proofErr w:type="spellEnd"/>
+      <w:r>
+        <w:t>)</w:t>
+      </w:r>
+    </w:p>
+    <w:p>
+      <w:pPr>
+        <w:pStyle w:val="Paragraphedeliste"/>
+        <w:numPr>
+          <w:ilvl w:val="0"/>
+          <w:numId w:val="35"/>
+        </w:numPr>
+      </w:pPr>
+      <w:r>
+        <w:t xml:space="preserve">Envoie </w:t>
+      </w:r>
+      <w:r>
+        <w:t>d’</w:t>
+      </w:r>
+      <w:r>
+        <w:t>un mail de notification</w:t>
+      </w:r>
+      <w:r>
+        <w:t xml:space="preserve"> (</w:t>
+      </w:r>
+      <w:proofErr w:type="spellStart"/>
+      <w:r>
+        <w:rPr>
+          <w:rStyle w:val="Rfrenceintense"/>
+        </w:rPr>
+        <w:t>m</w:t>
+      </w:r>
+      <w:r>
+        <w:rPr>
+          <w:rStyle w:val="Rfrenceintense"/>
+        </w:rPr>
+        <w:t>ail</w:t>
+      </w:r>
+      <w:r>
+        <w:rPr>
+          <w:rStyle w:val="Rfrenceintense"/>
+        </w:rPr>
+        <w:t>_m</w:t>
+      </w:r>
+      <w:r>
+        <w:rPr>
+          <w:rStyle w:val="Rfrenceintense"/>
+        </w:rPr>
+        <w:t>odule</w:t>
+      </w:r>
+      <w:proofErr w:type="spellEnd"/>
+      <w:r>
+        <w:rPr>
+          <w:rStyle w:val="Rfrenceintense"/>
+        </w:rPr>
+        <w:t>:</w:t>
+      </w:r>
+      <w:proofErr w:type="gramStart"/>
+      <w:r>
+        <w:rPr>
+          <w:rStyle w:val="Rfrenceintense"/>
+        </w:rPr>
+        <w:t>:</w:t>
+      </w:r>
+      <w:proofErr w:type="spellStart"/>
+      <w:r>
+        <w:rPr>
+          <w:rStyle w:val="Rfrenceintense"/>
+        </w:rPr>
+        <w:t>send</w:t>
+      </w:r>
+      <w:proofErr w:type="gramEnd"/>
+      <w:r>
+        <w:rPr>
+          <w:rStyle w:val="Rfrenceintense"/>
+        </w:rPr>
+        <w:t>_m</w:t>
+      </w:r>
+      <w:r>
+        <w:rPr>
+          <w:rStyle w:val="Rfrenceintense"/>
+        </w:rPr>
+        <w:t>essage</w:t>
+      </w:r>
+      <w:proofErr w:type="spellEnd"/>
+      <w:r>
+        <w:t>)</w:t>
+      </w:r>
+    </w:p>
+    <w:p>
+      <w:pPr>
+        <w:pStyle w:val="Paragraphedeliste"/>
+        <w:numPr>
+          <w:ilvl w:val="0"/>
+          <w:numId w:val="35"/>
+        </w:numPr>
+      </w:pPr>
+      <w:r>
+        <w:t>Attache un événement</w:t>
+      </w:r>
+      <w:r>
+        <w:t xml:space="preserve"> (</w:t>
+      </w:r>
+      <w:proofErr w:type="spellStart"/>
+      <w:r>
+        <w:rPr>
+          <w:rStyle w:val="Rfrenceintense"/>
+        </w:rPr>
+        <w:t>io_cant_link_event</w:t>
+      </w:r>
+      <w:proofErr w:type="spellEnd"/>
+      <w:r>
+        <w:t>)</w:t>
+      </w:r>
+    </w:p>
+    <w:p>
+      <w:pPr>
+        <w:rPr>
+          <w:rFonts w:asciiTheme="majorHAnsi" w:eastAsiaTheme="majorEastAsia" w:hAnsiTheme="majorHAnsi" w:cstheme="majorBidi"/>
+          <w:b/>
+          <w:bCs/>
+          <w:color w:val="4F81BD" w:themeColor="accent1"/>
+        </w:rPr>
+      </w:pPr>
+      <w:r>
+        <w:br w:type="page"/>
+      </w:r>
+    </w:p>
+    <w:p>
+      <w:pPr>
+        <w:pStyle w:val="Titre3"/>
+      </w:pPr>
+      <w:r>
+        <w:lastRenderedPageBreak/>
+        <w:t>Supprimer une autorisation d’envoie</w:t>
+      </w:r>
+    </w:p>
+    <w:p>
+      <w:r>
+        <w:t>Initialise un envoi</w:t>
+      </w:r>
+      <w:r>
+        <w:t xml:space="preserve"> de données.</w:t>
+      </w:r>
+    </w:p>
+    <w:p>
+      <w:pPr>
+        <w:pStyle w:val="Sous-titre"/>
+      </w:pPr>
+      <w:r>
+        <w:t>Informations</w:t>
+      </w:r>
+    </w:p>
+    <w:p>
+      <w:pPr>
+        <w:pStyle w:val="Sansinterligne"/>
+        <w:tabs>
+          <w:tab w:val="left" w:pos="2268"/>
+        </w:tabs>
+      </w:pPr>
+      <w:r>
+        <w:t>Identifiant :</w:t>
+      </w:r>
+      <w:r>
+        <w:tab/>
+      </w:r>
+      <w:proofErr w:type="spellStart"/>
+      <w:r>
+        <w:t>delete</w:t>
+      </w:r>
+      <w:r>
+        <w:t>_upload</w:t>
+      </w:r>
+      <w:proofErr w:type="spellEnd"/>
+    </w:p>
+    <w:p>
+      <w:pPr>
+        <w:pStyle w:val="Sansinterligne"/>
+        <w:tabs>
+          <w:tab w:val="left" w:pos="2268"/>
+        </w:tabs>
+      </w:pPr>
+      <w:r>
+        <w:t>Acteur :</w:t>
+      </w:r>
+      <w:r>
+        <w:tab/>
+      </w:r>
+      <w:r>
+        <w:t>Administrateur</w:t>
+      </w:r>
+    </w:p>
+    <w:p>
+      <w:pPr>
+        <w:pStyle w:val="Sous-titre"/>
+      </w:pPr>
+      <w:r>
+        <w:t>Entrée</w:t>
+      </w:r>
+    </w:p>
+    <w:p>
+      <w:pPr>
         <w:rPr>
           <w:u w:val="single"/>
         </w:rPr>
@@ -9703,7 +10803,7 @@
         <w:pStyle w:val="Paragraphedeliste"/>
         <w:numPr>
           <w:ilvl w:val="0"/>
-          <w:numId w:val="14"/>
+          <w:numId w:val="35"/>
         </w:numPr>
       </w:pPr>
       <w:r>
@@ -9715,7 +10815,7 @@
         <w:pStyle w:val="Paragraphedeliste"/>
         <w:numPr>
           <w:ilvl w:val="0"/>
-          <w:numId w:val="14"/>
+          <w:numId w:val="35"/>
         </w:numPr>
       </w:pPr>
       <w:r>
@@ -9740,7 +10840,7 @@
         <w:pStyle w:val="Paragraphedeliste"/>
         <w:numPr>
           <w:ilvl w:val="0"/>
-          <w:numId w:val="14"/>
+          <w:numId w:val="35"/>
         </w:numPr>
       </w:pPr>
       <w:r>
@@ -9762,7 +10862,7 @@
         <w:pStyle w:val="Paragraphedeliste"/>
         <w:numPr>
           <w:ilvl w:val="0"/>
-          <w:numId w:val="14"/>
+          <w:numId w:val="35"/>
         </w:numPr>
         <w:rPr>
           <w:rStyle w:val="Accentuation"/>
@@ -9785,321 +10885,6 @@
     </w:p>
     <w:p>
       <w:pPr>
-        <w:rPr>
-          <w:rFonts w:asciiTheme="majorHAnsi" w:eastAsiaTheme="majorEastAsia" w:hAnsiTheme="majorHAnsi" w:cstheme="majorBidi"/>
-          <w:b/>
-          <w:bCs/>
-          <w:color w:val="4F81BD" w:themeColor="accent1"/>
-        </w:rPr>
-      </w:pPr>
-      <w:bookmarkStart w:id="22" w:name="_Toc334797631"/>
-      <w:r>
-        <w:br w:type="page"/>
-      </w:r>
-    </w:p>
-    <w:p>
-      <w:pPr>
-        <w:pStyle w:val="Titre3"/>
-      </w:pPr>
-      <w:r>
-        <w:lastRenderedPageBreak/>
-        <w:t>Supprimer une autorisation d’envoie</w:t>
-      </w:r>
-    </w:p>
-    <w:p>
-      <w:r>
-        <w:t>Initialise un envoi</w:t>
-      </w:r>
-      <w:r>
-        <w:t xml:space="preserve"> de données.</w:t>
-      </w:r>
-    </w:p>
-    <w:p>
-      <w:pPr>
-        <w:pStyle w:val="Sous-titre"/>
-      </w:pPr>
-      <w:r>
-        <w:t>Informations</w:t>
-      </w:r>
-    </w:p>
-    <w:p>
-      <w:pPr>
-        <w:pStyle w:val="Sansinterligne"/>
-        <w:tabs>
-          <w:tab w:val="left" w:pos="2268"/>
-        </w:tabs>
-      </w:pPr>
-      <w:r>
-        <w:t>Identifiant :</w:t>
-      </w:r>
-      <w:r>
-        <w:tab/>
-      </w:r>
-      <w:proofErr w:type="spellStart"/>
-      <w:r>
-        <w:t>delete</w:t>
-      </w:r>
-      <w:r>
-        <w:t>_upload</w:t>
-      </w:r>
-      <w:proofErr w:type="spellEnd"/>
-    </w:p>
-    <w:p>
-      <w:pPr>
-        <w:pStyle w:val="Sansinterligne"/>
-        <w:tabs>
-          <w:tab w:val="left" w:pos="2268"/>
-        </w:tabs>
-      </w:pPr>
-      <w:r>
-        <w:t>Acteur :</w:t>
-      </w:r>
-      <w:r>
-        <w:tab/>
-      </w:r>
-      <w:r>
-        <w:t>Administrateur</w:t>
-      </w:r>
-    </w:p>
-    <w:p>
-      <w:pPr>
-        <w:pStyle w:val="Sous-titre"/>
-      </w:pPr>
-      <w:r>
-        <w:t>Entrée</w:t>
-      </w:r>
-    </w:p>
-    <w:p>
-      <w:pPr>
-        <w:rPr>
-          <w:u w:val="single"/>
-        </w:rPr>
-      </w:pPr>
-      <w:r>
-        <w:tab/>
-      </w:r>
-      <w:r>
-        <w:rPr>
-          <w:u w:val="single"/>
-        </w:rPr>
-        <w:t>Type</w:t>
-      </w:r>
-      <w:r>
-        <w:tab/>
-      </w:r>
-      <w:r>
-        <w:tab/>
-      </w:r>
-      <w:r>
-        <w:rPr>
-          <w:u w:val="single"/>
-        </w:rPr>
-        <w:t>Description</w:t>
-      </w:r>
-    </w:p>
-    <w:p>
-      <w:pPr>
-        <w:pStyle w:val="Paragraphedeliste"/>
-        <w:numPr>
-          <w:ilvl w:val="0"/>
-          <w:numId w:val="13"/>
-        </w:numPr>
-      </w:pPr>
-      <w:r>
-        <w:t>Mail</w:t>
-      </w:r>
-      <w:r>
-        <w:tab/>
-      </w:r>
-      <w:r>
-        <w:tab/>
-        <w:t>Adresse du nouvel utilisateur</w:t>
-      </w:r>
-    </w:p>
-    <w:p>
-      <w:pPr>
-        <w:pStyle w:val="Paragraphedeliste"/>
-        <w:numPr>
-          <w:ilvl w:val="0"/>
-          <w:numId w:val="13"/>
-        </w:numPr>
-      </w:pPr>
-      <w:r>
-        <w:t>Identifier</w:t>
-      </w:r>
-      <w:r>
-        <w:tab/>
-        <w:t>Nom d’utilisateur</w:t>
-      </w:r>
-    </w:p>
-    <w:p>
-      <w:pPr>
-        <w:pStyle w:val="Paragraphedeliste"/>
-        <w:numPr>
-          <w:ilvl w:val="0"/>
-          <w:numId w:val="13"/>
-        </w:numPr>
-      </w:pPr>
-      <w:proofErr w:type="spellStart"/>
-      <w:r>
-        <w:t>Password</w:t>
-      </w:r>
-      <w:proofErr w:type="spellEnd"/>
-      <w:r>
-        <w:tab/>
-        <w:t>Mot de passe</w:t>
-      </w:r>
-    </w:p>
-    <w:p>
-      <w:pPr>
-        <w:pStyle w:val="Paragraphedeliste"/>
-        <w:numPr>
-          <w:ilvl w:val="0"/>
-          <w:numId w:val="13"/>
-        </w:numPr>
-      </w:pPr>
-      <w:r>
-        <w:t>Name</w:t>
-      </w:r>
-      <w:r>
-        <w:tab/>
-      </w:r>
-      <w:r>
-        <w:tab/>
-        <w:t>Identifiant client (module Client)</w:t>
-      </w:r>
-    </w:p>
-    <w:p>
-      <w:pPr>
-        <w:pStyle w:val="Sous-titre"/>
-      </w:pPr>
-      <w:r>
-        <w:t>Sortie</w:t>
-      </w:r>
-    </w:p>
-    <w:p>
-      <w:pPr>
-        <w:rPr>
-          <w:u w:val="single"/>
-        </w:rPr>
-      </w:pPr>
-      <w:r>
-        <w:tab/>
-      </w:r>
-      <w:r>
-        <w:rPr>
-          <w:u w:val="single"/>
-        </w:rPr>
-        <w:t>Type</w:t>
-      </w:r>
-      <w:r>
-        <w:tab/>
-      </w:r>
-      <w:r>
-        <w:tab/>
-      </w:r>
-      <w:r>
-        <w:rPr>
-          <w:u w:val="single"/>
-        </w:rPr>
-        <w:t>Description</w:t>
-      </w:r>
-    </w:p>
-    <w:p>
-      <w:pPr>
-        <w:pStyle w:val="Sous-titre"/>
-      </w:pPr>
-      <w:r>
-        <w:t>Procédure</w:t>
-      </w:r>
-    </w:p>
-    <w:p>
-      <w:pPr>
-        <w:pStyle w:val="Paragraphedeliste"/>
-        <w:numPr>
-          <w:ilvl w:val="0"/>
-          <w:numId w:val="14"/>
-        </w:numPr>
-      </w:pPr>
-      <w:r>
-        <w:t>Vérifie si l’utilisateur est connecté</w:t>
-      </w:r>
-    </w:p>
-    <w:p>
-      <w:pPr>
-        <w:pStyle w:val="Paragraphedeliste"/>
-        <w:numPr>
-          <w:ilvl w:val="0"/>
-          <w:numId w:val="14"/>
-        </w:numPr>
-      </w:pPr>
-      <w:r>
-        <w:t>Récupère le compte utilisateur associé à la connexion (</w:t>
-      </w:r>
-      <w:r>
-        <w:rPr>
-          <w:rStyle w:val="AppTableCar"/>
-          <w:rFonts w:eastAsiaTheme="minorHAnsi"/>
-        </w:rPr>
-        <w:t>USER_ACCOUNT</w:t>
-      </w:r>
-      <w:r>
-        <w:rPr>
-          <w:b/>
-        </w:rPr>
-        <w:t>)</w:t>
-      </w:r>
-    </w:p>
-    <w:p>
-      <w:pPr>
-        <w:pStyle w:val="Paragraphedeliste"/>
-        <w:numPr>
-          <w:ilvl w:val="0"/>
-          <w:numId w:val="14"/>
-        </w:numPr>
-      </w:pPr>
-      <w:r>
-        <w:t>Vérifie si un profil existe déjà en base de données pour ce compte utilisateur (</w:t>
-      </w:r>
-      <w:r>
-        <w:rPr>
-          <w:rStyle w:val="AppResultCar"/>
-          <w:rFonts w:eastAsiaTheme="majorEastAsia"/>
-        </w:rPr>
-        <w:t>APP_PROFIL_EXISTS</w:t>
-      </w:r>
-      <w:r>
-        <w:t>)</w:t>
-      </w:r>
-    </w:p>
-    <w:p>
-      <w:pPr>
-        <w:pStyle w:val="Paragraphedeliste"/>
-        <w:numPr>
-          <w:ilvl w:val="0"/>
-          <w:numId w:val="14"/>
-        </w:numPr>
-        <w:rPr>
-          <w:rStyle w:val="Accentuation"/>
-          <w:b w:val="0"/>
-          <w:i w:val="0"/>
-          <w:iCs w:val="0"/>
-          <w:sz w:val="22"/>
-        </w:rPr>
-      </w:pPr>
-      <w:r>
-        <w:t xml:space="preserve">Initialise les entrées dans les tables </w:t>
-      </w:r>
-      <w:r>
-        <w:rPr>
-          <w:rStyle w:val="AppTableCar"/>
-          <w:rFonts w:eastAsiaTheme="minorHAnsi"/>
-        </w:rPr>
-        <w:t>IO_UPLOAD_PROCESS</w:t>
-      </w:r>
-    </w:p>
-    <w:p>
-      <w:pPr>
         <w:pStyle w:val="Titre3"/>
         <w:rPr>
           <w:b w:val="0"/>
@@ -10134,7 +10919,7 @@
       <w:pPr>
         <w:pStyle w:val="Titre1"/>
       </w:pPr>
-      <w:bookmarkStart w:id="23" w:name="_Toc348617869"/>
+      <w:bookmarkStart w:id="24" w:name="_Toc348617869"/>
       <w:r>
         <w:lastRenderedPageBreak/>
         <w:t>D</w:t>
@@ -10145,10 +10930,10 @@
       <w:r>
         <w:t>veloppement</w:t>
       </w:r>
-      <w:bookmarkEnd w:id="23"/>
+      <w:bookmarkEnd w:id="24"/>
     </w:p>
     <w:p>
-      <w:bookmarkStart w:id="24" w:name="_Toc348617874"/>
+      <w:bookmarkStart w:id="25" w:name="_Toc348617874"/>
       <w:r>
         <w:t>Ce</w:t>
       </w:r>
@@ -10202,7 +10987,7 @@
       <w:r>
         <w:t>de configuration</w:t>
       </w:r>
-      <w:bookmarkEnd w:id="24"/>
+      <w:bookmarkEnd w:id="25"/>
     </w:p>
     <w:p>
       <w:r>
@@ -11630,12 +12415,7 @@
         <w:t xml:space="preserve">. </w:t>
       </w:r>
       <w:r>
-        <w:t>L’utilisateur final peut ensuite utilis</w:t>
-      </w:r>
-      <w:bookmarkStart w:id="25" w:name="_GoBack"/>
-      <w:bookmarkEnd w:id="25"/>
-      <w:r>
-        <w:t xml:space="preserve">er les contrôleurs de flux </w:t>
+        <w:t xml:space="preserve">L’utilisateur final peut ensuite utiliser les contrôleurs de flux </w:t>
       </w:r>
       <w:proofErr w:type="spellStart"/>
       <w:r>
@@ -11724,7 +12504,7 @@
       <w:rPr>
         <w:noProof/>
       </w:rPr>
-      <w:t>25/09/2013</w:t>
+      <w:t>02/10/2013</w:t>
     </w:r>
     <w:r>
       <w:fldChar w:fldCharType="end"/>
@@ -11781,7 +12561,7 @@
         <v:path o:extrusionok="f" gradientshapeok="t" o:connecttype="rect"/>
         <o:lock v:ext="edit" aspectratio="t"/>
       </v:shapetype>
-      <v:shape id="_x0000_i1027" type="#_x0000_t75" style="width:134.3pt;height:139.85pt" o:bullet="t">
+      <v:shape id="_x0000_i1043" type="#_x0000_t75" style="width:134.3pt;height:139.85pt" o:bullet="t">
         <v:imagedata r:id="rId1" o:title="MC900199871[1]"/>
       </v:shape>
     </w:pict>
@@ -12301,6 +13081,96 @@
     </w:lvl>
   </w:abstractNum>
   <w:abstractNum w:abstractNumId="6">
+    <w:nsid w:val="0FFA0D64"/>
+    <w:multiLevelType w:val="hybridMultilevel"/>
+    <w:tmpl w:val="6996F662"/>
+    <w:lvl w:ilvl="0" w:tplc="D4AC84DE">
+      <w:start w:val="1"/>
+      <w:numFmt w:val="decimal"/>
+      <w:lvlText w:val="%1."/>
+      <w:lvlJc w:val="left"/>
+      <w:pPr>
+        <w:ind w:left="720" w:hanging="360"/>
+      </w:pPr>
+      <w:rPr>
+        <w:b w:val="0"/>
+        <w:i w:val="0"/>
+      </w:rPr>
+    </w:lvl>
+    <w:lvl w:ilvl="1" w:tplc="040C0019" w:tentative="1">
+      <w:start w:val="1"/>
+      <w:numFmt w:val="lowerLetter"/>
+      <w:lvlText w:val="%2."/>
+      <w:lvlJc w:val="left"/>
+      <w:pPr>
+        <w:ind w:left="1440" w:hanging="360"/>
+      </w:pPr>
+    </w:lvl>
+    <w:lvl w:ilvl="2" w:tplc="040C001B" w:tentative="1">
+      <w:start w:val="1"/>
+      <w:numFmt w:val="lowerRoman"/>
+      <w:lvlText w:val="%3."/>
+      <w:lvlJc w:val="right"/>
+      <w:pPr>
+        <w:ind w:left="2160" w:hanging="180"/>
+      </w:pPr>
+    </w:lvl>
+    <w:lvl w:ilvl="3" w:tplc="040C000F" w:tentative="1">
+      <w:start w:val="1"/>
+      <w:numFmt w:val="decimal"/>
+      <w:lvlText w:val="%4."/>
+      <w:lvlJc w:val="left"/>
+      <w:pPr>
+        <w:ind w:left="2880" w:hanging="360"/>
+      </w:pPr>
+    </w:lvl>
+    <w:lvl w:ilvl="4" w:tplc="040C0019" w:tentative="1">
+      <w:start w:val="1"/>
+      <w:numFmt w:val="lowerLetter"/>
+      <w:lvlText w:val="%5."/>
+      <w:lvlJc w:val="left"/>
+      <w:pPr>
+        <w:ind w:left="3600" w:hanging="360"/>
+      </w:pPr>
+    </w:lvl>
+    <w:lvl w:ilvl="5" w:tplc="040C001B" w:tentative="1">
+      <w:start w:val="1"/>
+      <w:numFmt w:val="lowerRoman"/>
+      <w:lvlText w:val="%6."/>
+      <w:lvlJc w:val="right"/>
+      <w:pPr>
+        <w:ind w:left="4320" w:hanging="180"/>
+      </w:pPr>
+    </w:lvl>
+    <w:lvl w:ilvl="6" w:tplc="040C000F" w:tentative="1">
+      <w:start w:val="1"/>
+      <w:numFmt w:val="decimal"/>
+      <w:lvlText w:val="%7."/>
+      <w:lvlJc w:val="left"/>
+      <w:pPr>
+        <w:ind w:left="5040" w:hanging="360"/>
+      </w:pPr>
+    </w:lvl>
+    <w:lvl w:ilvl="7" w:tplc="040C0019" w:tentative="1">
+      <w:start w:val="1"/>
+      <w:numFmt w:val="lowerLetter"/>
+      <w:lvlText w:val="%8."/>
+      <w:lvlJc w:val="left"/>
+      <w:pPr>
+        <w:ind w:left="5760" w:hanging="360"/>
+      </w:pPr>
+    </w:lvl>
+    <w:lvl w:ilvl="8" w:tplc="040C001B" w:tentative="1">
+      <w:start w:val="1"/>
+      <w:numFmt w:val="lowerRoman"/>
+      <w:lvlText w:val="%9."/>
+      <w:lvlJc w:val="right"/>
+      <w:pPr>
+        <w:ind w:left="6480" w:hanging="180"/>
+      </w:pPr>
+    </w:lvl>
+  </w:abstractNum>
+  <w:abstractNum w:abstractNumId="7">
     <w:nsid w:val="11B627DF"/>
     <w:multiLevelType w:val="hybridMultilevel"/>
     <w:tmpl w:val="9F36459C"/>
@@ -12413,7 +13283,7 @@
       </w:rPr>
     </w:lvl>
   </w:abstractNum>
-  <w:abstractNum w:abstractNumId="7">
+  <w:abstractNum w:abstractNumId="8">
     <w:nsid w:val="1322204F"/>
     <w:multiLevelType w:val="hybridMultilevel"/>
     <w:tmpl w:val="74C4E5C8"/>
@@ -12526,7 +13396,7 @@
       </w:rPr>
     </w:lvl>
   </w:abstractNum>
-  <w:abstractNum w:abstractNumId="8">
+  <w:abstractNum w:abstractNumId="9">
     <w:nsid w:val="148E3636"/>
     <w:multiLevelType w:val="hybridMultilevel"/>
     <w:tmpl w:val="E0F83444"/>
@@ -12612,7 +13482,7 @@
       </w:pPr>
     </w:lvl>
   </w:abstractNum>
-  <w:abstractNum w:abstractNumId="9">
+  <w:abstractNum w:abstractNumId="10">
     <w:nsid w:val="18EF42E2"/>
     <w:multiLevelType w:val="hybridMultilevel"/>
     <w:tmpl w:val="2152A022"/>
@@ -12725,7 +13595,7 @@
       </w:rPr>
     </w:lvl>
   </w:abstractNum>
-  <w:abstractNum w:abstractNumId="10">
+  <w:abstractNum w:abstractNumId="11">
     <w:nsid w:val="1E666FB7"/>
     <w:multiLevelType w:val="hybridMultilevel"/>
     <w:tmpl w:val="29AC2928"/>
@@ -12816,7 +13686,7 @@
       </w:pPr>
     </w:lvl>
   </w:abstractNum>
-  <w:abstractNum w:abstractNumId="11">
+  <w:abstractNum w:abstractNumId="12">
     <w:nsid w:val="22D45274"/>
     <w:multiLevelType w:val="hybridMultilevel"/>
     <w:tmpl w:val="6996F662"/>
@@ -12906,7 +13776,7 @@
       </w:pPr>
     </w:lvl>
   </w:abstractNum>
-  <w:abstractNum w:abstractNumId="12">
+  <w:abstractNum w:abstractNumId="13">
     <w:nsid w:val="282E1B50"/>
     <w:multiLevelType w:val="hybridMultilevel"/>
     <w:tmpl w:val="6152F870"/>
@@ -12997,7 +13867,7 @@
       </w:pPr>
     </w:lvl>
   </w:abstractNum>
-  <w:abstractNum w:abstractNumId="13">
+  <w:abstractNum w:abstractNumId="14">
     <w:nsid w:val="300E3FAA"/>
     <w:multiLevelType w:val="hybridMultilevel"/>
     <w:tmpl w:val="300A6E94"/>
@@ -13088,7 +13958,7 @@
       </w:pPr>
     </w:lvl>
   </w:abstractNum>
-  <w:abstractNum w:abstractNumId="14">
+  <w:abstractNum w:abstractNumId="15">
     <w:nsid w:val="30375995"/>
     <w:multiLevelType w:val="hybridMultilevel"/>
     <w:tmpl w:val="D0306726"/>
@@ -13201,7 +14071,7 @@
       </w:rPr>
     </w:lvl>
   </w:abstractNum>
-  <w:abstractNum w:abstractNumId="15">
+  <w:abstractNum w:abstractNumId="16">
     <w:nsid w:val="344F7570"/>
     <w:multiLevelType w:val="hybridMultilevel"/>
     <w:tmpl w:val="28D03BB0"/>
@@ -13314,7 +14184,7 @@
       </w:rPr>
     </w:lvl>
   </w:abstractNum>
-  <w:abstractNum w:abstractNumId="16">
+  <w:abstractNum w:abstractNumId="17">
     <w:nsid w:val="35635A4A"/>
     <w:multiLevelType w:val="hybridMultilevel"/>
     <w:tmpl w:val="54BE6F78"/>
@@ -13404,7 +14274,7 @@
       </w:pPr>
     </w:lvl>
   </w:abstractNum>
-  <w:abstractNum w:abstractNumId="17">
+  <w:abstractNum w:abstractNumId="18">
     <w:nsid w:val="36424862"/>
     <w:multiLevelType w:val="hybridMultilevel"/>
     <w:tmpl w:val="3EE40F40"/>
@@ -13490,7 +14360,7 @@
       </w:pPr>
     </w:lvl>
   </w:abstractNum>
-  <w:abstractNum w:abstractNumId="18">
+  <w:abstractNum w:abstractNumId="19">
     <w:nsid w:val="36547C64"/>
     <w:multiLevelType w:val="hybridMultilevel"/>
     <w:tmpl w:val="BCD2536E"/>
@@ -13603,7 +14473,7 @@
       </w:rPr>
     </w:lvl>
   </w:abstractNum>
-  <w:abstractNum w:abstractNumId="19">
+  <w:abstractNum w:abstractNumId="20">
     <w:nsid w:val="387E03DC"/>
     <w:multiLevelType w:val="hybridMultilevel"/>
     <w:tmpl w:val="8D34692E"/>
@@ -13716,7 +14586,7 @@
       </w:rPr>
     </w:lvl>
   </w:abstractNum>
-  <w:abstractNum w:abstractNumId="20">
+  <w:abstractNum w:abstractNumId="21">
     <w:nsid w:val="391E6015"/>
     <w:multiLevelType w:val="hybridMultilevel"/>
     <w:tmpl w:val="8A88E98C"/>
@@ -13829,7 +14699,7 @@
       </w:rPr>
     </w:lvl>
   </w:abstractNum>
-  <w:abstractNum w:abstractNumId="21">
+  <w:abstractNum w:abstractNumId="22">
     <w:nsid w:val="47140822"/>
     <w:multiLevelType w:val="hybridMultilevel"/>
     <w:tmpl w:val="5134A56E"/>
@@ -13942,7 +14812,7 @@
       </w:rPr>
     </w:lvl>
   </w:abstractNum>
-  <w:abstractNum w:abstractNumId="22">
+  <w:abstractNum w:abstractNumId="23">
     <w:nsid w:val="48231BC3"/>
     <w:multiLevelType w:val="hybridMultilevel"/>
     <w:tmpl w:val="083C4024"/>
@@ -14033,7 +14903,7 @@
       </w:pPr>
     </w:lvl>
   </w:abstractNum>
-  <w:abstractNum w:abstractNumId="23">
+  <w:abstractNum w:abstractNumId="24">
     <w:nsid w:val="48E40EC5"/>
     <w:multiLevelType w:val="hybridMultilevel"/>
     <w:tmpl w:val="880E1762"/>
@@ -14146,7 +15016,7 @@
       </w:rPr>
     </w:lvl>
   </w:abstractNum>
-  <w:abstractNum w:abstractNumId="24">
+  <w:abstractNum w:abstractNumId="25">
     <w:nsid w:val="4E9A3679"/>
     <w:multiLevelType w:val="hybridMultilevel"/>
     <w:tmpl w:val="E73EF59C"/>
@@ -14259,7 +15129,7 @@
       </w:rPr>
     </w:lvl>
   </w:abstractNum>
-  <w:abstractNum w:abstractNumId="25">
+  <w:abstractNum w:abstractNumId="26">
     <w:nsid w:val="51642D04"/>
     <w:multiLevelType w:val="hybridMultilevel"/>
     <w:tmpl w:val="0FB01794"/>
@@ -14348,7 +15218,7 @@
       </w:pPr>
     </w:lvl>
   </w:abstractNum>
-  <w:abstractNum w:abstractNumId="26">
+  <w:abstractNum w:abstractNumId="27">
     <w:nsid w:val="530700A6"/>
     <w:multiLevelType w:val="hybridMultilevel"/>
     <w:tmpl w:val="30768794"/>
@@ -14434,7 +15304,7 @@
       </w:pPr>
     </w:lvl>
   </w:abstractNum>
-  <w:abstractNum w:abstractNumId="27">
+  <w:abstractNum w:abstractNumId="28">
     <w:nsid w:val="55B005CD"/>
     <w:multiLevelType w:val="hybridMultilevel"/>
     <w:tmpl w:val="29AC2928"/>
@@ -14525,7 +15395,7 @@
       </w:pPr>
     </w:lvl>
   </w:abstractNum>
-  <w:abstractNum w:abstractNumId="28">
+  <w:abstractNum w:abstractNumId="29">
     <w:nsid w:val="5FB02F2D"/>
     <w:multiLevelType w:val="hybridMultilevel"/>
     <w:tmpl w:val="0F1E5A76"/>
@@ -14638,7 +15508,7 @@
       </w:rPr>
     </w:lvl>
   </w:abstractNum>
-  <w:abstractNum w:abstractNumId="29">
+  <w:abstractNum w:abstractNumId="30">
     <w:nsid w:val="65E430C3"/>
     <w:multiLevelType w:val="hybridMultilevel"/>
     <w:tmpl w:val="CAE413D4"/>
@@ -14751,7 +15621,7 @@
       </w:rPr>
     </w:lvl>
   </w:abstractNum>
-  <w:abstractNum w:abstractNumId="30">
+  <w:abstractNum w:abstractNumId="31">
     <w:nsid w:val="6CE67B8B"/>
     <w:multiLevelType w:val="hybridMultilevel"/>
     <w:tmpl w:val="A6F46B8E"/>
@@ -14864,7 +15734,7 @@
       </w:rPr>
     </w:lvl>
   </w:abstractNum>
-  <w:abstractNum w:abstractNumId="31">
+  <w:abstractNum w:abstractNumId="32">
     <w:nsid w:val="72754D81"/>
     <w:multiLevelType w:val="hybridMultilevel"/>
     <w:tmpl w:val="F2D67B14"/>
@@ -14953,7 +15823,7 @@
       </w:pPr>
     </w:lvl>
   </w:abstractNum>
-  <w:abstractNum w:abstractNumId="32">
+  <w:abstractNum w:abstractNumId="33">
     <w:nsid w:val="7AB95130"/>
     <w:multiLevelType w:val="hybridMultilevel"/>
     <w:tmpl w:val="083C4024"/>
@@ -15044,7 +15914,7 @@
       </w:pPr>
     </w:lvl>
   </w:abstractNum>
-  <w:abstractNum w:abstractNumId="33">
+  <w:abstractNum w:abstractNumId="34">
     <w:nsid w:val="7DF16462"/>
     <w:multiLevelType w:val="hybridMultilevel"/>
     <w:tmpl w:val="C546B2E2"/>
@@ -15165,100 +16035,103 @@
     <w:abstractNumId w:val="0"/>
   </w:num>
   <w:num w:numId="3">
-    <w:abstractNumId w:val="33"/>
+    <w:abstractNumId w:val="34"/>
   </w:num>
   <w:num w:numId="4">
+    <w:abstractNumId w:val="21"/>
+  </w:num>
+  <w:num w:numId="5">
+    <w:abstractNumId w:val="26"/>
+  </w:num>
+  <w:num w:numId="6">
+    <w:abstractNumId w:val="27"/>
+  </w:num>
+  <w:num w:numId="7">
+    <w:abstractNumId w:val="9"/>
+  </w:num>
+  <w:num w:numId="8">
+    <w:abstractNumId w:val="10"/>
+  </w:num>
+  <w:num w:numId="9">
+    <w:abstractNumId w:val="19"/>
+  </w:num>
+  <w:num w:numId="10">
+    <w:abstractNumId w:val="29"/>
+  </w:num>
+  <w:num w:numId="11">
+    <w:abstractNumId w:val="7"/>
+  </w:num>
+  <w:num w:numId="12">
+    <w:abstractNumId w:val="25"/>
+  </w:num>
+  <w:num w:numId="13">
+    <w:abstractNumId w:val="8"/>
+  </w:num>
+  <w:num w:numId="14">
+    <w:abstractNumId w:val="12"/>
+  </w:num>
+  <w:num w:numId="15">
+    <w:abstractNumId w:val="13"/>
+  </w:num>
+  <w:num w:numId="16">
     <w:abstractNumId w:val="20"/>
   </w:num>
-  <w:num w:numId="5">
-    <w:abstractNumId w:val="25"/>
-  </w:num>
-  <w:num w:numId="6">
-    <w:abstractNumId w:val="26"/>
-  </w:num>
-  <w:num w:numId="7">
-    <w:abstractNumId w:val="8"/>
-  </w:num>
-  <w:num w:numId="8">
-    <w:abstractNumId w:val="9"/>
-  </w:num>
-  <w:num w:numId="9">
-    <w:abstractNumId w:val="18"/>
-  </w:num>
-  <w:num w:numId="10">
-    <w:abstractNumId w:val="28"/>
-  </w:num>
-  <w:num w:numId="11">
-    <w:abstractNumId w:val="6"/>
-  </w:num>
-  <w:num w:numId="12">
-    <w:abstractNumId w:val="24"/>
-  </w:num>
-  <w:num w:numId="13">
-    <w:abstractNumId w:val="7"/>
-  </w:num>
-  <w:num w:numId="14">
-    <w:abstractNumId w:val="11"/>
-  </w:num>
-  <w:num w:numId="15">
-    <w:abstractNumId w:val="12"/>
-  </w:num>
-  <w:num w:numId="16">
-    <w:abstractNumId w:val="19"/>
-  </w:num>
   <w:num w:numId="17">
-    <w:abstractNumId w:val="14"/>
+    <w:abstractNumId w:val="15"/>
   </w:num>
   <w:num w:numId="18">
     <w:abstractNumId w:val="1"/>
   </w:num>
   <w:num w:numId="19">
-    <w:abstractNumId w:val="13"/>
+    <w:abstractNumId w:val="14"/>
   </w:num>
   <w:num w:numId="20">
-    <w:abstractNumId w:val="10"/>
+    <w:abstractNumId w:val="11"/>
   </w:num>
   <w:num w:numId="21">
-    <w:abstractNumId w:val="27"/>
+    <w:abstractNumId w:val="28"/>
   </w:num>
   <w:num w:numId="22">
-    <w:abstractNumId w:val="16"/>
+    <w:abstractNumId w:val="17"/>
   </w:num>
   <w:num w:numId="23">
-    <w:abstractNumId w:val="22"/>
+    <w:abstractNumId w:val="23"/>
   </w:num>
   <w:num w:numId="24">
-    <w:abstractNumId w:val="32"/>
+    <w:abstractNumId w:val="33"/>
   </w:num>
   <w:num w:numId="25">
     <w:abstractNumId w:val="5"/>
   </w:num>
   <w:num w:numId="26">
-    <w:abstractNumId w:val="31"/>
+    <w:abstractNumId w:val="32"/>
   </w:num>
   <w:num w:numId="27">
     <w:abstractNumId w:val="2"/>
   </w:num>
   <w:num w:numId="28">
-    <w:abstractNumId w:val="15"/>
+    <w:abstractNumId w:val="16"/>
   </w:num>
   <w:num w:numId="29">
-    <w:abstractNumId w:val="29"/>
+    <w:abstractNumId w:val="30"/>
   </w:num>
   <w:num w:numId="30">
-    <w:abstractNumId w:val="21"/>
+    <w:abstractNumId w:val="22"/>
   </w:num>
   <w:num w:numId="31">
-    <w:abstractNumId w:val="17"/>
+    <w:abstractNumId w:val="18"/>
   </w:num>
   <w:num w:numId="32">
-    <w:abstractNumId w:val="30"/>
+    <w:abstractNumId w:val="31"/>
   </w:num>
   <w:num w:numId="33">
     <w:abstractNumId w:val="3"/>
   </w:num>
   <w:num w:numId="34">
-    <w:abstractNumId w:val="23"/>
+    <w:abstractNumId w:val="24"/>
+  </w:num>
+  <w:num w:numId="35">
+    <w:abstractNumId w:val="6"/>
   </w:num>
   <w:numIdMacAtCleanup w:val="12"/>
 </w:numbering>
@@ -16940,6 +17813,35 @@
       <w:spacing w:val="10"/>
       <w:sz w:val="20"/>
       <w:shd w:val="clear" w:color="auto" w:fill="808080" w:themeFill="background1" w:themeFillShade="80"/>
+    </w:rPr>
+  </w:style>
+  <w:style w:type="character" w:styleId="Rfrenceintense">
+    <w:name w:val="Intense Reference"/>
+    <w:basedOn w:val="Policepardfaut"/>
+    <w:uiPriority w:val="32"/>
+    <w:qFormat/>
+    <w:rsid w:val="00C37B92"/>
+    <w:rPr>
+      <w:rFonts w:ascii="Verdana" w:hAnsi="Verdana"/>
+      <w:b/>
+      <w:bCs/>
+      <w:smallCaps/>
+      <w:color w:val="C0504D" w:themeColor="accent2"/>
+      <w:spacing w:val="5"/>
+      <w:sz w:val="16"/>
+      <w:u w:val="none"/>
+    </w:rPr>
+  </w:style>
+  <w:style w:type="character" w:styleId="Rfrenceple">
+    <w:name w:val="Subtle Reference"/>
+    <w:basedOn w:val="Policepardfaut"/>
+    <w:uiPriority w:val="31"/>
+    <w:qFormat/>
+    <w:rsid w:val="004F49A7"/>
+    <w:rPr>
+      <w:smallCaps/>
+      <w:color w:val="C0504D" w:themeColor="accent2"/>
+      <w:u w:val="single"/>
     </w:rPr>
   </w:style>
 </w:styles>
@@ -17884,7 +18786,7 @@
 </file>
 
 <file path=customXml/itemProps2.xml><?xml version="1.0" encoding="utf-8"?>
-<ds:datastoreItem xmlns:ds="http://schemas.openxmlformats.org/officeDocument/2006/customXml" ds:itemID="{3AB77567-F179-45FB-B117-10C594C93CAD}">
+<ds:datastoreItem xmlns:ds="http://schemas.openxmlformats.org/officeDocument/2006/customXml" ds:itemID="{67D0592B-8F61-4496-BA35-F78B802F8E4C}">
   <ds:schemaRefs>
     <ds:schemaRef ds:uri="http://schemas.openxmlformats.org/officeDocument/2006/bibliography"/>
   </ds:schemaRefs>

</xml_diff>

<commit_message>
actualise le document technique
</commit_message>
<xml_diff>
--- a/documents/dossier technique.docx
+++ b/documents/dossier technique.docx
@@ -116,7 +116,6 @@
                 <w:dataBinding w:prefixMappings="xmlns:ns0='http://schemas.openxmlformats.org/package/2006/metadata/core-properties' xmlns:ns1='http://purl.org/dc/elements/1.1/'" w:xpath="/ns0:coreProperties[1]/ns1:subject[1]" w:storeItemID="{6C3C8BC8-F283-45AE-878A-BAB7291924A1}"/>
                 <w:text/>
               </w:sdtPr>
-              <w:sdtEndPr/>
               <w:sdtContent>
                 <w:tc>
                   <w:tcPr>
@@ -169,7 +168,6 @@
                 <w:dataBinding w:prefixMappings="xmlns:ns0='http://schemas.microsoft.com/office/2006/coverPageProps'" w:xpath="/ns0:CoverPageProperties[1]/ns0:Abstract[1]" w:storeItemID="{55AF091B-3C7A-41E3-B477-F2FDAA23CFDA}"/>
                 <w:text/>
               </w:sdtPr>
-              <w:sdtEndPr/>
               <w:sdtContent>
                 <w:tc>
                   <w:tcPr>
@@ -217,7 +215,6 @@
                 <w:dataBinding w:prefixMappings="xmlns:ns0='http://schemas.openxmlformats.org/package/2006/metadata/core-properties' xmlns:ns1='http://purl.org/dc/elements/1.1/'" w:xpath="/ns0:coreProperties[1]/ns1:creator[1]" w:storeItemID="{6C3C8BC8-F283-45AE-878A-BAB7291924A1}"/>
                 <w:text/>
               </w:sdtPr>
-              <w:sdtEndPr/>
               <w:sdtContent>
                 <w:tc>
                   <w:tcPr>
@@ -260,7 +257,6 @@
                   <w:calendar w:val="gregorian"/>
                 </w:date>
               </w:sdtPr>
-              <w:sdtEndPr/>
               <w:sdtContent>
                 <w:tc>
                   <w:tcPr>
@@ -390,7 +386,7 @@
               <w:noProof/>
             </w:rPr>
             <w:pict>
-              <v:group id="_x0000_s1053" style="position:absolute;margin-left:6041.55pt;margin-top:0;width:264.55pt;height:690.65pt;z-index:251660288;mso-position-horizontal:right;mso-position-horizontal-relative:page;mso-position-vertical:bottom;mso-position-vertical-relative:page" coordorigin="5531,1258" coordsize="5291,13813">
+              <v:group id="_x0000_s1053" style="position:absolute;margin-left:6254.9pt;margin-top:0;width:264.55pt;height:690.65pt;z-index:251660288;mso-position-horizontal:right;mso-position-horizontal-relative:page;mso-position-vertical:bottom;mso-position-vertical-relative:page" coordorigin="5531,1258" coordsize="5291,13813">
                 <v:shape id="_x0000_s1054" type="#_x0000_t32" style="position:absolute;left:6519;top:1258;width:4303;height:10040;flip:x" o:connectortype="straight" strokecolor="#a7bfde [1620]"/>
                 <v:group id="_x0000_s1055" style="position:absolute;left:5531;top:9226;width:5291;height:5845" coordorigin="5531,9226" coordsize="5291,5845">
                   <v:shape id="_x0000_s1056" style="position:absolute;left:5531;top:9226;width:5291;height:5845;mso-position-horizontal-relative:text;mso-position-vertical-relative:text;mso-width-relative:page;mso-height-relative:page" coordsize="6418,6670" path="m6418,1185r,5485l1809,6669c974,5889,,3958,1407,1987hfc2830,,5591,411,6418,1185haxe" fillcolor="#a7bfde [1620]" stroked="f">
@@ -432,7 +428,6 @@
           <w:docPartUnique/>
         </w:docPartObj>
       </w:sdtPr>
-      <w:sdtEndPr/>
       <w:sdtContent>
         <w:p>
           <w:pPr>
@@ -8615,34 +8610,24 @@
         </w:tabs>
         <w:rPr>
           <w:sz w:val="18"/>
-          <w:lang w:val="en-US"/>
         </w:rPr>
       </w:pPr>
       <w:r>
         <w:rPr>
           <w:sz w:val="18"/>
-          <w:lang w:val="en-US"/>
         </w:rPr>
         <w:t>ERR_FAILED</w:t>
       </w:r>
       <w:r>
         <w:rPr>
           <w:sz w:val="18"/>
-          <w:lang w:val="en-US"/>
         </w:rPr>
         <w:tab/>
+        <w:t>IO_REPOSITORY_ALREADY_EXISTS</w:t>
       </w:r>
       <w:r>
         <w:rPr>
           <w:sz w:val="18"/>
-          <w:lang w:val="en-US"/>
-        </w:rPr>
-        <w:t>IO_REPOSITORY_ALREADY_EXISTS</w:t>
-      </w:r>
-      <w:r>
-        <w:rPr>
-          <w:sz w:val="18"/>
-          <w:lang w:val="en-US"/>
         </w:rPr>
         <w:tab/>
         <w:t xml:space="preserve">Le </w:t>
@@ -8656,7 +8641,6 @@
       <w:r>
         <w:rPr>
           <w:sz w:val="18"/>
-          <w:lang w:val="en-US"/>
         </w:rPr>
         <w:t xml:space="preserve"> </w:t>
       </w:r>
@@ -8669,7 +8653,6 @@
       <w:r>
         <w:rPr>
           <w:sz w:val="18"/>
-          <w:lang w:val="en-US"/>
         </w:rPr>
         <w:t xml:space="preserve"> déjà</w:t>
       </w:r>
@@ -8683,7 +8666,6 @@
         </w:tabs>
         <w:rPr>
           <w:sz w:val="18"/>
-          <w:lang w:val="en-US"/>
         </w:rPr>
       </w:pPr>
     </w:p>
@@ -9021,19 +9003,7 @@
               <w:rPr>
                 <w:sz w:val="18"/>
               </w:rPr>
-              <w:t>Veuillez vérifier les autorisations d’accès</w:t>
-            </w:r>
-            <w:r>
-              <w:rPr>
-                <w:sz w:val="18"/>
-              </w:rPr>
-              <w:t xml:space="preserve"> sur le serveur</w:t>
-            </w:r>
-            <w:r>
-              <w:rPr>
-                <w:sz w:val="18"/>
-              </w:rPr>
-              <w:t>.</w:t>
+              <w:t>Veuillez vérifier les autorisations d’accès sur le serveur.</w:t>
             </w:r>
           </w:p>
         </w:tc>
@@ -9640,18 +9610,707 @@
       </w:pPr>
       <w:r>
         <w:lastRenderedPageBreak/>
+        <w:t>Débute l’</w:t>
+      </w:r>
+      <w:proofErr w:type="spellStart"/>
+      <w:r>
+        <w:t>upload</w:t>
+      </w:r>
+      <w:proofErr w:type="spellEnd"/>
+      <w:r>
+        <w:t xml:space="preserve"> de données</w:t>
+      </w:r>
+    </w:p>
+    <w:p>
+      <w:r>
+        <w:t>Prépare le serveur à recevoir des données.</w:t>
+      </w:r>
+    </w:p>
+    <w:p>
+      <w:pPr>
+        <w:pStyle w:val="Sous-titre"/>
+      </w:pPr>
+      <w:r>
+        <w:t>Informations</w:t>
+      </w:r>
+    </w:p>
+    <w:p>
+      <w:pPr>
+        <w:pStyle w:val="Sansinterligne"/>
+        <w:tabs>
+          <w:tab w:val="left" w:pos="2268"/>
+        </w:tabs>
+      </w:pPr>
+      <w:r>
+        <w:t>Identifiant :</w:t>
+      </w:r>
+      <w:r>
+        <w:tab/>
+      </w:r>
+      <w:proofErr w:type="spellStart"/>
+      <w:r>
+        <w:rPr>
+          <w:rStyle w:val="Rfrenceintense"/>
+        </w:rPr>
+        <w:t>begin_upload</w:t>
+      </w:r>
+      <w:proofErr w:type="spellEnd"/>
+    </w:p>
+    <w:p>
+      <w:pPr>
+        <w:pStyle w:val="Sansinterligne"/>
+        <w:tabs>
+          <w:tab w:val="left" w:pos="2268"/>
+        </w:tabs>
+      </w:pPr>
+      <w:r>
+        <w:t>Acteur :</w:t>
+      </w:r>
+      <w:r>
+        <w:tab/>
+        <w:t>Visiteur</w:t>
+      </w:r>
+    </w:p>
+    <w:p>
+      <w:pPr>
+        <w:pStyle w:val="Sous-titre"/>
+      </w:pPr>
+      <w:r>
+        <w:t>Entrée</w:t>
+      </w:r>
+    </w:p>
+    <w:p>
+      <w:pPr>
+        <w:tabs>
+          <w:tab w:val="left" w:pos="709"/>
+          <w:tab w:val="left" w:pos="3119"/>
+        </w:tabs>
+        <w:rPr>
+          <w:u w:val="single"/>
+        </w:rPr>
+      </w:pPr>
+      <w:r>
+        <w:tab/>
+      </w:r>
+      <w:r>
+        <w:rPr>
+          <w:u w:val="single"/>
+        </w:rPr>
+        <w:t>Identifiant</w:t>
+      </w:r>
+      <w:r>
+        <w:tab/>
+      </w:r>
+      <w:r>
+        <w:rPr>
+          <w:u w:val="single"/>
+        </w:rPr>
+        <w:t>Description</w:t>
+      </w:r>
+    </w:p>
+    <w:p>
+      <w:pPr>
+        <w:pStyle w:val="Sansinterligne"/>
+        <w:tabs>
+          <w:tab w:val="left" w:pos="3119"/>
+        </w:tabs>
+        <w:ind w:left="708"/>
+      </w:pPr>
+      <w:proofErr w:type="spellStart"/>
+      <w:r>
+        <w:rPr>
+          <w:rStyle w:val="Rfrenceintense"/>
+        </w:rPr>
+        <w:t>file_size</w:t>
+      </w:r>
+      <w:proofErr w:type="spellEnd"/>
+      <w:r>
+        <w:tab/>
+        <w:t>Taille du fichier (en Bytes)</w:t>
+      </w:r>
+    </w:p>
+    <w:p>
+      <w:pPr>
+        <w:pStyle w:val="Sansinterligne"/>
+        <w:tabs>
+          <w:tab w:val="left" w:pos="3119"/>
+        </w:tabs>
+        <w:ind w:left="708"/>
+      </w:pPr>
+      <w:proofErr w:type="spellStart"/>
+      <w:r>
+        <w:rPr>
+          <w:rStyle w:val="Rfrenceintense"/>
+        </w:rPr>
+        <w:t>filename</w:t>
+      </w:r>
+      <w:proofErr w:type="spellEnd"/>
+      <w:r>
+        <w:tab/>
+      </w:r>
+      <w:r>
+        <w:t>Nom du fichier</w:t>
+      </w:r>
+    </w:p>
+    <w:p>
+      <w:pPr>
+        <w:pStyle w:val="Sansinterligne"/>
+        <w:tabs>
+          <w:tab w:val="left" w:pos="3119"/>
+        </w:tabs>
+        <w:ind w:left="708"/>
+      </w:pPr>
+      <w:proofErr w:type="spellStart"/>
+      <w:r>
+        <w:rPr>
+          <w:rStyle w:val="Rfrenceintense"/>
+        </w:rPr>
+        <w:t>content_type</w:t>
+      </w:r>
+      <w:proofErr w:type="spellEnd"/>
+      <w:r>
+        <w:rPr>
+          <w:rStyle w:val="Rfrenceintense"/>
+        </w:rPr>
+        <w:tab/>
+      </w:r>
+      <w:r>
+        <w:t>Type MIME</w:t>
+      </w:r>
+    </w:p>
+    <w:p>
+      <w:pPr>
+        <w:pStyle w:val="Sansinterligne"/>
+        <w:tabs>
+          <w:tab w:val="left" w:pos="3119"/>
+        </w:tabs>
+        <w:ind w:left="708"/>
+      </w:pPr>
+      <w:r>
+        <w:rPr>
+          <w:rStyle w:val="Rfrenceintense"/>
+        </w:rPr>
+        <w:t>mode</w:t>
+      </w:r>
+      <w:r>
+        <w:rPr>
+          <w:rStyle w:val="Rfrenceintense"/>
+        </w:rPr>
+        <w:tab/>
+      </w:r>
+      <w:proofErr w:type="spellStart"/>
+      <w:r>
+        <w:t>Optionel</w:t>
+      </w:r>
+      <w:proofErr w:type="spellEnd"/>
+      <w:r>
+        <w:t>,</w:t>
+      </w:r>
+      <w:r>
+        <w:rPr>
+          <w:rStyle w:val="Rfrenceintense"/>
+        </w:rPr>
+        <w:t xml:space="preserve"> </w:t>
+      </w:r>
+      <w:r>
+        <w:t>Type d’</w:t>
+      </w:r>
+      <w:proofErr w:type="spellStart"/>
+      <w:r>
+        <w:t>upload</w:t>
+      </w:r>
+      <w:proofErr w:type="spellEnd"/>
+      <w:r>
+        <w:t>. Si </w:t>
+      </w:r>
+      <w:r>
+        <w:rPr>
+          <w:rStyle w:val="CodeCar"/>
+        </w:rPr>
+        <w:t>file</w:t>
+      </w:r>
+      <w:r>
+        <w:t xml:space="preserve"> est spécifié, le fichier sera écrit sur le disque du serveur en même temps qu’en base de données.</w:t>
+      </w:r>
+    </w:p>
+    <w:p>
+      <w:pPr>
+        <w:pStyle w:val="Sous-titre"/>
+      </w:pPr>
+      <w:r>
+        <w:t>Sortie</w:t>
+      </w:r>
+    </w:p>
+    <w:p>
+      <w:pPr>
+        <w:tabs>
+          <w:tab w:val="left" w:pos="709"/>
+          <w:tab w:val="left" w:pos="3119"/>
+        </w:tabs>
+        <w:rPr>
+          <w:u w:val="single"/>
+        </w:rPr>
+      </w:pPr>
+      <w:r>
+        <w:tab/>
+      </w:r>
+      <w:r>
+        <w:rPr>
+          <w:u w:val="single"/>
+        </w:rPr>
+        <w:t>Type</w:t>
+      </w:r>
+      <w:r>
+        <w:tab/>
+      </w:r>
+      <w:r>
+        <w:rPr>
+          <w:u w:val="single"/>
+        </w:rPr>
+        <w:t>Description</w:t>
+      </w:r>
+    </w:p>
+    <w:p>
+      <w:pPr>
+        <w:pStyle w:val="Sansinterligne"/>
+        <w:tabs>
+          <w:tab w:val="left" w:pos="3119"/>
+        </w:tabs>
+        <w:ind w:left="708"/>
+      </w:pPr>
+      <w:proofErr w:type="spellStart"/>
+      <w:r>
+        <w:rPr>
+          <w:rStyle w:val="Rfrenceintense"/>
+        </w:rPr>
+        <w:t>io_upload_id</w:t>
+      </w:r>
+      <w:proofErr w:type="spellEnd"/>
+      <w:r>
+        <w:rPr>
+          <w:rStyle w:val="Rfrenceintense"/>
+        </w:rPr>
+        <w:tab/>
+      </w:r>
+      <w:r>
+        <w:t>Identifiant de l’</w:t>
+      </w:r>
+      <w:proofErr w:type="spellStart"/>
+      <w:r>
+        <w:t>upload</w:t>
+      </w:r>
+      <w:proofErr w:type="spellEnd"/>
+      <w:r>
+        <w:t xml:space="preserve"> </w:t>
+      </w:r>
+    </w:p>
+    <w:p>
+      <w:pPr>
+        <w:pStyle w:val="Sansinterligne"/>
+        <w:tabs>
+          <w:tab w:val="left" w:pos="3119"/>
+        </w:tabs>
+        <w:ind w:left="708"/>
+      </w:pPr>
+      <w:proofErr w:type="spellStart"/>
+      <w:r>
+        <w:rPr>
+          <w:rStyle w:val="Rfrenceintense"/>
+        </w:rPr>
+        <w:t>packet_count</w:t>
+      </w:r>
+      <w:proofErr w:type="spellEnd"/>
+      <w:r>
+        <w:tab/>
+      </w:r>
+      <w:r>
+        <w:t>Nombre de paquet à télécharger</w:t>
+      </w:r>
+    </w:p>
+    <w:p>
+      <w:pPr>
+        <w:tabs>
+          <w:tab w:val="left" w:pos="709"/>
+          <w:tab w:val="left" w:pos="3119"/>
+        </w:tabs>
+      </w:pPr>
+      <w:r>
+        <w:rPr>
+          <w:rStyle w:val="Rfrenceintense"/>
+        </w:rPr>
+        <w:tab/>
+      </w:r>
+      <w:proofErr w:type="spellStart"/>
+      <w:r>
+        <w:rPr>
+          <w:rStyle w:val="Rfrenceintense"/>
+        </w:rPr>
+        <w:t>packet_size</w:t>
+      </w:r>
+      <w:proofErr w:type="spellEnd"/>
+      <w:r>
+        <w:tab/>
+      </w:r>
+      <w:r>
+        <w:t xml:space="preserve">Taille de chaque </w:t>
+      </w:r>
+      <w:proofErr w:type="spellStart"/>
+      <w:r>
+        <w:t>packet</w:t>
+      </w:r>
+      <w:proofErr w:type="spellEnd"/>
+      <w:r>
+        <w:t xml:space="preserve"> (en Bytes)</w:t>
+      </w:r>
+    </w:p>
+    <w:p>
+      <w:pPr>
+        <w:pStyle w:val="Sous-titre"/>
+      </w:pPr>
+      <w:r>
+        <w:t>Procédure</w:t>
+      </w:r>
+    </w:p>
+    <w:p>
+      <w:pPr>
+        <w:pStyle w:val="Paragraphedeliste"/>
+        <w:numPr>
+          <w:ilvl w:val="0"/>
+          <w:numId w:val="36"/>
+        </w:numPr>
+      </w:pPr>
+      <w:r>
+        <w:t xml:space="preserve">Vérifie la taille </w:t>
+      </w:r>
+      <w:r>
+        <w:t>minimum/maximum</w:t>
+      </w:r>
+      <w:r>
+        <w:t xml:space="preserve"> </w:t>
+      </w:r>
+      <w:r>
+        <w:t>allouée</w:t>
+      </w:r>
+      <w:r>
+        <w:t xml:space="preserve"> à l'</w:t>
+      </w:r>
+      <w:proofErr w:type="spellStart"/>
+      <w:r>
+        <w:t>upload</w:t>
+      </w:r>
+      <w:proofErr w:type="spellEnd"/>
+      <w:r>
+        <w:t xml:space="preserve"> (</w:t>
+      </w:r>
+      <w:r>
+        <w:rPr>
+          <w:rStyle w:val="Rfrenceintense"/>
+        </w:rPr>
+        <w:t>IO_FILE_TO_BIG</w:t>
+      </w:r>
+      <w:r>
+        <w:t xml:space="preserve">, </w:t>
+      </w:r>
+      <w:r>
+        <w:rPr>
+          <w:rStyle w:val="Rfrenceintense"/>
+        </w:rPr>
+        <w:t>IO_ZERO_FILE_SIZE</w:t>
+      </w:r>
+      <w:r>
+        <w:t>)</w:t>
+      </w:r>
+      <w:r>
+        <w:t>. La taille limite est définit dans la configuration (</w:t>
+      </w:r>
+      <w:proofErr w:type="spellStart"/>
+      <w:r>
+        <w:rPr>
+          <w:rStyle w:val="Rfrenceintense"/>
+        </w:rPr>
+        <w:t>io_module</w:t>
+      </w:r>
+      <w:proofErr w:type="spellEnd"/>
+      <w:proofErr w:type="gramStart"/>
+      <w:r>
+        <w:t>::</w:t>
+      </w:r>
+      <w:proofErr w:type="spellStart"/>
+      <w:r>
+        <w:rPr>
+          <w:rStyle w:val="Rfrenceintense"/>
+        </w:rPr>
+        <w:t>max</w:t>
+      </w:r>
+      <w:proofErr w:type="gramEnd"/>
+      <w:r>
+        <w:rPr>
+          <w:rStyle w:val="Rfrenceintense"/>
+        </w:rPr>
+        <w:t>_upload_size</w:t>
+      </w:r>
+      <w:proofErr w:type="spellEnd"/>
+      <w:r>
+        <w:t>)</w:t>
+      </w:r>
+    </w:p>
+    <w:p>
+      <w:pPr>
+        <w:pStyle w:val="Paragraphedeliste"/>
+        <w:numPr>
+          <w:ilvl w:val="0"/>
+          <w:numId w:val="36"/>
+        </w:numPr>
+      </w:pPr>
+      <w:r>
+        <w:t>Si mode == file</w:t>
+      </w:r>
+    </w:p>
+    <w:p>
+      <w:pPr>
+        <w:pStyle w:val="Paragraphedeliste"/>
+        <w:numPr>
+          <w:ilvl w:val="1"/>
+          <w:numId w:val="36"/>
+        </w:numPr>
+      </w:pPr>
+      <w:r>
+        <w:t>Vérifie que le répertoire d’</w:t>
+      </w:r>
+      <w:proofErr w:type="spellStart"/>
+      <w:r>
+        <w:t>upload</w:t>
+      </w:r>
+      <w:proofErr w:type="spellEnd"/>
+      <w:r>
+        <w:t xml:space="preserve"> existe </w:t>
+      </w:r>
+      <w:r>
+        <w:t>(</w:t>
+      </w:r>
+      <w:proofErr w:type="spellStart"/>
+      <w:r>
+        <w:rPr>
+          <w:rStyle w:val="Rfrenceintense"/>
+        </w:rPr>
+        <w:t>io_module</w:t>
+      </w:r>
+      <w:proofErr w:type="spellEnd"/>
+      <w:proofErr w:type="gramStart"/>
+      <w:r>
+        <w:t>::</w:t>
+      </w:r>
+      <w:proofErr w:type="spellStart"/>
+      <w:r>
+        <w:rPr>
+          <w:rStyle w:val="Rfrenceintense"/>
+        </w:rPr>
+        <w:t>upload</w:t>
+      </w:r>
+      <w:proofErr w:type="gramEnd"/>
+      <w:r>
+        <w:rPr>
+          <w:rStyle w:val="Rfrenceintense"/>
+        </w:rPr>
+        <w:t>_</w:t>
+      </w:r>
+      <w:r>
+        <w:rPr>
+          <w:rStyle w:val="Rfrenceintense"/>
+        </w:rPr>
+        <w:t>dir</w:t>
+      </w:r>
+      <w:proofErr w:type="spellEnd"/>
+      <w:r>
+        <w:t>)</w:t>
+      </w:r>
+    </w:p>
+    <w:p>
+      <w:pPr>
+        <w:pStyle w:val="Paragraphedeliste"/>
+        <w:numPr>
+          <w:ilvl w:val="0"/>
+          <w:numId w:val="36"/>
+        </w:numPr>
+        <w:rPr>
+          <w:rStyle w:val="Accentuation"/>
+          <w:b w:val="0"/>
+          <w:i w:val="0"/>
+          <w:iCs w:val="0"/>
+          <w:sz w:val="22"/>
+        </w:rPr>
+      </w:pPr>
+      <w:r>
+        <w:rPr>
+          <w:rStyle w:val="Accentuation"/>
+          <w:b w:val="0"/>
+          <w:i w:val="0"/>
+          <w:iCs w:val="0"/>
+          <w:sz w:val="22"/>
+        </w:rPr>
+        <w:t>Initialise l'entrée en BDD</w:t>
+      </w:r>
+    </w:p>
+    <w:p>
+      <w:pPr>
+        <w:pStyle w:val="Paragraphedeliste"/>
+        <w:numPr>
+          <w:ilvl w:val="0"/>
+          <w:numId w:val="36"/>
+        </w:numPr>
+        <w:rPr>
+          <w:rStyle w:val="Accentuation"/>
+          <w:b w:val="0"/>
+          <w:i w:val="0"/>
+          <w:iCs w:val="0"/>
+          <w:sz w:val="22"/>
+        </w:rPr>
+      </w:pPr>
+      <w:r>
+        <w:t>Si mode == file</w:t>
+      </w:r>
+      <w:r>
+        <w:rPr>
+          <w:rStyle w:val="Accentuation"/>
+          <w:b w:val="0"/>
+          <w:i w:val="0"/>
+          <w:iCs w:val="0"/>
+          <w:sz w:val="22"/>
+        </w:rPr>
+        <w:t xml:space="preserve"> </w:t>
+      </w:r>
+    </w:p>
+    <w:p>
+      <w:pPr>
+        <w:pStyle w:val="Paragraphedeliste"/>
+        <w:numPr>
+          <w:ilvl w:val="1"/>
+          <w:numId w:val="36"/>
+        </w:numPr>
+        <w:rPr>
+          <w:rStyle w:val="Accentuation"/>
+          <w:b w:val="0"/>
+          <w:i w:val="0"/>
+          <w:iCs w:val="0"/>
+          <w:sz w:val="22"/>
+        </w:rPr>
+      </w:pPr>
+      <w:r>
+        <w:rPr>
+          <w:rStyle w:val="Accentuation"/>
+          <w:b w:val="0"/>
+          <w:i w:val="0"/>
+          <w:iCs w:val="0"/>
+          <w:sz w:val="22"/>
+        </w:rPr>
+        <w:t xml:space="preserve">Prépare </w:t>
+      </w:r>
+      <w:r>
+        <w:rPr>
+          <w:rStyle w:val="Accentuation"/>
+          <w:b w:val="0"/>
+          <w:i w:val="0"/>
+          <w:iCs w:val="0"/>
+          <w:sz w:val="22"/>
+        </w:rPr>
+        <w:t>le fichier</w:t>
+      </w:r>
+      <w:r>
+        <w:rPr>
+          <w:rStyle w:val="Accentuation"/>
+          <w:b w:val="0"/>
+          <w:i w:val="0"/>
+          <w:iCs w:val="0"/>
+          <w:sz w:val="22"/>
+        </w:rPr>
+        <w:t xml:space="preserve"> de stockage</w:t>
+      </w:r>
+      <w:r>
+        <w:rPr>
+          <w:rStyle w:val="Accentuation"/>
+          <w:b w:val="0"/>
+          <w:i w:val="0"/>
+          <w:iCs w:val="0"/>
+          <w:sz w:val="22"/>
+        </w:rPr>
+        <w:t xml:space="preserve"> </w:t>
+      </w:r>
+    </w:p>
+    <w:p>
+      <w:pPr>
+        <w:pStyle w:val="Sous-titre"/>
+        <w:numPr>
+          <w:ilvl w:val="0"/>
+          <w:numId w:val="0"/>
+        </w:numPr>
+      </w:pPr>
+      <w:r>
+        <w:t>Note</w:t>
+      </w:r>
+    </w:p>
+    <w:p>
+      <w:r>
+        <w:t>Pour procéder à l’</w:t>
+      </w:r>
+      <w:proofErr w:type="spellStart"/>
+      <w:r>
+        <w:t>upload</w:t>
+      </w:r>
+      <w:proofErr w:type="spellEnd"/>
+      <w:r>
+        <w:t xml:space="preserve"> des données. Le programme doit exécuter le contrôleur </w:t>
+      </w:r>
+      <w:proofErr w:type="spellStart"/>
+      <w:r>
+        <w:rPr>
+          <w:rStyle w:val="Rfrenceintense"/>
+        </w:rPr>
+        <w:t>check_upload</w:t>
+      </w:r>
+      <w:proofErr w:type="spellEnd"/>
+      <w:r>
+        <w:t>.</w:t>
+      </w:r>
+    </w:p>
+    <w:p>
+      <w:pPr>
+        <w:rPr>
+          <w:rFonts w:asciiTheme="majorHAnsi" w:eastAsiaTheme="majorEastAsia" w:hAnsiTheme="majorHAnsi" w:cstheme="majorBidi"/>
+          <w:b/>
+          <w:bCs/>
+          <w:color w:val="4F81BD" w:themeColor="accent1"/>
+        </w:rPr>
+      </w:pPr>
+      <w:bookmarkStart w:id="22" w:name="_GoBack"/>
+      <w:bookmarkEnd w:id="22"/>
+      <w:r>
+        <w:br w:type="page"/>
+      </w:r>
+    </w:p>
+    <w:p>
+      <w:pPr>
+        <w:pStyle w:val="Titre3"/>
+      </w:pPr>
+      <w:r>
+        <w:lastRenderedPageBreak/>
         <w:t>Initier</w:t>
       </w:r>
       <w:r>
         <w:t xml:space="preserve"> un </w:t>
       </w:r>
       <w:r>
-        <w:t>envoie de données</w:t>
-      </w:r>
-    </w:p>
-    <w:p>
-      <w:r>
-        <w:t>Initialise un envoie de données</w:t>
+        <w:t>envoi</w:t>
+      </w:r>
+      <w:r>
+        <w:t xml:space="preserve"> de données</w:t>
+      </w:r>
+    </w:p>
+    <w:p>
+      <w:r>
+        <w:t>Initialise un envoi</w:t>
+      </w:r>
+      <w:r>
+        <w:t xml:space="preserve"> de données</w:t>
       </w:r>
       <w:r>
         <w:t>.</w:t>
@@ -9942,7 +10601,7 @@
       </w:r>
     </w:p>
     <w:p>
-      <w:bookmarkStart w:id="22" w:name="_Toc334797631"/>
+      <w:bookmarkStart w:id="23" w:name="_Toc334797631"/>
       <w:r>
         <w:br w:type="page"/>
       </w:r>
@@ -10096,10 +10755,7 @@
       </w:r>
       <w:proofErr w:type="spellEnd"/>
       <w:r>
-        <w:t xml:space="preserve">, </w:t>
-      </w:r>
-      <w:r>
-        <w:t>Mot-de-passe associé au dépôt</w:t>
+        <w:t>, Mot-de-passe associé au dépôt</w:t>
       </w:r>
     </w:p>
     <w:p>
@@ -10127,10 +10783,7 @@
       </w:r>
       <w:proofErr w:type="spellEnd"/>
       <w:r>
-        <w:t xml:space="preserve">, </w:t>
-      </w:r>
-      <w:r>
-        <w:t>Type de dépôt</w:t>
+        <w:t>, Type de dépôt</w:t>
       </w:r>
     </w:p>
     <w:p>
@@ -10158,10 +10811,7 @@
       </w:r>
       <w:proofErr w:type="spellEnd"/>
       <w:r>
-        <w:t xml:space="preserve">, </w:t>
-      </w:r>
-      <w:r>
-        <w:t xml:space="preserve">Si </w:t>
+        <w:t xml:space="preserve">, Si </w:t>
       </w:r>
       <w:proofErr w:type="spellStart"/>
       <w:r>
@@ -10197,10 +10847,7 @@
       </w:r>
       <w:proofErr w:type="spellEnd"/>
       <w:r>
-        <w:t xml:space="preserve">, </w:t>
-      </w:r>
-      <w:r>
-        <w:t>Créer un lien d’événement sur ce dépôt</w:t>
+        <w:t>, Créer un lien d’événement sur ce dépôt</w:t>
       </w:r>
     </w:p>
     <w:p>
@@ -10228,10 +10875,7 @@
       </w:r>
       <w:proofErr w:type="spellEnd"/>
       <w:r>
-        <w:t xml:space="preserve">, </w:t>
-      </w:r>
-      <w:r>
-        <w:t xml:space="preserve">Si </w:t>
+        <w:t xml:space="preserve">, Si </w:t>
       </w:r>
       <w:proofErr w:type="spellStart"/>
       <w:r>
@@ -10263,10 +10907,7 @@
       </w:r>
       <w:proofErr w:type="spellEnd"/>
       <w:r>
-        <w:t xml:space="preserve">, </w:t>
-      </w:r>
-      <w:r>
-        <w:t>Inutilisé pour le moment</w:t>
+        <w:t>, Inutilisé pour le moment</w:t>
       </w:r>
     </w:p>
     <w:p>
@@ -10350,10 +10991,6 @@
       <w:proofErr w:type="spellEnd"/>
       <w:r>
         <w:tab/>
-      </w:r>
-      <w:bookmarkStart w:id="23" w:name="_GoBack"/>
-      <w:bookmarkEnd w:id="23"/>
-      <w:r>
         <w:t>Identifiant du dépôt</w:t>
       </w:r>
     </w:p>
@@ -10913,7 +11550,7 @@
         <w:lastRenderedPageBreak/>
         <w:br w:type="page"/>
       </w:r>
-      <w:bookmarkEnd w:id="22"/>
+      <w:bookmarkEnd w:id="23"/>
     </w:p>
     <w:p>
       <w:pPr>
@@ -12486,10 +13123,7 @@
       <w:pStyle w:val="Pieddepage"/>
     </w:pPr>
     <w:r>
-      <w:t xml:space="preserve">Webframework - Module Mailing - </w:t>
-    </w:r>
-    <w:r>
-      <w:t xml:space="preserve">Révision : </w:t>
+      <w:t xml:space="preserve">Webframework - Module Mailing - Révision : </w:t>
     </w:r>
     <w:r>
       <w:fldChar w:fldCharType="begin"/>
@@ -12504,7 +13138,7 @@
       <w:rPr>
         <w:noProof/>
       </w:rPr>
-      <w:t>02/10/2013</w:t>
+      <w:t>29/01/2014</w:t>
     </w:r>
     <w:r>
       <w:fldChar w:fldCharType="end"/>
@@ -12561,7 +13195,7 @@
         <v:path o:extrusionok="f" gradientshapeok="t" o:connecttype="rect"/>
         <o:lock v:ext="edit" aspectratio="t"/>
       </v:shapetype>
-      <v:shape id="_x0000_i1043" type="#_x0000_t75" style="width:134.3pt;height:139.85pt" o:bullet="t">
+      <v:shape id="_x0000_i1041" type="#_x0000_t75" style="width:134.3pt;height:139.85pt" o:bullet="t">
         <v:imagedata r:id="rId1" o:title="MC900199871[1]"/>
       </v:shape>
     </w:pict>
@@ -12763,6 +13397,101 @@
     </w:lvl>
   </w:abstractNum>
   <w:abstractNum w:abstractNumId="3">
+    <w:nsid w:val="072377FF"/>
+    <w:multiLevelType w:val="hybridMultilevel"/>
+    <w:tmpl w:val="8ABE25DE"/>
+    <w:lvl w:ilvl="0" w:tplc="D4AC84DE">
+      <w:start w:val="1"/>
+      <w:numFmt w:val="decimal"/>
+      <w:lvlText w:val="%1."/>
+      <w:lvlJc w:val="left"/>
+      <w:pPr>
+        <w:ind w:left="720" w:hanging="360"/>
+      </w:pPr>
+      <w:rPr>
+        <w:b w:val="0"/>
+        <w:i w:val="0"/>
+      </w:rPr>
+    </w:lvl>
+    <w:lvl w:ilvl="1" w:tplc="433A964C">
+      <w:start w:val="1"/>
+      <w:numFmt w:val="lowerLetter"/>
+      <w:lvlText w:val="%2."/>
+      <w:lvlJc w:val="left"/>
+      <w:pPr>
+        <w:ind w:left="1440" w:hanging="360"/>
+      </w:pPr>
+      <w:rPr>
+        <w:b w:val="0"/>
+        <w:color w:val="auto"/>
+        <w:sz w:val="22"/>
+      </w:rPr>
+    </w:lvl>
+    <w:lvl w:ilvl="2" w:tplc="040C001B" w:tentative="1">
+      <w:start w:val="1"/>
+      <w:numFmt w:val="lowerRoman"/>
+      <w:lvlText w:val="%3."/>
+      <w:lvlJc w:val="right"/>
+      <w:pPr>
+        <w:ind w:left="2160" w:hanging="180"/>
+      </w:pPr>
+    </w:lvl>
+    <w:lvl w:ilvl="3" w:tplc="040C000F" w:tentative="1">
+      <w:start w:val="1"/>
+      <w:numFmt w:val="decimal"/>
+      <w:lvlText w:val="%4."/>
+      <w:lvlJc w:val="left"/>
+      <w:pPr>
+        <w:ind w:left="2880" w:hanging="360"/>
+      </w:pPr>
+    </w:lvl>
+    <w:lvl w:ilvl="4" w:tplc="040C0019" w:tentative="1">
+      <w:start w:val="1"/>
+      <w:numFmt w:val="lowerLetter"/>
+      <w:lvlText w:val="%5."/>
+      <w:lvlJc w:val="left"/>
+      <w:pPr>
+        <w:ind w:left="3600" w:hanging="360"/>
+      </w:pPr>
+    </w:lvl>
+    <w:lvl w:ilvl="5" w:tplc="040C001B" w:tentative="1">
+      <w:start w:val="1"/>
+      <w:numFmt w:val="lowerRoman"/>
+      <w:lvlText w:val="%6."/>
+      <w:lvlJc w:val="right"/>
+      <w:pPr>
+        <w:ind w:left="4320" w:hanging="180"/>
+      </w:pPr>
+    </w:lvl>
+    <w:lvl w:ilvl="6" w:tplc="040C000F" w:tentative="1">
+      <w:start w:val="1"/>
+      <w:numFmt w:val="decimal"/>
+      <w:lvlText w:val="%7."/>
+      <w:lvlJc w:val="left"/>
+      <w:pPr>
+        <w:ind w:left="5040" w:hanging="360"/>
+      </w:pPr>
+    </w:lvl>
+    <w:lvl w:ilvl="7" w:tplc="040C0019" w:tentative="1">
+      <w:start w:val="1"/>
+      <w:numFmt w:val="lowerLetter"/>
+      <w:lvlText w:val="%8."/>
+      <w:lvlJc w:val="left"/>
+      <w:pPr>
+        <w:ind w:left="5760" w:hanging="360"/>
+      </w:pPr>
+    </w:lvl>
+    <w:lvl w:ilvl="8" w:tplc="040C001B" w:tentative="1">
+      <w:start w:val="1"/>
+      <w:numFmt w:val="lowerRoman"/>
+      <w:lvlText w:val="%9."/>
+      <w:lvlJc w:val="right"/>
+      <w:pPr>
+        <w:ind w:left="6480" w:hanging="180"/>
+      </w:pPr>
+    </w:lvl>
+  </w:abstractNum>
+  <w:abstractNum w:abstractNumId="4">
     <w:nsid w:val="0AE35443"/>
     <w:multiLevelType w:val="hybridMultilevel"/>
     <w:tmpl w:val="C4BC171E"/>
@@ -12851,7 +13580,7 @@
       </w:pPr>
     </w:lvl>
   </w:abstractNum>
-  <w:abstractNum w:abstractNumId="4">
+  <w:abstractNum w:abstractNumId="5">
     <w:nsid w:val="0CB3660B"/>
     <w:multiLevelType w:val="hybridMultilevel"/>
     <w:tmpl w:val="7602B33A"/>
@@ -12967,7 +13696,7 @@
       </w:rPr>
     </w:lvl>
   </w:abstractNum>
-  <w:abstractNum w:abstractNumId="5">
+  <w:abstractNum w:abstractNumId="6">
     <w:nsid w:val="0D8C7418"/>
     <w:multiLevelType w:val="hybridMultilevel"/>
     <w:tmpl w:val="38E65DC2"/>
@@ -13080,7 +13809,7 @@
       </w:rPr>
     </w:lvl>
   </w:abstractNum>
-  <w:abstractNum w:abstractNumId="6">
+  <w:abstractNum w:abstractNumId="7">
     <w:nsid w:val="0FFA0D64"/>
     <w:multiLevelType w:val="hybridMultilevel"/>
     <w:tmpl w:val="6996F662"/>
@@ -13170,7 +13899,7 @@
       </w:pPr>
     </w:lvl>
   </w:abstractNum>
-  <w:abstractNum w:abstractNumId="7">
+  <w:abstractNum w:abstractNumId="8">
     <w:nsid w:val="11B627DF"/>
     <w:multiLevelType w:val="hybridMultilevel"/>
     <w:tmpl w:val="9F36459C"/>
@@ -13283,7 +14012,7 @@
       </w:rPr>
     </w:lvl>
   </w:abstractNum>
-  <w:abstractNum w:abstractNumId="8">
+  <w:abstractNum w:abstractNumId="9">
     <w:nsid w:val="1322204F"/>
     <w:multiLevelType w:val="hybridMultilevel"/>
     <w:tmpl w:val="74C4E5C8"/>
@@ -13396,7 +14125,7 @@
       </w:rPr>
     </w:lvl>
   </w:abstractNum>
-  <w:abstractNum w:abstractNumId="9">
+  <w:abstractNum w:abstractNumId="10">
     <w:nsid w:val="148E3636"/>
     <w:multiLevelType w:val="hybridMultilevel"/>
     <w:tmpl w:val="E0F83444"/>
@@ -13482,7 +14211,7 @@
       </w:pPr>
     </w:lvl>
   </w:abstractNum>
-  <w:abstractNum w:abstractNumId="10">
+  <w:abstractNum w:abstractNumId="11">
     <w:nsid w:val="18EF42E2"/>
     <w:multiLevelType w:val="hybridMultilevel"/>
     <w:tmpl w:val="2152A022"/>
@@ -13595,7 +14324,7 @@
       </w:rPr>
     </w:lvl>
   </w:abstractNum>
-  <w:abstractNum w:abstractNumId="11">
+  <w:abstractNum w:abstractNumId="12">
     <w:nsid w:val="1E666FB7"/>
     <w:multiLevelType w:val="hybridMultilevel"/>
     <w:tmpl w:val="29AC2928"/>
@@ -13686,7 +14415,7 @@
       </w:pPr>
     </w:lvl>
   </w:abstractNum>
-  <w:abstractNum w:abstractNumId="12">
+  <w:abstractNum w:abstractNumId="13">
     <w:nsid w:val="22D45274"/>
     <w:multiLevelType w:val="hybridMultilevel"/>
     <w:tmpl w:val="6996F662"/>
@@ -13776,7 +14505,7 @@
       </w:pPr>
     </w:lvl>
   </w:abstractNum>
-  <w:abstractNum w:abstractNumId="13">
+  <w:abstractNum w:abstractNumId="14">
     <w:nsid w:val="282E1B50"/>
     <w:multiLevelType w:val="hybridMultilevel"/>
     <w:tmpl w:val="6152F870"/>
@@ -13867,7 +14596,7 @@
       </w:pPr>
     </w:lvl>
   </w:abstractNum>
-  <w:abstractNum w:abstractNumId="14">
+  <w:abstractNum w:abstractNumId="15">
     <w:nsid w:val="300E3FAA"/>
     <w:multiLevelType w:val="hybridMultilevel"/>
     <w:tmpl w:val="300A6E94"/>
@@ -13958,7 +14687,7 @@
       </w:pPr>
     </w:lvl>
   </w:abstractNum>
-  <w:abstractNum w:abstractNumId="15">
+  <w:abstractNum w:abstractNumId="16">
     <w:nsid w:val="30375995"/>
     <w:multiLevelType w:val="hybridMultilevel"/>
     <w:tmpl w:val="D0306726"/>
@@ -14071,7 +14800,7 @@
       </w:rPr>
     </w:lvl>
   </w:abstractNum>
-  <w:abstractNum w:abstractNumId="16">
+  <w:abstractNum w:abstractNumId="17">
     <w:nsid w:val="344F7570"/>
     <w:multiLevelType w:val="hybridMultilevel"/>
     <w:tmpl w:val="28D03BB0"/>
@@ -14184,7 +14913,7 @@
       </w:rPr>
     </w:lvl>
   </w:abstractNum>
-  <w:abstractNum w:abstractNumId="17">
+  <w:abstractNum w:abstractNumId="18">
     <w:nsid w:val="35635A4A"/>
     <w:multiLevelType w:val="hybridMultilevel"/>
     <w:tmpl w:val="54BE6F78"/>
@@ -14274,7 +15003,7 @@
       </w:pPr>
     </w:lvl>
   </w:abstractNum>
-  <w:abstractNum w:abstractNumId="18">
+  <w:abstractNum w:abstractNumId="19">
     <w:nsid w:val="36424862"/>
     <w:multiLevelType w:val="hybridMultilevel"/>
     <w:tmpl w:val="3EE40F40"/>
@@ -14360,7 +15089,7 @@
       </w:pPr>
     </w:lvl>
   </w:abstractNum>
-  <w:abstractNum w:abstractNumId="19">
+  <w:abstractNum w:abstractNumId="20">
     <w:nsid w:val="36547C64"/>
     <w:multiLevelType w:val="hybridMultilevel"/>
     <w:tmpl w:val="BCD2536E"/>
@@ -14473,7 +15202,7 @@
       </w:rPr>
     </w:lvl>
   </w:abstractNum>
-  <w:abstractNum w:abstractNumId="20">
+  <w:abstractNum w:abstractNumId="21">
     <w:nsid w:val="387E03DC"/>
     <w:multiLevelType w:val="hybridMultilevel"/>
     <w:tmpl w:val="8D34692E"/>
@@ -14586,7 +15315,7 @@
       </w:rPr>
     </w:lvl>
   </w:abstractNum>
-  <w:abstractNum w:abstractNumId="21">
+  <w:abstractNum w:abstractNumId="22">
     <w:nsid w:val="391E6015"/>
     <w:multiLevelType w:val="hybridMultilevel"/>
     <w:tmpl w:val="8A88E98C"/>
@@ -14699,7 +15428,7 @@
       </w:rPr>
     </w:lvl>
   </w:abstractNum>
-  <w:abstractNum w:abstractNumId="22">
+  <w:abstractNum w:abstractNumId="23">
     <w:nsid w:val="47140822"/>
     <w:multiLevelType w:val="hybridMultilevel"/>
     <w:tmpl w:val="5134A56E"/>
@@ -14812,7 +15541,7 @@
       </w:rPr>
     </w:lvl>
   </w:abstractNum>
-  <w:abstractNum w:abstractNumId="23">
+  <w:abstractNum w:abstractNumId="24">
     <w:nsid w:val="48231BC3"/>
     <w:multiLevelType w:val="hybridMultilevel"/>
     <w:tmpl w:val="083C4024"/>
@@ -14903,7 +15632,7 @@
       </w:pPr>
     </w:lvl>
   </w:abstractNum>
-  <w:abstractNum w:abstractNumId="24">
+  <w:abstractNum w:abstractNumId="25">
     <w:nsid w:val="48E40EC5"/>
     <w:multiLevelType w:val="hybridMultilevel"/>
     <w:tmpl w:val="880E1762"/>
@@ -15016,7 +15745,7 @@
       </w:rPr>
     </w:lvl>
   </w:abstractNum>
-  <w:abstractNum w:abstractNumId="25">
+  <w:abstractNum w:abstractNumId="26">
     <w:nsid w:val="4E9A3679"/>
     <w:multiLevelType w:val="hybridMultilevel"/>
     <w:tmpl w:val="E73EF59C"/>
@@ -15129,7 +15858,7 @@
       </w:rPr>
     </w:lvl>
   </w:abstractNum>
-  <w:abstractNum w:abstractNumId="26">
+  <w:abstractNum w:abstractNumId="27">
     <w:nsid w:val="51642D04"/>
     <w:multiLevelType w:val="hybridMultilevel"/>
     <w:tmpl w:val="0FB01794"/>
@@ -15218,7 +15947,7 @@
       </w:pPr>
     </w:lvl>
   </w:abstractNum>
-  <w:abstractNum w:abstractNumId="27">
+  <w:abstractNum w:abstractNumId="28">
     <w:nsid w:val="530700A6"/>
     <w:multiLevelType w:val="hybridMultilevel"/>
     <w:tmpl w:val="30768794"/>
@@ -15304,7 +16033,7 @@
       </w:pPr>
     </w:lvl>
   </w:abstractNum>
-  <w:abstractNum w:abstractNumId="28">
+  <w:abstractNum w:abstractNumId="29">
     <w:nsid w:val="55B005CD"/>
     <w:multiLevelType w:val="hybridMultilevel"/>
     <w:tmpl w:val="29AC2928"/>
@@ -15395,7 +16124,7 @@
       </w:pPr>
     </w:lvl>
   </w:abstractNum>
-  <w:abstractNum w:abstractNumId="29">
+  <w:abstractNum w:abstractNumId="30">
     <w:nsid w:val="5FB02F2D"/>
     <w:multiLevelType w:val="hybridMultilevel"/>
     <w:tmpl w:val="0F1E5A76"/>
@@ -15508,7 +16237,7 @@
       </w:rPr>
     </w:lvl>
   </w:abstractNum>
-  <w:abstractNum w:abstractNumId="30">
+  <w:abstractNum w:abstractNumId="31">
     <w:nsid w:val="65E430C3"/>
     <w:multiLevelType w:val="hybridMultilevel"/>
     <w:tmpl w:val="CAE413D4"/>
@@ -15621,7 +16350,7 @@
       </w:rPr>
     </w:lvl>
   </w:abstractNum>
-  <w:abstractNum w:abstractNumId="31">
+  <w:abstractNum w:abstractNumId="32">
     <w:nsid w:val="6CE67B8B"/>
     <w:multiLevelType w:val="hybridMultilevel"/>
     <w:tmpl w:val="A6F46B8E"/>
@@ -15734,7 +16463,7 @@
       </w:rPr>
     </w:lvl>
   </w:abstractNum>
-  <w:abstractNum w:abstractNumId="32">
+  <w:abstractNum w:abstractNumId="33">
     <w:nsid w:val="72754D81"/>
     <w:multiLevelType w:val="hybridMultilevel"/>
     <w:tmpl w:val="F2D67B14"/>
@@ -15823,7 +16552,7 @@
       </w:pPr>
     </w:lvl>
   </w:abstractNum>
-  <w:abstractNum w:abstractNumId="33">
+  <w:abstractNum w:abstractNumId="34">
     <w:nsid w:val="7AB95130"/>
     <w:multiLevelType w:val="hybridMultilevel"/>
     <w:tmpl w:val="083C4024"/>
@@ -15914,7 +16643,7 @@
       </w:pPr>
     </w:lvl>
   </w:abstractNum>
-  <w:abstractNum w:abstractNumId="34">
+  <w:abstractNum w:abstractNumId="35">
     <w:nsid w:val="7DF16462"/>
     <w:multiLevelType w:val="hybridMultilevel"/>
     <w:tmpl w:val="C546B2E2"/>
@@ -16029,109 +16758,112 @@
     </w:lvl>
   </w:abstractNum>
   <w:num w:numId="1">
-    <w:abstractNumId w:val="4"/>
+    <w:abstractNumId w:val="5"/>
   </w:num>
   <w:num w:numId="2">
     <w:abstractNumId w:val="0"/>
   </w:num>
   <w:num w:numId="3">
-    <w:abstractNumId w:val="34"/>
+    <w:abstractNumId w:val="35"/>
   </w:num>
   <w:num w:numId="4">
+    <w:abstractNumId w:val="22"/>
+  </w:num>
+  <w:num w:numId="5">
+    <w:abstractNumId w:val="27"/>
+  </w:num>
+  <w:num w:numId="6">
+    <w:abstractNumId w:val="28"/>
+  </w:num>
+  <w:num w:numId="7">
+    <w:abstractNumId w:val="10"/>
+  </w:num>
+  <w:num w:numId="8">
+    <w:abstractNumId w:val="11"/>
+  </w:num>
+  <w:num w:numId="9">
+    <w:abstractNumId w:val="20"/>
+  </w:num>
+  <w:num w:numId="10">
+    <w:abstractNumId w:val="30"/>
+  </w:num>
+  <w:num w:numId="11">
+    <w:abstractNumId w:val="8"/>
+  </w:num>
+  <w:num w:numId="12">
+    <w:abstractNumId w:val="26"/>
+  </w:num>
+  <w:num w:numId="13">
+    <w:abstractNumId w:val="9"/>
+  </w:num>
+  <w:num w:numId="14">
+    <w:abstractNumId w:val="13"/>
+  </w:num>
+  <w:num w:numId="15">
+    <w:abstractNumId w:val="14"/>
+  </w:num>
+  <w:num w:numId="16">
     <w:abstractNumId w:val="21"/>
   </w:num>
-  <w:num w:numId="5">
-    <w:abstractNumId w:val="26"/>
-  </w:num>
-  <w:num w:numId="6">
-    <w:abstractNumId w:val="27"/>
-  </w:num>
-  <w:num w:numId="7">
-    <w:abstractNumId w:val="9"/>
-  </w:num>
-  <w:num w:numId="8">
-    <w:abstractNumId w:val="10"/>
-  </w:num>
-  <w:num w:numId="9">
-    <w:abstractNumId w:val="19"/>
-  </w:num>
-  <w:num w:numId="10">
-    <w:abstractNumId w:val="29"/>
-  </w:num>
-  <w:num w:numId="11">
-    <w:abstractNumId w:val="7"/>
-  </w:num>
-  <w:num w:numId="12">
-    <w:abstractNumId w:val="25"/>
-  </w:num>
-  <w:num w:numId="13">
-    <w:abstractNumId w:val="8"/>
-  </w:num>
-  <w:num w:numId="14">
-    <w:abstractNumId w:val="12"/>
-  </w:num>
-  <w:num w:numId="15">
-    <w:abstractNumId w:val="13"/>
-  </w:num>
-  <w:num w:numId="16">
-    <w:abstractNumId w:val="20"/>
-  </w:num>
   <w:num w:numId="17">
-    <w:abstractNumId w:val="15"/>
+    <w:abstractNumId w:val="16"/>
   </w:num>
   <w:num w:numId="18">
     <w:abstractNumId w:val="1"/>
   </w:num>
   <w:num w:numId="19">
-    <w:abstractNumId w:val="14"/>
+    <w:abstractNumId w:val="15"/>
   </w:num>
   <w:num w:numId="20">
-    <w:abstractNumId w:val="11"/>
+    <w:abstractNumId w:val="12"/>
   </w:num>
   <w:num w:numId="21">
-    <w:abstractNumId w:val="28"/>
+    <w:abstractNumId w:val="29"/>
   </w:num>
   <w:num w:numId="22">
-    <w:abstractNumId w:val="17"/>
+    <w:abstractNumId w:val="18"/>
   </w:num>
   <w:num w:numId="23">
-    <w:abstractNumId w:val="23"/>
+    <w:abstractNumId w:val="24"/>
   </w:num>
   <w:num w:numId="24">
-    <w:abstractNumId w:val="33"/>
+    <w:abstractNumId w:val="34"/>
   </w:num>
   <w:num w:numId="25">
-    <w:abstractNumId w:val="5"/>
+    <w:abstractNumId w:val="6"/>
   </w:num>
   <w:num w:numId="26">
-    <w:abstractNumId w:val="32"/>
+    <w:abstractNumId w:val="33"/>
   </w:num>
   <w:num w:numId="27">
     <w:abstractNumId w:val="2"/>
   </w:num>
   <w:num w:numId="28">
-    <w:abstractNumId w:val="16"/>
+    <w:abstractNumId w:val="17"/>
   </w:num>
   <w:num w:numId="29">
-    <w:abstractNumId w:val="30"/>
+    <w:abstractNumId w:val="31"/>
   </w:num>
   <w:num w:numId="30">
-    <w:abstractNumId w:val="22"/>
+    <w:abstractNumId w:val="23"/>
   </w:num>
   <w:num w:numId="31">
-    <w:abstractNumId w:val="18"/>
+    <w:abstractNumId w:val="19"/>
   </w:num>
   <w:num w:numId="32">
-    <w:abstractNumId w:val="31"/>
+    <w:abstractNumId w:val="32"/>
   </w:num>
   <w:num w:numId="33">
-    <w:abstractNumId w:val="3"/>
+    <w:abstractNumId w:val="4"/>
   </w:num>
   <w:num w:numId="34">
-    <w:abstractNumId w:val="24"/>
+    <w:abstractNumId w:val="25"/>
   </w:num>
   <w:num w:numId="35">
-    <w:abstractNumId w:val="6"/>
+    <w:abstractNumId w:val="7"/>
+  </w:num>
+  <w:num w:numId="36">
+    <w:abstractNumId w:val="3"/>
   </w:num>
   <w:numIdMacAtCleanup w:val="12"/>
 </w:numbering>
@@ -16394,7 +17126,6 @@
   <w:style w:type="character" w:default="1" w:styleId="Policepardfaut">
     <w:name w:val="Default Paragraph Font"/>
     <w:uiPriority w:val="1"/>
-    <w:semiHidden/>
     <w:unhideWhenUsed/>
   </w:style>
   <w:style w:type="table" w:default="1" w:styleId="TableauNormal">
@@ -18786,7 +19517,7 @@
 </file>
 
 <file path=customXml/itemProps2.xml><?xml version="1.0" encoding="utf-8"?>
-<ds:datastoreItem xmlns:ds="http://schemas.openxmlformats.org/officeDocument/2006/customXml" ds:itemID="{67D0592B-8F61-4496-BA35-F78B802F8E4C}">
+<ds:datastoreItem xmlns:ds="http://schemas.openxmlformats.org/officeDocument/2006/customXml" ds:itemID="{A7B1BE25-8EE7-4AF0-A9C5-554BA6520D42}">
   <ds:schemaRefs>
     <ds:schemaRef ds:uri="http://schemas.openxmlformats.org/officeDocument/2006/bibliography"/>
   </ds:schemaRefs>

</xml_diff>

<commit_message>
update check_upload controler documentation
</commit_message>
<xml_diff>
--- a/documents/dossier technique.docx
+++ b/documents/dossier technique.docx
@@ -386,7 +386,7 @@
               <w:noProof/>
             </w:rPr>
             <w:pict>
-              <v:group id="_x0000_s1053" style="position:absolute;margin-left:6254.9pt;margin-top:0;width:264.55pt;height:690.65pt;z-index:251660288;mso-position-horizontal:right;mso-position-horizontal-relative:page;mso-position-vertical:bottom;mso-position-vertical-relative:page" coordorigin="5531,1258" coordsize="5291,13813">
+              <v:group id="_x0000_s1053" style="position:absolute;margin-left:6468.25pt;margin-top:0;width:264.55pt;height:690.65pt;z-index:251660288;mso-position-horizontal:right;mso-position-horizontal-relative:page;mso-position-vertical:bottom;mso-position-vertical-relative:page" coordorigin="5531,1258" coordsize="5291,13813">
                 <v:shape id="_x0000_s1054" type="#_x0000_t32" style="position:absolute;left:6519;top:1258;width:4303;height:10040;flip:x" o:connectortype="straight" strokecolor="#a7bfde [1620]"/>
                 <v:group id="_x0000_s1055" style="position:absolute;left:5531;top:9226;width:5291;height:5845" coordorigin="5531,9226" coordsize="5291,5845">
                   <v:shape id="_x0000_s1056" style="position:absolute;left:5531;top:9226;width:5291;height:5845;mso-position-horizontal-relative:text;mso-position-vertical-relative:text;mso-width-relative:page;mso-height-relative:page" coordsize="6418,6670" path="m6418,1185r,5485l1809,6669c974,5889,,3958,1407,1987hfc2830,,5591,411,6418,1185haxe" fillcolor="#a7bfde [1620]" stroked="f">
@@ -9798,11 +9798,9 @@
         </w:rPr>
         <w:tab/>
       </w:r>
-      <w:proofErr w:type="spellStart"/>
-      <w:r>
-        <w:t>Optionel</w:t>
-      </w:r>
-      <w:proofErr w:type="spellEnd"/>
+      <w:r>
+        <w:t>Optionnel</w:t>
+      </w:r>
       <w:r>
         <w:t>,</w:t>
       </w:r>
@@ -9952,15 +9950,13 @@
         <w:tab/>
       </w:r>
       <w:r>
-        <w:t xml:space="preserve">Taille de chaque </w:t>
-      </w:r>
-      <w:proofErr w:type="spellStart"/>
-      <w:r>
-        <w:t>packet</w:t>
-      </w:r>
-      <w:proofErr w:type="spellEnd"/>
-      <w:r>
-        <w:t xml:space="preserve"> (en Bytes)</w:t>
+        <w:t>Taille de chaque pa</w:t>
+      </w:r>
+      <w:r>
+        <w:t>qu</w:t>
+      </w:r>
+      <w:r>
+        <w:t>et (en Bytes)</w:t>
       </w:r>
     </w:p>
     <w:p>
@@ -10083,10 +10079,7 @@
       </w:r>
       <w:proofErr w:type="spellEnd"/>
       <w:r>
-        <w:t xml:space="preserve"> existe </w:t>
-      </w:r>
-      <w:r>
-        <w:t>(</w:t>
+        <w:t xml:space="preserve"> existe (</w:t>
       </w:r>
       <w:proofErr w:type="spellStart"/>
       <w:r>
@@ -10273,6 +10266,331 @@
       </w:r>
     </w:p>
     <w:p>
+      <w:r>
+        <w:br w:type="page"/>
+      </w:r>
+    </w:p>
+    <w:p>
+      <w:pPr>
+        <w:pStyle w:val="Titre3"/>
+      </w:pPr>
+      <w:r>
+        <w:lastRenderedPageBreak/>
+        <w:t xml:space="preserve">Vérifie l’état d’un </w:t>
+      </w:r>
+      <w:proofErr w:type="spellStart"/>
+      <w:r>
+        <w:t>upload</w:t>
+      </w:r>
+      <w:proofErr w:type="spellEnd"/>
+    </w:p>
+    <w:p>
+      <w:r>
+        <w:t>Informe sur l’état d’avancement de l’</w:t>
+      </w:r>
+      <w:proofErr w:type="spellStart"/>
+      <w:r>
+        <w:t>upload</w:t>
+      </w:r>
+      <w:proofErr w:type="spellEnd"/>
+      <w:r>
+        <w:t xml:space="preserve"> et l</w:t>
+      </w:r>
+      <w:r>
+        <w:t>e prochain paquet manquant</w:t>
+      </w:r>
+      <w:r>
+        <w:t>.</w:t>
+      </w:r>
+    </w:p>
+    <w:p>
+      <w:pPr>
+        <w:pStyle w:val="Sous-titre"/>
+      </w:pPr>
+      <w:r>
+        <w:t>Informations</w:t>
+      </w:r>
+    </w:p>
+    <w:p>
+      <w:pPr>
+        <w:pStyle w:val="Sansinterligne"/>
+        <w:tabs>
+          <w:tab w:val="left" w:pos="2268"/>
+        </w:tabs>
+      </w:pPr>
+      <w:r>
+        <w:t>Identifiant :</w:t>
+      </w:r>
+      <w:r>
+        <w:tab/>
+      </w:r>
+      <w:proofErr w:type="spellStart"/>
+      <w:r>
+        <w:rPr>
+          <w:rStyle w:val="Rfrenceintense"/>
+        </w:rPr>
+        <w:t>check_upload</w:t>
+      </w:r>
+      <w:proofErr w:type="spellEnd"/>
+    </w:p>
+    <w:p>
+      <w:pPr>
+        <w:pStyle w:val="Sansinterligne"/>
+        <w:tabs>
+          <w:tab w:val="left" w:pos="2268"/>
+        </w:tabs>
+      </w:pPr>
+      <w:r>
+        <w:t>Acteur :</w:t>
+      </w:r>
+      <w:r>
+        <w:tab/>
+        <w:t>Visiteur</w:t>
+      </w:r>
+    </w:p>
+    <w:p>
+      <w:pPr>
+        <w:pStyle w:val="Sous-titre"/>
+      </w:pPr>
+      <w:r>
+        <w:t>Entrée</w:t>
+      </w:r>
+    </w:p>
+    <w:p>
+      <w:pPr>
+        <w:tabs>
+          <w:tab w:val="left" w:pos="709"/>
+          <w:tab w:val="left" w:pos="3119"/>
+        </w:tabs>
+        <w:rPr>
+          <w:u w:val="single"/>
+        </w:rPr>
+      </w:pPr>
+      <w:r>
+        <w:tab/>
+      </w:r>
+      <w:r>
+        <w:rPr>
+          <w:u w:val="single"/>
+        </w:rPr>
+        <w:t>Identifiant</w:t>
+      </w:r>
+      <w:r>
+        <w:tab/>
+      </w:r>
+      <w:r>
+        <w:rPr>
+          <w:u w:val="single"/>
+        </w:rPr>
+        <w:t>Description</w:t>
+      </w:r>
+    </w:p>
+    <w:p>
+      <w:pPr>
+        <w:pStyle w:val="Sansinterligne"/>
+        <w:tabs>
+          <w:tab w:val="left" w:pos="3119"/>
+        </w:tabs>
+        <w:ind w:left="708"/>
+      </w:pPr>
+      <w:proofErr w:type="spellStart"/>
+      <w:r>
+        <w:rPr>
+          <w:rStyle w:val="Rfrenceintense"/>
+        </w:rPr>
+        <w:t>io_upload_id</w:t>
+      </w:r>
+      <w:proofErr w:type="spellEnd"/>
+      <w:r>
+        <w:tab/>
+      </w:r>
+      <w:r>
+        <w:t>Identifiant de l‘</w:t>
+      </w:r>
+      <w:proofErr w:type="spellStart"/>
+      <w:r>
+        <w:t>upload</w:t>
+      </w:r>
+      <w:proofErr w:type="spellEnd"/>
+    </w:p>
+    <w:p>
+      <w:pPr>
+        <w:pStyle w:val="Sous-titre"/>
+      </w:pPr>
+      <w:r>
+        <w:t>Sortie</w:t>
+      </w:r>
+    </w:p>
+    <w:p>
+      <w:pPr>
+        <w:tabs>
+          <w:tab w:val="left" w:pos="709"/>
+          <w:tab w:val="left" w:pos="3119"/>
+        </w:tabs>
+        <w:rPr>
+          <w:u w:val="single"/>
+        </w:rPr>
+      </w:pPr>
+      <w:r>
+        <w:tab/>
+      </w:r>
+      <w:r>
+        <w:rPr>
+          <w:u w:val="single"/>
+        </w:rPr>
+        <w:t>Type</w:t>
+      </w:r>
+      <w:r>
+        <w:tab/>
+      </w:r>
+      <w:r>
+        <w:rPr>
+          <w:u w:val="single"/>
+        </w:rPr>
+        <w:t>Description</w:t>
+      </w:r>
+    </w:p>
+    <w:p>
+      <w:pPr>
+        <w:pStyle w:val="Sansinterligne"/>
+        <w:tabs>
+          <w:tab w:val="left" w:pos="3119"/>
+        </w:tabs>
+        <w:ind w:left="708"/>
+      </w:pPr>
+      <w:proofErr w:type="spellStart"/>
+      <w:r>
+        <w:rPr>
+          <w:rStyle w:val="Rfrenceintense"/>
+        </w:rPr>
+        <w:t>packet_offset</w:t>
+      </w:r>
+      <w:proofErr w:type="spellEnd"/>
+      <w:r>
+        <w:rPr>
+          <w:rStyle w:val="Rfrenceintense"/>
+        </w:rPr>
+        <w:tab/>
+      </w:r>
+      <w:r>
+        <w:t>Offset du paquet (en Bytes)</w:t>
+      </w:r>
+      <w:r>
+        <w:t xml:space="preserve"> </w:t>
+      </w:r>
+    </w:p>
+    <w:p>
+      <w:pPr>
+        <w:pStyle w:val="Sansinterligne"/>
+        <w:tabs>
+          <w:tab w:val="left" w:pos="3119"/>
+        </w:tabs>
+        <w:ind w:left="708"/>
+      </w:pPr>
+      <w:proofErr w:type="spellStart"/>
+      <w:r>
+        <w:rPr>
+          <w:rStyle w:val="Rfrenceintense"/>
+        </w:rPr>
+        <w:t>packet_</w:t>
+      </w:r>
+      <w:r>
+        <w:rPr>
+          <w:rStyle w:val="Rfrenceintense"/>
+        </w:rPr>
+        <w:t>num</w:t>
+      </w:r>
+      <w:proofErr w:type="spellEnd"/>
+      <w:r>
+        <w:tab/>
+      </w:r>
+      <w:r>
+        <w:t>Numéro du paquet</w:t>
+      </w:r>
+    </w:p>
+    <w:p>
+      <w:pPr>
+        <w:tabs>
+          <w:tab w:val="left" w:pos="709"/>
+          <w:tab w:val="left" w:pos="3119"/>
+        </w:tabs>
+      </w:pPr>
+      <w:r>
+        <w:rPr>
+          <w:rStyle w:val="Rfrenceintense"/>
+        </w:rPr>
+        <w:tab/>
+      </w:r>
+      <w:proofErr w:type="spellStart"/>
+      <w:r>
+        <w:rPr>
+          <w:rStyle w:val="Rfrenceintense"/>
+        </w:rPr>
+        <w:t>packet_size</w:t>
+      </w:r>
+      <w:proofErr w:type="spellEnd"/>
+      <w:r>
+        <w:tab/>
+      </w:r>
+      <w:r>
+        <w:t>Taille du paquet</w:t>
+      </w:r>
+      <w:r>
+        <w:t xml:space="preserve"> (en Bytes)</w:t>
+      </w:r>
+    </w:p>
+    <w:p>
+      <w:pPr>
+        <w:pStyle w:val="Sous-titre"/>
+      </w:pPr>
+      <w:r>
+        <w:t>Procédure</w:t>
+      </w:r>
+    </w:p>
+    <w:p>
+      <w:pPr>
+        <w:pStyle w:val="Paragraphedeliste"/>
+        <w:numPr>
+          <w:ilvl w:val="0"/>
+          <w:numId w:val="37"/>
+        </w:numPr>
+      </w:pPr>
+      <w:bookmarkStart w:id="22" w:name="_GoBack"/>
+      <w:bookmarkEnd w:id="22"/>
+      <w:r>
+        <w:t>Test l’existence des paquets en base (</w:t>
+      </w:r>
+      <w:proofErr w:type="spellStart"/>
+      <w:r>
+        <w:rPr>
+          <w:rStyle w:val="Rfrenceintense"/>
+        </w:rPr>
+        <w:t>io_packet</w:t>
+      </w:r>
+      <w:proofErr w:type="spellEnd"/>
+      <w:r>
+        <w:t xml:space="preserve">). Si un paquet est manquant, les paramètres de retour sont complétés et la fonction retourne </w:t>
+      </w:r>
+      <w:r>
+        <w:rPr>
+          <w:rStyle w:val="Rfrenceintense"/>
+        </w:rPr>
+        <w:t>IO_FILE_UNCOMPLETED</w:t>
+      </w:r>
+    </w:p>
+    <w:p>
+      <w:pPr>
+        <w:pStyle w:val="Sous-titre"/>
+        <w:numPr>
+          <w:ilvl w:val="0"/>
+          <w:numId w:val="0"/>
+        </w:numPr>
+      </w:pPr>
+      <w:r>
+        <w:t>Note</w:t>
+      </w:r>
+    </w:p>
+    <w:p>
       <w:pPr>
         <w:rPr>
           <w:rFonts w:asciiTheme="majorHAnsi" w:eastAsiaTheme="majorEastAsia" w:hAnsiTheme="majorHAnsi" w:cstheme="majorBidi"/>
@@ -10281,8 +10599,20 @@
           <w:color w:val="4F81BD" w:themeColor="accent1"/>
         </w:rPr>
       </w:pPr>
-      <w:bookmarkStart w:id="22" w:name="_GoBack"/>
-      <w:bookmarkEnd w:id="22"/>
+      <w:r>
+        <w:t xml:space="preserve">Cette fonction est à la fois utilisé pour vérifier l’intégralité d’un </w:t>
+      </w:r>
+      <w:proofErr w:type="spellStart"/>
+      <w:r>
+        <w:t>upload</w:t>
+      </w:r>
+      <w:proofErr w:type="spellEnd"/>
+      <w:r>
+        <w:t xml:space="preserve"> et également pour identifier la prochaine partie manquante du chier</w:t>
+      </w:r>
+      <w:r>
+        <w:t>.</w:t>
+      </w:r>
       <w:r>
         <w:br w:type="page"/>
       </w:r>
@@ -13138,7 +13468,7 @@
       <w:rPr>
         <w:noProof/>
       </w:rPr>
-      <w:t>29/01/2014</w:t>
+      <w:t>30/01/2014</w:t>
     </w:r>
     <w:r>
       <w:fldChar w:fldCharType="end"/>
@@ -13195,7 +13525,7 @@
         <v:path o:extrusionok="f" gradientshapeok="t" o:connecttype="rect"/>
         <o:lock v:ext="edit" aspectratio="t"/>
       </v:shapetype>
-      <v:shape id="_x0000_i1041" type="#_x0000_t75" style="width:134.3pt;height:139.85pt" o:bullet="t">
+      <v:shape id="_x0000_i1034" type="#_x0000_t75" style="width:134.3pt;height:139.85pt" o:bullet="t">
         <v:imagedata r:id="rId1" o:title="MC900199871[1]"/>
       </v:shape>
     </w:pict>
@@ -15429,6 +15759,101 @@
     </w:lvl>
   </w:abstractNum>
   <w:abstractNum w:abstractNumId="23">
+    <w:nsid w:val="3B6C5725"/>
+    <w:multiLevelType w:val="hybridMultilevel"/>
+    <w:tmpl w:val="8ABE25DE"/>
+    <w:lvl w:ilvl="0" w:tplc="D4AC84DE">
+      <w:start w:val="1"/>
+      <w:numFmt w:val="decimal"/>
+      <w:lvlText w:val="%1."/>
+      <w:lvlJc w:val="left"/>
+      <w:pPr>
+        <w:ind w:left="720" w:hanging="360"/>
+      </w:pPr>
+      <w:rPr>
+        <w:b w:val="0"/>
+        <w:i w:val="0"/>
+      </w:rPr>
+    </w:lvl>
+    <w:lvl w:ilvl="1" w:tplc="433A964C">
+      <w:start w:val="1"/>
+      <w:numFmt w:val="lowerLetter"/>
+      <w:lvlText w:val="%2."/>
+      <w:lvlJc w:val="left"/>
+      <w:pPr>
+        <w:ind w:left="1440" w:hanging="360"/>
+      </w:pPr>
+      <w:rPr>
+        <w:b w:val="0"/>
+        <w:color w:val="auto"/>
+        <w:sz w:val="22"/>
+      </w:rPr>
+    </w:lvl>
+    <w:lvl w:ilvl="2" w:tplc="040C001B" w:tentative="1">
+      <w:start w:val="1"/>
+      <w:numFmt w:val="lowerRoman"/>
+      <w:lvlText w:val="%3."/>
+      <w:lvlJc w:val="right"/>
+      <w:pPr>
+        <w:ind w:left="2160" w:hanging="180"/>
+      </w:pPr>
+    </w:lvl>
+    <w:lvl w:ilvl="3" w:tplc="040C000F" w:tentative="1">
+      <w:start w:val="1"/>
+      <w:numFmt w:val="decimal"/>
+      <w:lvlText w:val="%4."/>
+      <w:lvlJc w:val="left"/>
+      <w:pPr>
+        <w:ind w:left="2880" w:hanging="360"/>
+      </w:pPr>
+    </w:lvl>
+    <w:lvl w:ilvl="4" w:tplc="040C0019" w:tentative="1">
+      <w:start w:val="1"/>
+      <w:numFmt w:val="lowerLetter"/>
+      <w:lvlText w:val="%5."/>
+      <w:lvlJc w:val="left"/>
+      <w:pPr>
+        <w:ind w:left="3600" w:hanging="360"/>
+      </w:pPr>
+    </w:lvl>
+    <w:lvl w:ilvl="5" w:tplc="040C001B" w:tentative="1">
+      <w:start w:val="1"/>
+      <w:numFmt w:val="lowerRoman"/>
+      <w:lvlText w:val="%6."/>
+      <w:lvlJc w:val="right"/>
+      <w:pPr>
+        <w:ind w:left="4320" w:hanging="180"/>
+      </w:pPr>
+    </w:lvl>
+    <w:lvl w:ilvl="6" w:tplc="040C000F" w:tentative="1">
+      <w:start w:val="1"/>
+      <w:numFmt w:val="decimal"/>
+      <w:lvlText w:val="%7."/>
+      <w:lvlJc w:val="left"/>
+      <w:pPr>
+        <w:ind w:left="5040" w:hanging="360"/>
+      </w:pPr>
+    </w:lvl>
+    <w:lvl w:ilvl="7" w:tplc="040C0019" w:tentative="1">
+      <w:start w:val="1"/>
+      <w:numFmt w:val="lowerLetter"/>
+      <w:lvlText w:val="%8."/>
+      <w:lvlJc w:val="left"/>
+      <w:pPr>
+        <w:ind w:left="5760" w:hanging="360"/>
+      </w:pPr>
+    </w:lvl>
+    <w:lvl w:ilvl="8" w:tplc="040C001B" w:tentative="1">
+      <w:start w:val="1"/>
+      <w:numFmt w:val="lowerRoman"/>
+      <w:lvlText w:val="%9."/>
+      <w:lvlJc w:val="right"/>
+      <w:pPr>
+        <w:ind w:left="6480" w:hanging="180"/>
+      </w:pPr>
+    </w:lvl>
+  </w:abstractNum>
+  <w:abstractNum w:abstractNumId="24">
     <w:nsid w:val="47140822"/>
     <w:multiLevelType w:val="hybridMultilevel"/>
     <w:tmpl w:val="5134A56E"/>
@@ -15541,7 +15966,7 @@
       </w:rPr>
     </w:lvl>
   </w:abstractNum>
-  <w:abstractNum w:abstractNumId="24">
+  <w:abstractNum w:abstractNumId="25">
     <w:nsid w:val="48231BC3"/>
     <w:multiLevelType w:val="hybridMultilevel"/>
     <w:tmpl w:val="083C4024"/>
@@ -15632,7 +16057,7 @@
       </w:pPr>
     </w:lvl>
   </w:abstractNum>
-  <w:abstractNum w:abstractNumId="25">
+  <w:abstractNum w:abstractNumId="26">
     <w:nsid w:val="48E40EC5"/>
     <w:multiLevelType w:val="hybridMultilevel"/>
     <w:tmpl w:val="880E1762"/>
@@ -15745,7 +16170,7 @@
       </w:rPr>
     </w:lvl>
   </w:abstractNum>
-  <w:abstractNum w:abstractNumId="26">
+  <w:abstractNum w:abstractNumId="27">
     <w:nsid w:val="4E9A3679"/>
     <w:multiLevelType w:val="hybridMultilevel"/>
     <w:tmpl w:val="E73EF59C"/>
@@ -15858,7 +16283,7 @@
       </w:rPr>
     </w:lvl>
   </w:abstractNum>
-  <w:abstractNum w:abstractNumId="27">
+  <w:abstractNum w:abstractNumId="28">
     <w:nsid w:val="51642D04"/>
     <w:multiLevelType w:val="hybridMultilevel"/>
     <w:tmpl w:val="0FB01794"/>
@@ -15947,7 +16372,7 @@
       </w:pPr>
     </w:lvl>
   </w:abstractNum>
-  <w:abstractNum w:abstractNumId="28">
+  <w:abstractNum w:abstractNumId="29">
     <w:nsid w:val="530700A6"/>
     <w:multiLevelType w:val="hybridMultilevel"/>
     <w:tmpl w:val="30768794"/>
@@ -16033,7 +16458,7 @@
       </w:pPr>
     </w:lvl>
   </w:abstractNum>
-  <w:abstractNum w:abstractNumId="29">
+  <w:abstractNum w:abstractNumId="30">
     <w:nsid w:val="55B005CD"/>
     <w:multiLevelType w:val="hybridMultilevel"/>
     <w:tmpl w:val="29AC2928"/>
@@ -16124,7 +16549,7 @@
       </w:pPr>
     </w:lvl>
   </w:abstractNum>
-  <w:abstractNum w:abstractNumId="30">
+  <w:abstractNum w:abstractNumId="31">
     <w:nsid w:val="5FB02F2D"/>
     <w:multiLevelType w:val="hybridMultilevel"/>
     <w:tmpl w:val="0F1E5A76"/>
@@ -16237,7 +16662,7 @@
       </w:rPr>
     </w:lvl>
   </w:abstractNum>
-  <w:abstractNum w:abstractNumId="31">
+  <w:abstractNum w:abstractNumId="32">
     <w:nsid w:val="65E430C3"/>
     <w:multiLevelType w:val="hybridMultilevel"/>
     <w:tmpl w:val="CAE413D4"/>
@@ -16350,7 +16775,7 @@
       </w:rPr>
     </w:lvl>
   </w:abstractNum>
-  <w:abstractNum w:abstractNumId="32">
+  <w:abstractNum w:abstractNumId="33">
     <w:nsid w:val="6CE67B8B"/>
     <w:multiLevelType w:val="hybridMultilevel"/>
     <w:tmpl w:val="A6F46B8E"/>
@@ -16463,7 +16888,7 @@
       </w:rPr>
     </w:lvl>
   </w:abstractNum>
-  <w:abstractNum w:abstractNumId="33">
+  <w:abstractNum w:abstractNumId="34">
     <w:nsid w:val="72754D81"/>
     <w:multiLevelType w:val="hybridMultilevel"/>
     <w:tmpl w:val="F2D67B14"/>
@@ -16552,7 +16977,7 @@
       </w:pPr>
     </w:lvl>
   </w:abstractNum>
-  <w:abstractNum w:abstractNumId="34">
+  <w:abstractNum w:abstractNumId="35">
     <w:nsid w:val="7AB95130"/>
     <w:multiLevelType w:val="hybridMultilevel"/>
     <w:tmpl w:val="083C4024"/>
@@ -16643,7 +17068,7 @@
       </w:pPr>
     </w:lvl>
   </w:abstractNum>
-  <w:abstractNum w:abstractNumId="35">
+  <w:abstractNum w:abstractNumId="36">
     <w:nsid w:val="7DF16462"/>
     <w:multiLevelType w:val="hybridMultilevel"/>
     <w:tmpl w:val="C546B2E2"/>
@@ -16764,16 +17189,16 @@
     <w:abstractNumId w:val="0"/>
   </w:num>
   <w:num w:numId="3">
-    <w:abstractNumId w:val="35"/>
+    <w:abstractNumId w:val="36"/>
   </w:num>
   <w:num w:numId="4">
     <w:abstractNumId w:val="22"/>
   </w:num>
   <w:num w:numId="5">
-    <w:abstractNumId w:val="27"/>
+    <w:abstractNumId w:val="28"/>
   </w:num>
   <w:num w:numId="6">
-    <w:abstractNumId w:val="28"/>
+    <w:abstractNumId w:val="29"/>
   </w:num>
   <w:num w:numId="7">
     <w:abstractNumId w:val="10"/>
@@ -16785,13 +17210,13 @@
     <w:abstractNumId w:val="20"/>
   </w:num>
   <w:num w:numId="10">
-    <w:abstractNumId w:val="30"/>
+    <w:abstractNumId w:val="31"/>
   </w:num>
   <w:num w:numId="11">
     <w:abstractNumId w:val="8"/>
   </w:num>
   <w:num w:numId="12">
-    <w:abstractNumId w:val="26"/>
+    <w:abstractNumId w:val="27"/>
   </w:num>
   <w:num w:numId="13">
     <w:abstractNumId w:val="9"/>
@@ -16818,22 +17243,22 @@
     <w:abstractNumId w:val="12"/>
   </w:num>
   <w:num w:numId="21">
-    <w:abstractNumId w:val="29"/>
+    <w:abstractNumId w:val="30"/>
   </w:num>
   <w:num w:numId="22">
     <w:abstractNumId w:val="18"/>
   </w:num>
   <w:num w:numId="23">
-    <w:abstractNumId w:val="24"/>
+    <w:abstractNumId w:val="25"/>
   </w:num>
   <w:num w:numId="24">
-    <w:abstractNumId w:val="34"/>
+    <w:abstractNumId w:val="35"/>
   </w:num>
   <w:num w:numId="25">
     <w:abstractNumId w:val="6"/>
   </w:num>
   <w:num w:numId="26">
-    <w:abstractNumId w:val="33"/>
+    <w:abstractNumId w:val="34"/>
   </w:num>
   <w:num w:numId="27">
     <w:abstractNumId w:val="2"/>
@@ -16842,28 +17267,31 @@
     <w:abstractNumId w:val="17"/>
   </w:num>
   <w:num w:numId="29">
-    <w:abstractNumId w:val="31"/>
+    <w:abstractNumId w:val="32"/>
   </w:num>
   <w:num w:numId="30">
-    <w:abstractNumId w:val="23"/>
+    <w:abstractNumId w:val="24"/>
   </w:num>
   <w:num w:numId="31">
     <w:abstractNumId w:val="19"/>
   </w:num>
   <w:num w:numId="32">
-    <w:abstractNumId w:val="32"/>
+    <w:abstractNumId w:val="33"/>
   </w:num>
   <w:num w:numId="33">
     <w:abstractNumId w:val="4"/>
   </w:num>
   <w:num w:numId="34">
-    <w:abstractNumId w:val="25"/>
+    <w:abstractNumId w:val="26"/>
   </w:num>
   <w:num w:numId="35">
     <w:abstractNumId w:val="7"/>
   </w:num>
   <w:num w:numId="36">
     <w:abstractNumId w:val="3"/>
+  </w:num>
+  <w:num w:numId="37">
+    <w:abstractNumId w:val="23"/>
   </w:num>
   <w:numIdMacAtCleanup w:val="12"/>
 </w:numbering>
@@ -17126,6 +17554,7 @@
   <w:style w:type="character" w:default="1" w:styleId="Policepardfaut">
     <w:name w:val="Default Paragraph Font"/>
     <w:uiPriority w:val="1"/>
+    <w:semiHidden/>
     <w:unhideWhenUsed/>
   </w:style>
   <w:style w:type="table" w:default="1" w:styleId="TableauNormal">
@@ -19517,7 +19946,7 @@
 </file>
 
 <file path=customXml/itemProps2.xml><?xml version="1.0" encoding="utf-8"?>
-<ds:datastoreItem xmlns:ds="http://schemas.openxmlformats.org/officeDocument/2006/customXml" ds:itemID="{A7B1BE25-8EE7-4AF0-A9C5-554BA6520D42}">
+<ds:datastoreItem xmlns:ds="http://schemas.openxmlformats.org/officeDocument/2006/customXml" ds:itemID="{3865A116-B36C-44F5-B5B0-196DFEDF339C}">
   <ds:schemaRefs>
     <ds:schemaRef ds:uri="http://schemas.openxmlformats.org/officeDocument/2006/bibliography"/>
   </ds:schemaRefs>

</xml_diff>

<commit_message>
update packet_upload controler documentation
</commit_message>
<xml_diff>
--- a/documents/dossier technique.docx
+++ b/documents/dossier technique.docx
@@ -10555,8 +10555,6 @@
           <w:numId w:val="37"/>
         </w:numPr>
       </w:pPr>
-      <w:bookmarkStart w:id="22" w:name="_GoBack"/>
-      <w:bookmarkEnd w:id="22"/>
       <w:r>
         <w:t>Test l’existence des paquets en base (</w:t>
       </w:r>
@@ -10591,6 +10589,549 @@
       </w:r>
     </w:p>
     <w:p>
+      <w:r>
+        <w:t>Cette fonction est à la fois utilisé</w:t>
+      </w:r>
+      <w:r>
+        <w:t>e</w:t>
+      </w:r>
+      <w:r>
+        <w:t xml:space="preserve"> pour vérifier l’intégralité d’un </w:t>
+      </w:r>
+      <w:proofErr w:type="spellStart"/>
+      <w:r>
+        <w:t>upload</w:t>
+      </w:r>
+      <w:proofErr w:type="spellEnd"/>
+      <w:r>
+        <w:t xml:space="preserve"> et également pour identifier la prochaine partie manquante du </w:t>
+      </w:r>
+      <w:r>
+        <w:t>fi</w:t>
+      </w:r>
+      <w:r>
+        <w:t>chier</w:t>
+      </w:r>
+      <w:r>
+        <w:t>.</w:t>
+      </w:r>
+    </w:p>
+    <w:p>
+      <w:r>
+        <w:br w:type="page"/>
+      </w:r>
+    </w:p>
+    <w:p>
+      <w:pPr>
+        <w:pStyle w:val="Titre3"/>
+      </w:pPr>
+      <w:r>
+        <w:lastRenderedPageBreak/>
+        <w:t>Télécharge un paquet</w:t>
+      </w:r>
+    </w:p>
+    <w:p>
+      <w:r>
+        <w:t>Télécharge les données d’un paquet.</w:t>
+      </w:r>
+    </w:p>
+    <w:p>
+      <w:pPr>
+        <w:pStyle w:val="Sous-titre"/>
+      </w:pPr>
+      <w:r>
+        <w:t>Informations</w:t>
+      </w:r>
+    </w:p>
+    <w:p>
+      <w:pPr>
+        <w:pStyle w:val="Sansinterligne"/>
+        <w:tabs>
+          <w:tab w:val="left" w:pos="2268"/>
+        </w:tabs>
+      </w:pPr>
+      <w:r>
+        <w:t>Identifiant :</w:t>
+      </w:r>
+      <w:r>
+        <w:tab/>
+      </w:r>
+      <w:bookmarkStart w:id="22" w:name="_GoBack"/>
+      <w:proofErr w:type="spellStart"/>
+      <w:r>
+        <w:rPr>
+          <w:rStyle w:val="Rfrenceintense"/>
+        </w:rPr>
+        <w:t>packet</w:t>
+      </w:r>
+      <w:r>
+        <w:rPr>
+          <w:rStyle w:val="Rfrenceintense"/>
+        </w:rPr>
+        <w:t>_upload</w:t>
+      </w:r>
+      <w:bookmarkEnd w:id="22"/>
+      <w:proofErr w:type="spellEnd"/>
+    </w:p>
+    <w:p>
+      <w:pPr>
+        <w:pStyle w:val="Sansinterligne"/>
+        <w:tabs>
+          <w:tab w:val="left" w:pos="2268"/>
+        </w:tabs>
+      </w:pPr>
+      <w:r>
+        <w:t>Acteur :</w:t>
+      </w:r>
+      <w:r>
+        <w:tab/>
+        <w:t>Visiteur</w:t>
+      </w:r>
+    </w:p>
+    <w:p>
+      <w:pPr>
+        <w:pStyle w:val="Sous-titre"/>
+      </w:pPr>
+      <w:r>
+        <w:t>Entrée</w:t>
+      </w:r>
+    </w:p>
+    <w:p>
+      <w:pPr>
+        <w:tabs>
+          <w:tab w:val="left" w:pos="709"/>
+          <w:tab w:val="left" w:pos="3119"/>
+        </w:tabs>
+        <w:rPr>
+          <w:u w:val="single"/>
+        </w:rPr>
+      </w:pPr>
+      <w:r>
+        <w:tab/>
+      </w:r>
+      <w:r>
+        <w:rPr>
+          <w:u w:val="single"/>
+        </w:rPr>
+        <w:t>Identifiant</w:t>
+      </w:r>
+      <w:r>
+        <w:tab/>
+      </w:r>
+      <w:r>
+        <w:rPr>
+          <w:u w:val="single"/>
+        </w:rPr>
+        <w:t>Description</w:t>
+      </w:r>
+    </w:p>
+    <w:p>
+      <w:pPr>
+        <w:pStyle w:val="Sansinterligne"/>
+        <w:tabs>
+          <w:tab w:val="left" w:pos="3119"/>
+        </w:tabs>
+        <w:ind w:left="708"/>
+      </w:pPr>
+      <w:proofErr w:type="spellStart"/>
+      <w:r>
+        <w:rPr>
+          <w:rStyle w:val="Rfrenceintense"/>
+        </w:rPr>
+        <w:t>io_upload_id</w:t>
+      </w:r>
+      <w:proofErr w:type="spellEnd"/>
+      <w:r>
+        <w:tab/>
+        <w:t>Identifiant de l‘</w:t>
+      </w:r>
+      <w:proofErr w:type="spellStart"/>
+      <w:r>
+        <w:t>upload</w:t>
+      </w:r>
+      <w:proofErr w:type="spellEnd"/>
+    </w:p>
+    <w:p>
+      <w:pPr>
+        <w:pStyle w:val="Sansinterligne"/>
+        <w:tabs>
+          <w:tab w:val="left" w:pos="3119"/>
+        </w:tabs>
+        <w:ind w:left="708"/>
+      </w:pPr>
+      <w:proofErr w:type="spellStart"/>
+      <w:r>
+        <w:rPr>
+          <w:rStyle w:val="Rfrenceintense"/>
+        </w:rPr>
+        <w:t>packet_offset</w:t>
+      </w:r>
+      <w:proofErr w:type="spellEnd"/>
+      <w:r>
+        <w:rPr>
+          <w:rStyle w:val="Rfrenceintense"/>
+        </w:rPr>
+        <w:tab/>
+      </w:r>
+      <w:r>
+        <w:t>Offset du paquet (en Bytes)</w:t>
+      </w:r>
+      <w:r>
+        <w:t xml:space="preserve"> </w:t>
+      </w:r>
+    </w:p>
+    <w:p>
+      <w:pPr>
+        <w:pStyle w:val="Sansinterligne"/>
+        <w:tabs>
+          <w:tab w:val="left" w:pos="3119"/>
+        </w:tabs>
+        <w:ind w:left="708"/>
+      </w:pPr>
+      <w:proofErr w:type="spellStart"/>
+      <w:r>
+        <w:rPr>
+          <w:rStyle w:val="Rfrenceintense"/>
+        </w:rPr>
+        <w:t>packet_num</w:t>
+      </w:r>
+      <w:proofErr w:type="spellEnd"/>
+      <w:r>
+        <w:tab/>
+      </w:r>
+      <w:r>
+        <w:t>Numéro du paquet</w:t>
+      </w:r>
+    </w:p>
+    <w:p>
+      <w:pPr>
+        <w:pStyle w:val="Sansinterligne"/>
+        <w:tabs>
+          <w:tab w:val="left" w:pos="709"/>
+          <w:tab w:val="left" w:pos="3119"/>
+        </w:tabs>
+      </w:pPr>
+      <w:r>
+        <w:rPr>
+          <w:rStyle w:val="Rfrenceintense"/>
+        </w:rPr>
+        <w:tab/>
+      </w:r>
+      <w:proofErr w:type="spellStart"/>
+      <w:r>
+        <w:rPr>
+          <w:rStyle w:val="Rfrenceintense"/>
+        </w:rPr>
+        <w:t>packet_size</w:t>
+      </w:r>
+      <w:proofErr w:type="spellEnd"/>
+      <w:r>
+        <w:tab/>
+      </w:r>
+      <w:r>
+        <w:t xml:space="preserve">Taille du paquet (en Bytes) </w:t>
+      </w:r>
+    </w:p>
+    <w:p>
+      <w:pPr>
+        <w:tabs>
+          <w:tab w:val="left" w:pos="709"/>
+          <w:tab w:val="left" w:pos="3119"/>
+        </w:tabs>
+      </w:pPr>
+      <w:r>
+        <w:rPr>
+          <w:rStyle w:val="Rfrenceintense"/>
+        </w:rPr>
+        <w:tab/>
+        <w:t>base64_data</w:t>
+      </w:r>
+      <w:r>
+        <w:tab/>
+      </w:r>
+      <w:r>
+        <w:t>Données du paquet (format Base64)</w:t>
+      </w:r>
+    </w:p>
+    <w:p>
+      <w:pPr>
+        <w:pStyle w:val="Sous-titre"/>
+      </w:pPr>
+      <w:r>
+        <w:t>Sortie</w:t>
+      </w:r>
+    </w:p>
+    <w:p>
+      <w:pPr>
+        <w:tabs>
+          <w:tab w:val="left" w:pos="709"/>
+          <w:tab w:val="left" w:pos="3119"/>
+        </w:tabs>
+        <w:rPr>
+          <w:u w:val="single"/>
+        </w:rPr>
+      </w:pPr>
+      <w:r>
+        <w:tab/>
+      </w:r>
+      <w:r>
+        <w:rPr>
+          <w:u w:val="single"/>
+        </w:rPr>
+        <w:t>Type</w:t>
+      </w:r>
+      <w:r>
+        <w:tab/>
+      </w:r>
+      <w:r>
+        <w:rPr>
+          <w:u w:val="single"/>
+        </w:rPr>
+        <w:t>Description</w:t>
+      </w:r>
+    </w:p>
+    <w:p>
+      <w:pPr>
+        <w:pStyle w:val="Sansinterligne"/>
+        <w:tabs>
+          <w:tab w:val="left" w:pos="3119"/>
+        </w:tabs>
+        <w:ind w:left="708"/>
+      </w:pPr>
+      <w:proofErr w:type="spellStart"/>
+      <w:r>
+        <w:rPr>
+          <w:rStyle w:val="Rfrenceintense"/>
+        </w:rPr>
+        <w:t>packet_num</w:t>
+      </w:r>
+      <w:proofErr w:type="spellEnd"/>
+      <w:r>
+        <w:tab/>
+      </w:r>
+      <w:r>
+        <w:t>Numéro du paquet</w:t>
+      </w:r>
+    </w:p>
+    <w:p>
+      <w:pPr>
+        <w:pStyle w:val="Sansinterligne"/>
+        <w:tabs>
+          <w:tab w:val="left" w:pos="709"/>
+          <w:tab w:val="left" w:pos="3119"/>
+        </w:tabs>
+      </w:pPr>
+      <w:r>
+        <w:rPr>
+          <w:rStyle w:val="Rfrenceintense"/>
+        </w:rPr>
+        <w:tab/>
+      </w:r>
+      <w:proofErr w:type="spellStart"/>
+      <w:r>
+        <w:rPr>
+          <w:rStyle w:val="Rfrenceintense"/>
+        </w:rPr>
+        <w:t>io_packet_id</w:t>
+      </w:r>
+      <w:proofErr w:type="spellEnd"/>
+      <w:r>
+        <w:tab/>
+      </w:r>
+      <w:r>
+        <w:t xml:space="preserve">Identifiant du paquet </w:t>
+      </w:r>
+    </w:p>
+    <w:p>
+      <w:pPr>
+        <w:pStyle w:val="Sous-titre"/>
+      </w:pPr>
+      <w:r>
+        <w:t>Procédure</w:t>
+      </w:r>
+    </w:p>
+    <w:p>
+      <w:pPr>
+        <w:pStyle w:val="Paragraphedeliste"/>
+        <w:numPr>
+          <w:ilvl w:val="0"/>
+          <w:numId w:val="38"/>
+        </w:numPr>
+      </w:pPr>
+      <w:r>
+        <w:t>Vérifie le numéro du paquet</w:t>
+      </w:r>
+      <w:r>
+        <w:t xml:space="preserve"> </w:t>
+      </w:r>
+      <w:r>
+        <w:t>(</w:t>
+      </w:r>
+      <w:r>
+        <w:rPr>
+          <w:rStyle w:val="Rfrenceintense"/>
+        </w:rPr>
+        <w:t>IO_PACKET_NUM_OVERFLOW</w:t>
+      </w:r>
+      <w:r>
+        <w:t>)</w:t>
+      </w:r>
+    </w:p>
+    <w:p>
+      <w:pPr>
+        <w:pStyle w:val="Paragraphedeliste"/>
+        <w:numPr>
+          <w:ilvl w:val="0"/>
+          <w:numId w:val="38"/>
+        </w:numPr>
+      </w:pPr>
+      <w:r>
+        <w:t>Vérifie la taille du pa</w:t>
+      </w:r>
+      <w:r>
+        <w:t>qu</w:t>
+      </w:r>
+      <w:r>
+        <w:t>et</w:t>
+      </w:r>
+      <w:r>
+        <w:t xml:space="preserve"> reçu (</w:t>
+      </w:r>
+      <w:r>
+        <w:rPr>
+          <w:rStyle w:val="Rfrenceintense"/>
+        </w:rPr>
+        <w:t>IO_PACKET_SIZE_DIFFER</w:t>
+      </w:r>
+      <w:r>
+        <w:t>)</w:t>
+      </w:r>
+    </w:p>
+    <w:p>
+      <w:pPr>
+        <w:pStyle w:val="Paragraphedeliste"/>
+        <w:numPr>
+          <w:ilvl w:val="0"/>
+          <w:numId w:val="38"/>
+        </w:numPr>
+      </w:pPr>
+      <w:r>
+        <w:t>Vérifie la taille des données décodées</w:t>
+      </w:r>
+      <w:r>
+        <w:t xml:space="preserve"> (</w:t>
+      </w:r>
+      <w:r>
+        <w:rPr>
+          <w:rStyle w:val="Rfrenceintense"/>
+        </w:rPr>
+        <w:t>IO_INVALID_DATA_SIZE</w:t>
+      </w:r>
+      <w:r>
+        <w:t>)</w:t>
+      </w:r>
+    </w:p>
+    <w:p>
+      <w:pPr>
+        <w:pStyle w:val="Paragraphedeliste"/>
+        <w:numPr>
+          <w:ilvl w:val="0"/>
+          <w:numId w:val="38"/>
+        </w:numPr>
+      </w:pPr>
+      <w:r>
+        <w:t xml:space="preserve">Si le mode == </w:t>
+      </w:r>
+      <w:r>
+        <w:rPr>
+          <w:rStyle w:val="CodeCar"/>
+        </w:rPr>
+        <w:t>FILE</w:t>
+      </w:r>
+      <w:r>
+        <w:t xml:space="preserve"> (</w:t>
+      </w:r>
+      <w:r>
+        <w:t>"</w:t>
+      </w:r>
+      <w:r>
+        <w:rPr>
+          <w:rStyle w:val="Rfrenceintense"/>
+        </w:rPr>
+        <w:t>io_module</w:t>
+      </w:r>
+      <w:r>
+        <w:t>","</w:t>
+      </w:r>
+      <w:proofErr w:type="spellStart"/>
+      <w:r>
+        <w:rPr>
+          <w:rStyle w:val="Rfrenceintense"/>
+        </w:rPr>
+        <w:t>storage_mode</w:t>
+      </w:r>
+      <w:proofErr w:type="spellEnd"/>
+      <w:r>
+        <w:t>")</w:t>
+      </w:r>
+    </w:p>
+    <w:p>
+      <w:pPr>
+        <w:pStyle w:val="Paragraphedeliste"/>
+        <w:numPr>
+          <w:ilvl w:val="1"/>
+          <w:numId w:val="38"/>
+        </w:numPr>
+      </w:pPr>
+      <w:r>
+        <w:t xml:space="preserve">Ecrit les données </w:t>
+      </w:r>
+      <w:r>
+        <w:t>à</w:t>
+      </w:r>
+      <w:r>
+        <w:t xml:space="preserve"> la volé</w:t>
+      </w:r>
+      <w:r>
+        <w:t>e</w:t>
+      </w:r>
+      <w:r>
+        <w:t xml:space="preserve"> dans le fichier</w:t>
+      </w:r>
+    </w:p>
+    <w:p>
+      <w:pPr>
+        <w:pStyle w:val="Paragraphedeliste"/>
+        <w:numPr>
+          <w:ilvl w:val="0"/>
+          <w:numId w:val="38"/>
+        </w:numPr>
+      </w:pPr>
+      <w:r>
+        <w:t xml:space="preserve">Actualise ou insert les données dans la table </w:t>
+      </w:r>
+      <w:proofErr w:type="spellStart"/>
+      <w:r>
+        <w:rPr>
+          <w:rStyle w:val="Rfrenceintense"/>
+        </w:rPr>
+        <w:t>io_packet</w:t>
+      </w:r>
+      <w:proofErr w:type="spellEnd"/>
+    </w:p>
+    <w:p>
+      <w:pPr>
+        <w:pStyle w:val="Sous-titre"/>
+        <w:numPr>
+          <w:ilvl w:val="0"/>
+          <w:numId w:val="0"/>
+        </w:numPr>
+      </w:pPr>
+      <w:r>
+        <w:t>Note</w:t>
+      </w:r>
+    </w:p>
+    <w:p>
       <w:pPr>
         <w:rPr>
           <w:rFonts w:asciiTheme="majorHAnsi" w:eastAsiaTheme="majorEastAsia" w:hAnsiTheme="majorHAnsi" w:cstheme="majorBidi"/>
@@ -10600,7 +11141,7 @@
         </w:rPr>
       </w:pPr>
       <w:r>
-        <w:t xml:space="preserve">Cette fonction est à la fois utilisé pour vérifier l’intégralité d’un </w:t>
+        <w:t xml:space="preserve">Cette fonction est à la fois utilisée pour vérifier l’intégralité d’un </w:t>
       </w:r>
       <w:proofErr w:type="spellStart"/>
       <w:r>
@@ -10608,10 +11149,7 @@
       </w:r>
       <w:proofErr w:type="spellEnd"/>
       <w:r>
-        <w:t xml:space="preserve"> et également pour identifier la prochaine partie manquante du chier</w:t>
-      </w:r>
-      <w:r>
-        <w:t>.</w:t>
+        <w:t xml:space="preserve"> et également pour identifier la prochaine partie manquante du fichier.</w:t>
       </w:r>
       <w:r>
         <w:br w:type="page"/>
@@ -13525,7 +14063,7 @@
         <v:path o:extrusionok="f" gradientshapeok="t" o:connecttype="rect"/>
         <o:lock v:ext="edit" aspectratio="t"/>
       </v:shapetype>
-      <v:shape id="_x0000_i1034" type="#_x0000_t75" style="width:134.3pt;height:139.85pt" o:bullet="t">
+      <v:shape id="_x0000_i1045" type="#_x0000_t75" style="width:134.3pt;height:139.85pt" o:bullet="t">
         <v:imagedata r:id="rId1" o:title="MC900199871[1]"/>
       </v:shape>
     </w:pict>
@@ -13727,7 +14265,7 @@
     </w:lvl>
   </w:abstractNum>
   <w:abstractNum w:abstractNumId="3">
-    <w:nsid w:val="072377FF"/>
+    <w:nsid w:val="045862DF"/>
     <w:multiLevelType w:val="hybridMultilevel"/>
     <w:tmpl w:val="8ABE25DE"/>
     <w:lvl w:ilvl="0" w:tplc="D4AC84DE">
@@ -13822,6 +14360,101 @@
     </w:lvl>
   </w:abstractNum>
   <w:abstractNum w:abstractNumId="4">
+    <w:nsid w:val="072377FF"/>
+    <w:multiLevelType w:val="hybridMultilevel"/>
+    <w:tmpl w:val="8ABE25DE"/>
+    <w:lvl w:ilvl="0" w:tplc="D4AC84DE">
+      <w:start w:val="1"/>
+      <w:numFmt w:val="decimal"/>
+      <w:lvlText w:val="%1."/>
+      <w:lvlJc w:val="left"/>
+      <w:pPr>
+        <w:ind w:left="720" w:hanging="360"/>
+      </w:pPr>
+      <w:rPr>
+        <w:b w:val="0"/>
+        <w:i w:val="0"/>
+      </w:rPr>
+    </w:lvl>
+    <w:lvl w:ilvl="1" w:tplc="433A964C">
+      <w:start w:val="1"/>
+      <w:numFmt w:val="lowerLetter"/>
+      <w:lvlText w:val="%2."/>
+      <w:lvlJc w:val="left"/>
+      <w:pPr>
+        <w:ind w:left="1440" w:hanging="360"/>
+      </w:pPr>
+      <w:rPr>
+        <w:b w:val="0"/>
+        <w:color w:val="auto"/>
+        <w:sz w:val="22"/>
+      </w:rPr>
+    </w:lvl>
+    <w:lvl w:ilvl="2" w:tplc="040C001B" w:tentative="1">
+      <w:start w:val="1"/>
+      <w:numFmt w:val="lowerRoman"/>
+      <w:lvlText w:val="%3."/>
+      <w:lvlJc w:val="right"/>
+      <w:pPr>
+        <w:ind w:left="2160" w:hanging="180"/>
+      </w:pPr>
+    </w:lvl>
+    <w:lvl w:ilvl="3" w:tplc="040C000F" w:tentative="1">
+      <w:start w:val="1"/>
+      <w:numFmt w:val="decimal"/>
+      <w:lvlText w:val="%4."/>
+      <w:lvlJc w:val="left"/>
+      <w:pPr>
+        <w:ind w:left="2880" w:hanging="360"/>
+      </w:pPr>
+    </w:lvl>
+    <w:lvl w:ilvl="4" w:tplc="040C0019" w:tentative="1">
+      <w:start w:val="1"/>
+      <w:numFmt w:val="lowerLetter"/>
+      <w:lvlText w:val="%5."/>
+      <w:lvlJc w:val="left"/>
+      <w:pPr>
+        <w:ind w:left="3600" w:hanging="360"/>
+      </w:pPr>
+    </w:lvl>
+    <w:lvl w:ilvl="5" w:tplc="040C001B" w:tentative="1">
+      <w:start w:val="1"/>
+      <w:numFmt w:val="lowerRoman"/>
+      <w:lvlText w:val="%6."/>
+      <w:lvlJc w:val="right"/>
+      <w:pPr>
+        <w:ind w:left="4320" w:hanging="180"/>
+      </w:pPr>
+    </w:lvl>
+    <w:lvl w:ilvl="6" w:tplc="040C000F" w:tentative="1">
+      <w:start w:val="1"/>
+      <w:numFmt w:val="decimal"/>
+      <w:lvlText w:val="%7."/>
+      <w:lvlJc w:val="left"/>
+      <w:pPr>
+        <w:ind w:left="5040" w:hanging="360"/>
+      </w:pPr>
+    </w:lvl>
+    <w:lvl w:ilvl="7" w:tplc="040C0019" w:tentative="1">
+      <w:start w:val="1"/>
+      <w:numFmt w:val="lowerLetter"/>
+      <w:lvlText w:val="%8."/>
+      <w:lvlJc w:val="left"/>
+      <w:pPr>
+        <w:ind w:left="5760" w:hanging="360"/>
+      </w:pPr>
+    </w:lvl>
+    <w:lvl w:ilvl="8" w:tplc="040C001B" w:tentative="1">
+      <w:start w:val="1"/>
+      <w:numFmt w:val="lowerRoman"/>
+      <w:lvlText w:val="%9."/>
+      <w:lvlJc w:val="right"/>
+      <w:pPr>
+        <w:ind w:left="6480" w:hanging="180"/>
+      </w:pPr>
+    </w:lvl>
+  </w:abstractNum>
+  <w:abstractNum w:abstractNumId="5">
     <w:nsid w:val="0AE35443"/>
     <w:multiLevelType w:val="hybridMultilevel"/>
     <w:tmpl w:val="C4BC171E"/>
@@ -13910,7 +14543,7 @@
       </w:pPr>
     </w:lvl>
   </w:abstractNum>
-  <w:abstractNum w:abstractNumId="5">
+  <w:abstractNum w:abstractNumId="6">
     <w:nsid w:val="0CB3660B"/>
     <w:multiLevelType w:val="hybridMultilevel"/>
     <w:tmpl w:val="7602B33A"/>
@@ -14026,7 +14659,7 @@
       </w:rPr>
     </w:lvl>
   </w:abstractNum>
-  <w:abstractNum w:abstractNumId="6">
+  <w:abstractNum w:abstractNumId="7">
     <w:nsid w:val="0D8C7418"/>
     <w:multiLevelType w:val="hybridMultilevel"/>
     <w:tmpl w:val="38E65DC2"/>
@@ -14139,7 +14772,7 @@
       </w:rPr>
     </w:lvl>
   </w:abstractNum>
-  <w:abstractNum w:abstractNumId="7">
+  <w:abstractNum w:abstractNumId="8">
     <w:nsid w:val="0FFA0D64"/>
     <w:multiLevelType w:val="hybridMultilevel"/>
     <w:tmpl w:val="6996F662"/>
@@ -14229,7 +14862,7 @@
       </w:pPr>
     </w:lvl>
   </w:abstractNum>
-  <w:abstractNum w:abstractNumId="8">
+  <w:abstractNum w:abstractNumId="9">
     <w:nsid w:val="11B627DF"/>
     <w:multiLevelType w:val="hybridMultilevel"/>
     <w:tmpl w:val="9F36459C"/>
@@ -14342,7 +14975,7 @@
       </w:rPr>
     </w:lvl>
   </w:abstractNum>
-  <w:abstractNum w:abstractNumId="9">
+  <w:abstractNum w:abstractNumId="10">
     <w:nsid w:val="1322204F"/>
     <w:multiLevelType w:val="hybridMultilevel"/>
     <w:tmpl w:val="74C4E5C8"/>
@@ -14455,7 +15088,7 @@
       </w:rPr>
     </w:lvl>
   </w:abstractNum>
-  <w:abstractNum w:abstractNumId="10">
+  <w:abstractNum w:abstractNumId="11">
     <w:nsid w:val="148E3636"/>
     <w:multiLevelType w:val="hybridMultilevel"/>
     <w:tmpl w:val="E0F83444"/>
@@ -14541,7 +15174,7 @@
       </w:pPr>
     </w:lvl>
   </w:abstractNum>
-  <w:abstractNum w:abstractNumId="11">
+  <w:abstractNum w:abstractNumId="12">
     <w:nsid w:val="18EF42E2"/>
     <w:multiLevelType w:val="hybridMultilevel"/>
     <w:tmpl w:val="2152A022"/>
@@ -14654,7 +15287,7 @@
       </w:rPr>
     </w:lvl>
   </w:abstractNum>
-  <w:abstractNum w:abstractNumId="12">
+  <w:abstractNum w:abstractNumId="13">
     <w:nsid w:val="1E666FB7"/>
     <w:multiLevelType w:val="hybridMultilevel"/>
     <w:tmpl w:val="29AC2928"/>
@@ -14745,7 +15378,7 @@
       </w:pPr>
     </w:lvl>
   </w:abstractNum>
-  <w:abstractNum w:abstractNumId="13">
+  <w:abstractNum w:abstractNumId="14">
     <w:nsid w:val="22D45274"/>
     <w:multiLevelType w:val="hybridMultilevel"/>
     <w:tmpl w:val="6996F662"/>
@@ -14835,7 +15468,7 @@
       </w:pPr>
     </w:lvl>
   </w:abstractNum>
-  <w:abstractNum w:abstractNumId="14">
+  <w:abstractNum w:abstractNumId="15">
     <w:nsid w:val="282E1B50"/>
     <w:multiLevelType w:val="hybridMultilevel"/>
     <w:tmpl w:val="6152F870"/>
@@ -14926,7 +15559,7 @@
       </w:pPr>
     </w:lvl>
   </w:abstractNum>
-  <w:abstractNum w:abstractNumId="15">
+  <w:abstractNum w:abstractNumId="16">
     <w:nsid w:val="300E3FAA"/>
     <w:multiLevelType w:val="hybridMultilevel"/>
     <w:tmpl w:val="300A6E94"/>
@@ -15017,7 +15650,7 @@
       </w:pPr>
     </w:lvl>
   </w:abstractNum>
-  <w:abstractNum w:abstractNumId="16">
+  <w:abstractNum w:abstractNumId="17">
     <w:nsid w:val="30375995"/>
     <w:multiLevelType w:val="hybridMultilevel"/>
     <w:tmpl w:val="D0306726"/>
@@ -15130,7 +15763,7 @@
       </w:rPr>
     </w:lvl>
   </w:abstractNum>
-  <w:abstractNum w:abstractNumId="17">
+  <w:abstractNum w:abstractNumId="18">
     <w:nsid w:val="344F7570"/>
     <w:multiLevelType w:val="hybridMultilevel"/>
     <w:tmpl w:val="28D03BB0"/>
@@ -15243,7 +15876,7 @@
       </w:rPr>
     </w:lvl>
   </w:abstractNum>
-  <w:abstractNum w:abstractNumId="18">
+  <w:abstractNum w:abstractNumId="19">
     <w:nsid w:val="35635A4A"/>
     <w:multiLevelType w:val="hybridMultilevel"/>
     <w:tmpl w:val="54BE6F78"/>
@@ -15333,7 +15966,7 @@
       </w:pPr>
     </w:lvl>
   </w:abstractNum>
-  <w:abstractNum w:abstractNumId="19">
+  <w:abstractNum w:abstractNumId="20">
     <w:nsid w:val="36424862"/>
     <w:multiLevelType w:val="hybridMultilevel"/>
     <w:tmpl w:val="3EE40F40"/>
@@ -15419,7 +16052,7 @@
       </w:pPr>
     </w:lvl>
   </w:abstractNum>
-  <w:abstractNum w:abstractNumId="20">
+  <w:abstractNum w:abstractNumId="21">
     <w:nsid w:val="36547C64"/>
     <w:multiLevelType w:val="hybridMultilevel"/>
     <w:tmpl w:val="BCD2536E"/>
@@ -15532,7 +16165,7 @@
       </w:rPr>
     </w:lvl>
   </w:abstractNum>
-  <w:abstractNum w:abstractNumId="21">
+  <w:abstractNum w:abstractNumId="22">
     <w:nsid w:val="387E03DC"/>
     <w:multiLevelType w:val="hybridMultilevel"/>
     <w:tmpl w:val="8D34692E"/>
@@ -15645,7 +16278,7 @@
       </w:rPr>
     </w:lvl>
   </w:abstractNum>
-  <w:abstractNum w:abstractNumId="22">
+  <w:abstractNum w:abstractNumId="23">
     <w:nsid w:val="391E6015"/>
     <w:multiLevelType w:val="hybridMultilevel"/>
     <w:tmpl w:val="8A88E98C"/>
@@ -15758,7 +16391,7 @@
       </w:rPr>
     </w:lvl>
   </w:abstractNum>
-  <w:abstractNum w:abstractNumId="23">
+  <w:abstractNum w:abstractNumId="24">
     <w:nsid w:val="3B6C5725"/>
     <w:multiLevelType w:val="hybridMultilevel"/>
     <w:tmpl w:val="8ABE25DE"/>
@@ -15853,7 +16486,7 @@
       </w:pPr>
     </w:lvl>
   </w:abstractNum>
-  <w:abstractNum w:abstractNumId="24">
+  <w:abstractNum w:abstractNumId="25">
     <w:nsid w:val="47140822"/>
     <w:multiLevelType w:val="hybridMultilevel"/>
     <w:tmpl w:val="5134A56E"/>
@@ -15966,7 +16599,7 @@
       </w:rPr>
     </w:lvl>
   </w:abstractNum>
-  <w:abstractNum w:abstractNumId="25">
+  <w:abstractNum w:abstractNumId="26">
     <w:nsid w:val="48231BC3"/>
     <w:multiLevelType w:val="hybridMultilevel"/>
     <w:tmpl w:val="083C4024"/>
@@ -16057,7 +16690,7 @@
       </w:pPr>
     </w:lvl>
   </w:abstractNum>
-  <w:abstractNum w:abstractNumId="26">
+  <w:abstractNum w:abstractNumId="27">
     <w:nsid w:val="48E40EC5"/>
     <w:multiLevelType w:val="hybridMultilevel"/>
     <w:tmpl w:val="880E1762"/>
@@ -16170,7 +16803,7 @@
       </w:rPr>
     </w:lvl>
   </w:abstractNum>
-  <w:abstractNum w:abstractNumId="27">
+  <w:abstractNum w:abstractNumId="28">
     <w:nsid w:val="4E9A3679"/>
     <w:multiLevelType w:val="hybridMultilevel"/>
     <w:tmpl w:val="E73EF59C"/>
@@ -16283,7 +16916,7 @@
       </w:rPr>
     </w:lvl>
   </w:abstractNum>
-  <w:abstractNum w:abstractNumId="28">
+  <w:abstractNum w:abstractNumId="29">
     <w:nsid w:val="51642D04"/>
     <w:multiLevelType w:val="hybridMultilevel"/>
     <w:tmpl w:val="0FB01794"/>
@@ -16372,7 +17005,7 @@
       </w:pPr>
     </w:lvl>
   </w:abstractNum>
-  <w:abstractNum w:abstractNumId="29">
+  <w:abstractNum w:abstractNumId="30">
     <w:nsid w:val="530700A6"/>
     <w:multiLevelType w:val="hybridMultilevel"/>
     <w:tmpl w:val="30768794"/>
@@ -16458,7 +17091,7 @@
       </w:pPr>
     </w:lvl>
   </w:abstractNum>
-  <w:abstractNum w:abstractNumId="30">
+  <w:abstractNum w:abstractNumId="31">
     <w:nsid w:val="55B005CD"/>
     <w:multiLevelType w:val="hybridMultilevel"/>
     <w:tmpl w:val="29AC2928"/>
@@ -16549,7 +17182,7 @@
       </w:pPr>
     </w:lvl>
   </w:abstractNum>
-  <w:abstractNum w:abstractNumId="31">
+  <w:abstractNum w:abstractNumId="32">
     <w:nsid w:val="5FB02F2D"/>
     <w:multiLevelType w:val="hybridMultilevel"/>
     <w:tmpl w:val="0F1E5A76"/>
@@ -16662,7 +17295,7 @@
       </w:rPr>
     </w:lvl>
   </w:abstractNum>
-  <w:abstractNum w:abstractNumId="32">
+  <w:abstractNum w:abstractNumId="33">
     <w:nsid w:val="65E430C3"/>
     <w:multiLevelType w:val="hybridMultilevel"/>
     <w:tmpl w:val="CAE413D4"/>
@@ -16775,7 +17408,7 @@
       </w:rPr>
     </w:lvl>
   </w:abstractNum>
-  <w:abstractNum w:abstractNumId="33">
+  <w:abstractNum w:abstractNumId="34">
     <w:nsid w:val="6CE67B8B"/>
     <w:multiLevelType w:val="hybridMultilevel"/>
     <w:tmpl w:val="A6F46B8E"/>
@@ -16888,7 +17521,7 @@
       </w:rPr>
     </w:lvl>
   </w:abstractNum>
-  <w:abstractNum w:abstractNumId="34">
+  <w:abstractNum w:abstractNumId="35">
     <w:nsid w:val="72754D81"/>
     <w:multiLevelType w:val="hybridMultilevel"/>
     <w:tmpl w:val="F2D67B14"/>
@@ -16977,7 +17610,7 @@
       </w:pPr>
     </w:lvl>
   </w:abstractNum>
-  <w:abstractNum w:abstractNumId="35">
+  <w:abstractNum w:abstractNumId="36">
     <w:nsid w:val="7AB95130"/>
     <w:multiLevelType w:val="hybridMultilevel"/>
     <w:tmpl w:val="083C4024"/>
@@ -17068,7 +17701,7 @@
       </w:pPr>
     </w:lvl>
   </w:abstractNum>
-  <w:abstractNum w:abstractNumId="36">
+  <w:abstractNum w:abstractNumId="37">
     <w:nsid w:val="7DF16462"/>
     <w:multiLevelType w:val="hybridMultilevel"/>
     <w:tmpl w:val="C546B2E2"/>
@@ -17183,115 +17816,118 @@
     </w:lvl>
   </w:abstractNum>
   <w:num w:numId="1">
-    <w:abstractNumId w:val="5"/>
+    <w:abstractNumId w:val="6"/>
   </w:num>
   <w:num w:numId="2">
     <w:abstractNumId w:val="0"/>
   </w:num>
   <w:num w:numId="3">
-    <w:abstractNumId w:val="36"/>
+    <w:abstractNumId w:val="37"/>
   </w:num>
   <w:num w:numId="4">
+    <w:abstractNumId w:val="23"/>
+  </w:num>
+  <w:num w:numId="5">
+    <w:abstractNumId w:val="29"/>
+  </w:num>
+  <w:num w:numId="6">
+    <w:abstractNumId w:val="30"/>
+  </w:num>
+  <w:num w:numId="7">
+    <w:abstractNumId w:val="11"/>
+  </w:num>
+  <w:num w:numId="8">
+    <w:abstractNumId w:val="12"/>
+  </w:num>
+  <w:num w:numId="9">
+    <w:abstractNumId w:val="21"/>
+  </w:num>
+  <w:num w:numId="10">
+    <w:abstractNumId w:val="32"/>
+  </w:num>
+  <w:num w:numId="11">
+    <w:abstractNumId w:val="9"/>
+  </w:num>
+  <w:num w:numId="12">
+    <w:abstractNumId w:val="28"/>
+  </w:num>
+  <w:num w:numId="13">
+    <w:abstractNumId w:val="10"/>
+  </w:num>
+  <w:num w:numId="14">
+    <w:abstractNumId w:val="14"/>
+  </w:num>
+  <w:num w:numId="15">
+    <w:abstractNumId w:val="15"/>
+  </w:num>
+  <w:num w:numId="16">
     <w:abstractNumId w:val="22"/>
   </w:num>
-  <w:num w:numId="5">
-    <w:abstractNumId w:val="28"/>
-  </w:num>
-  <w:num w:numId="6">
-    <w:abstractNumId w:val="29"/>
-  </w:num>
-  <w:num w:numId="7">
-    <w:abstractNumId w:val="10"/>
-  </w:num>
-  <w:num w:numId="8">
-    <w:abstractNumId w:val="11"/>
-  </w:num>
-  <w:num w:numId="9">
-    <w:abstractNumId w:val="20"/>
-  </w:num>
-  <w:num w:numId="10">
-    <w:abstractNumId w:val="31"/>
-  </w:num>
-  <w:num w:numId="11">
-    <w:abstractNumId w:val="8"/>
-  </w:num>
-  <w:num w:numId="12">
-    <w:abstractNumId w:val="27"/>
-  </w:num>
-  <w:num w:numId="13">
-    <w:abstractNumId w:val="9"/>
-  </w:num>
-  <w:num w:numId="14">
-    <w:abstractNumId w:val="13"/>
-  </w:num>
-  <w:num w:numId="15">
-    <w:abstractNumId w:val="14"/>
-  </w:num>
-  <w:num w:numId="16">
-    <w:abstractNumId w:val="21"/>
-  </w:num>
   <w:num w:numId="17">
-    <w:abstractNumId w:val="16"/>
+    <w:abstractNumId w:val="17"/>
   </w:num>
   <w:num w:numId="18">
     <w:abstractNumId w:val="1"/>
   </w:num>
   <w:num w:numId="19">
-    <w:abstractNumId w:val="15"/>
+    <w:abstractNumId w:val="16"/>
   </w:num>
   <w:num w:numId="20">
-    <w:abstractNumId w:val="12"/>
+    <w:abstractNumId w:val="13"/>
   </w:num>
   <w:num w:numId="21">
-    <w:abstractNumId w:val="30"/>
+    <w:abstractNumId w:val="31"/>
   </w:num>
   <w:num w:numId="22">
-    <w:abstractNumId w:val="18"/>
+    <w:abstractNumId w:val="19"/>
   </w:num>
   <w:num w:numId="23">
-    <w:abstractNumId w:val="25"/>
+    <w:abstractNumId w:val="26"/>
   </w:num>
   <w:num w:numId="24">
-    <w:abstractNumId w:val="35"/>
+    <w:abstractNumId w:val="36"/>
   </w:num>
   <w:num w:numId="25">
-    <w:abstractNumId w:val="6"/>
+    <w:abstractNumId w:val="7"/>
   </w:num>
   <w:num w:numId="26">
-    <w:abstractNumId w:val="34"/>
+    <w:abstractNumId w:val="35"/>
   </w:num>
   <w:num w:numId="27">
     <w:abstractNumId w:val="2"/>
   </w:num>
   <w:num w:numId="28">
-    <w:abstractNumId w:val="17"/>
+    <w:abstractNumId w:val="18"/>
   </w:num>
   <w:num w:numId="29">
-    <w:abstractNumId w:val="32"/>
+    <w:abstractNumId w:val="33"/>
   </w:num>
   <w:num w:numId="30">
+    <w:abstractNumId w:val="25"/>
+  </w:num>
+  <w:num w:numId="31">
+    <w:abstractNumId w:val="20"/>
+  </w:num>
+  <w:num w:numId="32">
+    <w:abstractNumId w:val="34"/>
+  </w:num>
+  <w:num w:numId="33">
+    <w:abstractNumId w:val="5"/>
+  </w:num>
+  <w:num w:numId="34">
+    <w:abstractNumId w:val="27"/>
+  </w:num>
+  <w:num w:numId="35">
+    <w:abstractNumId w:val="8"/>
+  </w:num>
+  <w:num w:numId="36">
+    <w:abstractNumId w:val="4"/>
+  </w:num>
+  <w:num w:numId="37">
     <w:abstractNumId w:val="24"/>
   </w:num>
-  <w:num w:numId="31">
-    <w:abstractNumId w:val="19"/>
-  </w:num>
-  <w:num w:numId="32">
-    <w:abstractNumId w:val="33"/>
-  </w:num>
-  <w:num w:numId="33">
-    <w:abstractNumId w:val="4"/>
-  </w:num>
-  <w:num w:numId="34">
-    <w:abstractNumId w:val="26"/>
-  </w:num>
-  <w:num w:numId="35">
-    <w:abstractNumId w:val="7"/>
-  </w:num>
-  <w:num w:numId="36">
+  <w:num w:numId="38">
     <w:abstractNumId w:val="3"/>
-  </w:num>
-  <w:num w:numId="37">
-    <w:abstractNumId w:val="23"/>
   </w:num>
   <w:numIdMacAtCleanup w:val="12"/>
 </w:numbering>
@@ -17554,7 +18190,6 @@
   <w:style w:type="character" w:default="1" w:styleId="Policepardfaut">
     <w:name w:val="Default Paragraph Font"/>
     <w:uiPriority w:val="1"/>
-    <w:semiHidden/>
     <w:unhideWhenUsed/>
   </w:style>
   <w:style w:type="table" w:default="1" w:styleId="TableauNormal">
@@ -19946,7 +20581,7 @@
 </file>
 
 <file path=customXml/itemProps2.xml><?xml version="1.0" encoding="utf-8"?>
-<ds:datastoreItem xmlns:ds="http://schemas.openxmlformats.org/officeDocument/2006/customXml" ds:itemID="{3865A116-B36C-44F5-B5B0-196DFEDF339C}">
+<ds:datastoreItem xmlns:ds="http://schemas.openxmlformats.org/officeDocument/2006/customXml" ds:itemID="{51374FCB-4AB7-4CBE-9B4C-87C068487E03}">
   <ds:schemaRefs>
     <ds:schemaRef ds:uri="http://schemas.openxmlformats.org/officeDocument/2006/bibliography"/>
   </ds:schemaRefs>

</xml_diff>

<commit_message>
doc: fix entity description
</commit_message>
<xml_diff>
--- a/documents/dossier technique.docx
+++ b/documents/dossier technique.docx
@@ -390,7 +390,7 @@
               <w:noProof/>
             </w:rPr>
             <w:pict>
-              <v:group id="_x0000_s1053" style="position:absolute;margin-left:7108.3pt;margin-top:0;width:264.55pt;height:690.65pt;z-index:251660288;mso-position-horizontal:right;mso-position-horizontal-relative:page;mso-position-vertical:bottom;mso-position-vertical-relative:page" coordorigin="5531,1258" coordsize="5291,13813">
+              <v:group id="_x0000_s1053" style="position:absolute;margin-left:7321.65pt;margin-top:0;width:264.55pt;height:690.65pt;z-index:251660288;mso-position-horizontal:right;mso-position-horizontal-relative:page;mso-position-vertical:bottom;mso-position-vertical-relative:page" coordorigin="5531,1258" coordsize="5291,13813">
                 <v:shape id="_x0000_s1054" type="#_x0000_t32" style="position:absolute;left:6519;top:1258;width:4303;height:10040;flip:x" o:connectortype="straight" strokecolor="#a7bfde [1620]"/>
                 <v:group id="_x0000_s1055" style="position:absolute;left:5531;top:9226;width:5291;height:5845" coordorigin="5531,9226" coordsize="5291,5845">
                   <v:shape id="_x0000_s1056" style="position:absolute;left:5531;top:9226;width:5291;height:5845;mso-position-horizontal-relative:text;mso-position-vertical-relative:text;mso-width-relative:page;mso-height-relative:page" coordsize="6418,6670" path="m6418,1185r,5485l1809,6669c974,5889,,3958,1407,1987hfc2830,,5591,411,6418,1185haxe" fillcolor="#a7bfde [1620]" stroked="f">
@@ -2262,7 +2262,23 @@
         <w:t xml:space="preserve">la gestion des </w:t>
       </w:r>
       <w:r>
-        <w:t>échanges de données (upload/download)</w:t>
+        <w:t>échanges de données (</w:t>
+      </w:r>
+      <w:proofErr w:type="spellStart"/>
+      <w:r>
+        <w:t>upload</w:t>
+      </w:r>
+      <w:proofErr w:type="spellEnd"/>
+      <w:r>
+        <w:t>/</w:t>
+      </w:r>
+      <w:proofErr w:type="spellStart"/>
+      <w:r>
+        <w:t>download</w:t>
+      </w:r>
+      <w:proofErr w:type="spellEnd"/>
+      <w:r>
+        <w:t>)</w:t>
       </w:r>
       <w:r>
         <w:t>.</w:t>
@@ -2293,7 +2309,23 @@
         <w:t>Envoi</w:t>
       </w:r>
       <w:r>
-        <w:t xml:space="preserve"> (Upload) /  Téléchargement (Download) de données par fragment</w:t>
+        <w:t xml:space="preserve"> (</w:t>
+      </w:r>
+      <w:proofErr w:type="spellStart"/>
+      <w:r>
+        <w:t>Upload</w:t>
+      </w:r>
+      <w:proofErr w:type="spellEnd"/>
+      <w:r>
+        <w:t>) /  Téléchargement (</w:t>
+      </w:r>
+      <w:proofErr w:type="spellStart"/>
+      <w:r>
+        <w:t>Download</w:t>
+      </w:r>
+      <w:proofErr w:type="spellEnd"/>
+      <w:r>
+        <w:t>) de données par fragment</w:t>
       </w:r>
     </w:p>
     <w:p>
@@ -2418,8 +2450,16 @@
         <w:rPr>
           <w:rStyle w:val="Accentuation"/>
         </w:rPr>
-        <w:t>$app</w:t>
-      </w:r>
+        <w:t>$</w:t>
+      </w:r>
+      <w:proofErr w:type="spellStart"/>
+      <w:r>
+        <w:rPr>
+          <w:rStyle w:val="Accentuation"/>
+        </w:rPr>
+        <w:t>app</w:t>
+      </w:r>
+      <w:proofErr w:type="spellEnd"/>
       <w:r>
         <w:t xml:space="preserve"> pour fonctionner normalement</w:t>
       </w:r>
@@ -2430,7 +2470,21 @@
         <w:rPr>
           <w:rStyle w:val="lev"/>
         </w:rPr>
-        <w:t>/wfw/minimal</w:t>
+        <w:t>/</w:t>
+      </w:r>
+      <w:proofErr w:type="spellStart"/>
+      <w:r>
+        <w:rPr>
+          <w:rStyle w:val="lev"/>
+        </w:rPr>
+        <w:t>wfw</w:t>
+      </w:r>
+      <w:proofErr w:type="spellEnd"/>
+      <w:r>
+        <w:rPr>
+          <w:rStyle w:val="lev"/>
+        </w:rPr>
+        <w:t>/minimal</w:t>
       </w:r>
       <w:r>
         <w:rPr>
@@ -2506,12 +2560,14 @@
           <w:b/>
         </w:rPr>
       </w:pPr>
+      <w:proofErr w:type="spellStart"/>
       <w:r>
         <w:rPr>
           <w:b/>
         </w:rPr>
         <w:t>php_fileinfo</w:t>
       </w:r>
+      <w:proofErr w:type="spellEnd"/>
     </w:p>
     <w:p>
       <w:pPr>
@@ -2524,12 +2580,14 @@
           <w:b/>
         </w:rPr>
       </w:pPr>
+      <w:proofErr w:type="spellStart"/>
       <w:r>
         <w:rPr>
           <w:b/>
         </w:rPr>
         <w:t>php_pgsql</w:t>
       </w:r>
+      <w:proofErr w:type="spellEnd"/>
     </w:p>
     <w:p>
       <w:pPr>
@@ -2607,11 +2665,19 @@
       <w:r>
         <w:t xml:space="preserve">développé sous l’environnement </w:t>
       </w:r>
+      <w:proofErr w:type="spellStart"/>
       <w:r>
         <w:rPr>
           <w:rStyle w:val="lev"/>
         </w:rPr>
-        <w:t>NetBeans 7.2.1</w:t>
+        <w:t>NetBeans</w:t>
+      </w:r>
+      <w:proofErr w:type="spellEnd"/>
+      <w:r>
+        <w:rPr>
+          <w:rStyle w:val="lev"/>
+        </w:rPr>
+        <w:t xml:space="preserve"> 7.2.1</w:t>
       </w:r>
       <w:r>
         <w:t xml:space="preserve"> </w:t>
@@ -2632,12 +2698,26 @@
         <w:rPr>
           <w:rStyle w:val="lev"/>
         </w:rPr>
-        <w:t xml:space="preserve"> PHP/Javascript/XHTML</w:t>
-      </w:r>
+        <w:t xml:space="preserve"> PHP/</w:t>
+      </w:r>
+      <w:proofErr w:type="spellStart"/>
       <w:r>
         <w:rPr>
           <w:rStyle w:val="lev"/>
         </w:rPr>
+        <w:t>Javascript</w:t>
+      </w:r>
+      <w:proofErr w:type="spellEnd"/>
+      <w:r>
+        <w:rPr>
+          <w:rStyle w:val="lev"/>
+        </w:rPr>
+        <w:t>/XHTML</w:t>
+      </w:r>
+      <w:r>
+        <w:rPr>
+          <w:rStyle w:val="lev"/>
+        </w:rPr>
         <w:t xml:space="preserve"> et SQL</w:t>
       </w:r>
       <w:r>
@@ -2742,6 +2822,7 @@
       <w:r>
         <w:t xml:space="preserve"> dans le dossier </w:t>
       </w:r>
+      <w:proofErr w:type="gramStart"/>
       <w:r>
         <w:t>« </w:t>
       </w:r>
@@ -2749,12 +2830,27 @@
         <w:rPr>
           <w:rStyle w:val="lev"/>
         </w:rPr>
-        <w:t>../archives</w:t>
-      </w:r>
+        <w:t>..</w:t>
+      </w:r>
+      <w:proofErr w:type="gramEnd"/>
       <w:r>
         <w:rPr>
           <w:rStyle w:val="lev"/>
         </w:rPr>
+        <w:t>/</w:t>
+      </w:r>
+      <w:proofErr w:type="gramStart"/>
+      <w:r>
+        <w:rPr>
+          <w:rStyle w:val="lev"/>
+        </w:rPr>
+        <w:t>archives</w:t>
+      </w:r>
+      <w:proofErr w:type="gramEnd"/>
+      <w:r>
+        <w:rPr>
+          <w:rStyle w:val="lev"/>
+        </w:rPr>
         <w:t> »</w:t>
       </w:r>
       <w:r>
@@ -2801,7 +2897,15 @@
         <w:t>modèle orienté objet</w:t>
       </w:r>
       <w:r>
-        <w:t xml:space="preserve"> à été réalisé </w:t>
+        <w:t xml:space="preserve"> </w:t>
+      </w:r>
+      <w:proofErr w:type="spellStart"/>
+      <w:r>
+        <w:t>à</w:t>
+      </w:r>
+      <w:proofErr w:type="spellEnd"/>
+      <w:r>
+        <w:t xml:space="preserve"> été réalisé </w:t>
       </w:r>
       <w:r>
         <w:t>en</w:t>
@@ -2818,11 +2922,19 @@
       <w:r>
         <w:t xml:space="preserve"> avec le logiciel </w:t>
       </w:r>
+      <w:proofErr w:type="spellStart"/>
       <w:r>
         <w:rPr>
           <w:rStyle w:val="lev"/>
         </w:rPr>
-        <w:t>PowerAMC 15.1</w:t>
+        <w:t>PowerAMC</w:t>
+      </w:r>
+      <w:proofErr w:type="spellEnd"/>
+      <w:r>
+        <w:rPr>
+          <w:rStyle w:val="lev"/>
+        </w:rPr>
+        <w:t xml:space="preserve"> 15.1</w:t>
       </w:r>
       <w:r>
         <w:t>.</w:t>
@@ -2872,8 +2984,16 @@
         <w:rPr>
           <w:rStyle w:val="lev"/>
         </w:rPr>
-        <w:t xml:space="preserve"> PowerAMC</w:t>
-      </w:r>
+        <w:t xml:space="preserve"> </w:t>
+      </w:r>
+      <w:proofErr w:type="spellStart"/>
+      <w:r>
+        <w:rPr>
+          <w:rStyle w:val="lev"/>
+        </w:rPr>
+        <w:t>PowerAMC</w:t>
+      </w:r>
+      <w:proofErr w:type="spellEnd"/>
       <w:r>
         <w:t>, veuillez copier le fichier « </w:t>
       </w:r>
@@ -2881,17 +3001,27 @@
         <w:rPr>
           <w:rStyle w:val="Accentuation"/>
         </w:rPr>
-        <w:t>documents/php.xol</w:t>
-      </w:r>
+        <w:t>documents/</w:t>
+      </w:r>
+      <w:proofErr w:type="spellStart"/>
+      <w:r>
+        <w:rPr>
+          <w:rStyle w:val="Accentuation"/>
+        </w:rPr>
+        <w:t>php.xol</w:t>
+      </w:r>
+      <w:proofErr w:type="spellEnd"/>
       <w:r>
         <w:t xml:space="preserve"> » dans le répertoire d’installation de votre programme </w:t>
       </w:r>
+      <w:proofErr w:type="spellStart"/>
       <w:r>
         <w:rPr>
           <w:rStyle w:val="lev"/>
         </w:rPr>
         <w:t>PowerAMC</w:t>
       </w:r>
+      <w:proofErr w:type="spellEnd"/>
       <w:r>
         <w:t xml:space="preserve"> (</w:t>
       </w:r>
@@ -2899,8 +3029,30 @@
         <w:rPr>
           <w:rStyle w:val="Emphaseple"/>
         </w:rPr>
-        <w:t>ex : C:\Program Files (x86)\Sybase\PowerAMC 15\Fichiers de ressources\Langages objet\php.xol</w:t>
-      </w:r>
+        <w:t>ex : C:\Program Files (x86)\Sybase\</w:t>
+      </w:r>
+      <w:proofErr w:type="spellStart"/>
+      <w:r>
+        <w:rPr>
+          <w:rStyle w:val="Emphaseple"/>
+        </w:rPr>
+        <w:t>PowerAMC</w:t>
+      </w:r>
+      <w:proofErr w:type="spellEnd"/>
+      <w:r>
+        <w:rPr>
+          <w:rStyle w:val="Emphaseple"/>
+        </w:rPr>
+        <w:t xml:space="preserve"> 15\Fichiers de ressources\Langages objet\</w:t>
+      </w:r>
+      <w:proofErr w:type="spellStart"/>
+      <w:r>
+        <w:rPr>
+          <w:rStyle w:val="Emphaseple"/>
+        </w:rPr>
+        <w:t>php.xol</w:t>
+      </w:r>
+      <w:proofErr w:type="spellEnd"/>
       <w:r>
         <w:t xml:space="preserve">). </w:t>
       </w:r>
@@ -3023,12 +3175,14 @@
       <w:r>
         <w:t>: Fichiers du Modèle conceptuel de données (</w:t>
       </w:r>
+      <w:proofErr w:type="spellStart"/>
       <w:r>
         <w:rPr>
           <w:rStyle w:val="lev"/>
         </w:rPr>
         <w:t>PowerAMC</w:t>
       </w:r>
+      <w:proofErr w:type="spellEnd"/>
       <w:r>
         <w:t>)</w:t>
       </w:r>
@@ -3061,12 +3215,14 @@
       <w:r>
         <w:t xml:space="preserve">Fichiers du projet </w:t>
       </w:r>
+      <w:proofErr w:type="spellStart"/>
       <w:r>
         <w:rPr>
           <w:rStyle w:val="lev"/>
         </w:rPr>
         <w:t>NetBeans</w:t>
       </w:r>
+      <w:proofErr w:type="spellEnd"/>
     </w:p>
     <w:p>
       <w:pPr>
@@ -3177,6 +3333,7 @@
         </w:rPr>
         <w:t>mcd/</w:t>
       </w:r>
+      <w:proofErr w:type="spellStart"/>
       <w:r>
         <w:rPr>
           <w:b/>
@@ -3189,6 +3346,7 @@
         </w:rPr>
         <w:t>.mcd</w:t>
       </w:r>
+      <w:proofErr w:type="spellEnd"/>
       <w:r>
         <w:t> » propose une version schématisé du modèle conceptuel de données, ce modèle est utilisé pour générer le script d’installation SQL</w:t>
       </w:r>
@@ -3204,12 +3362,14 @@
       <w:r>
         <w:t xml:space="preserve">. [Vous pouvez ouvrir ce fichier avec le logiciel </w:t>
       </w:r>
+      <w:proofErr w:type="spellStart"/>
       <w:r>
         <w:rPr>
           <w:b/>
         </w:rPr>
         <w:t>PowerAMC</w:t>
       </w:r>
+      <w:proofErr w:type="spellEnd"/>
       <w:r>
         <w:t xml:space="preserve"> de </w:t>
       </w:r>
@@ -4010,6 +4170,7 @@
                 <w:lang w:eastAsia="fr-FR"/>
               </w:rPr>
             </w:pPr>
+            <w:proofErr w:type="spellStart"/>
             <w:r>
               <w:rPr>
                 <w:rFonts w:ascii="Arial" w:eastAsia="Times New Roman" w:hAnsi="Arial" w:cs="Arial"/>
@@ -4020,6 +4181,7 @@
               </w:rPr>
               <w:t>integer</w:t>
             </w:r>
+            <w:proofErr w:type="spellEnd"/>
           </w:p>
         </w:tc>
       </w:tr>
@@ -4135,6 +4297,7 @@
                 <w:lang w:eastAsia="fr-FR"/>
               </w:rPr>
             </w:pPr>
+            <w:proofErr w:type="spellStart"/>
             <w:r>
               <w:rPr>
                 <w:rFonts w:ascii="Arial" w:eastAsia="Times New Roman" w:hAnsi="Arial" w:cs="Arial"/>
@@ -4145,6 +4308,7 @@
               </w:rPr>
               <w:t>unixfilename</w:t>
             </w:r>
+            <w:proofErr w:type="spellEnd"/>
           </w:p>
         </w:tc>
       </w:tr>
@@ -4260,6 +4424,7 @@
                 <w:lang w:eastAsia="fr-FR"/>
               </w:rPr>
             </w:pPr>
+            <w:proofErr w:type="spellStart"/>
             <w:r>
               <w:rPr>
                 <w:rFonts w:ascii="Arial" w:eastAsia="Times New Roman" w:hAnsi="Arial" w:cs="Arial"/>
@@ -4270,6 +4435,7 @@
               </w:rPr>
               <w:t>nteger</w:t>
             </w:r>
+            <w:proofErr w:type="spellEnd"/>
           </w:p>
         </w:tc>
       </w:tr>
@@ -4385,6 +4551,7 @@
                 <w:lang w:eastAsia="fr-FR"/>
               </w:rPr>
             </w:pPr>
+            <w:proofErr w:type="spellStart"/>
             <w:r>
               <w:rPr>
                 <w:rFonts w:ascii="Arial" w:eastAsia="Times New Roman" w:hAnsi="Arial" w:cs="Arial"/>
@@ -4395,6 +4562,7 @@
               </w:rPr>
               <w:t>integer</w:t>
             </w:r>
+            <w:proofErr w:type="spellEnd"/>
           </w:p>
         </w:tc>
       </w:tr>
@@ -4635,6 +4803,7 @@
                 <w:lang w:eastAsia="fr-FR"/>
               </w:rPr>
             </w:pPr>
+            <w:proofErr w:type="spellStart"/>
             <w:r>
               <w:rPr>
                 <w:rFonts w:ascii="Arial" w:eastAsia="Times New Roman" w:hAnsi="Arial" w:cs="Arial"/>
@@ -4645,6 +4814,7 @@
               </w:rPr>
               <w:t>integer</w:t>
             </w:r>
+            <w:proofErr w:type="spellEnd"/>
           </w:p>
         </w:tc>
       </w:tr>
@@ -4760,6 +4930,7 @@
                 <w:lang w:eastAsia="fr-FR"/>
               </w:rPr>
             </w:pPr>
+            <w:proofErr w:type="spellStart"/>
             <w:r>
               <w:rPr>
                 <w:rFonts w:ascii="Arial" w:eastAsia="Times New Roman" w:hAnsi="Arial" w:cs="Arial"/>
@@ -4770,6 +4941,7 @@
               </w:rPr>
               <w:t>integer</w:t>
             </w:r>
+            <w:proofErr w:type="spellEnd"/>
           </w:p>
         </w:tc>
       </w:tr>
@@ -4885,6 +5057,7 @@
                 <w:lang w:eastAsia="fr-FR"/>
               </w:rPr>
             </w:pPr>
+            <w:proofErr w:type="spellStart"/>
             <w:r>
               <w:rPr>
                 <w:rFonts w:ascii="Arial" w:eastAsia="Times New Roman" w:hAnsi="Arial" w:cs="Arial"/>
@@ -4895,6 +5068,7 @@
               </w:rPr>
               <w:t>integer</w:t>
             </w:r>
+            <w:proofErr w:type="spellEnd"/>
           </w:p>
         </w:tc>
       </w:tr>
@@ -5010,6 +5184,7 @@
                 <w:lang w:eastAsia="fr-FR"/>
               </w:rPr>
             </w:pPr>
+            <w:proofErr w:type="spellStart"/>
             <w:r>
               <w:rPr>
                 <w:rFonts w:ascii="Arial" w:eastAsia="Times New Roman" w:hAnsi="Arial" w:cs="Arial"/>
@@ -5020,6 +5195,7 @@
               </w:rPr>
               <w:t>bool</w:t>
             </w:r>
+            <w:proofErr w:type="spellEnd"/>
           </w:p>
         </w:tc>
       </w:tr>
@@ -5138,6 +5314,7 @@
                 <w:lang w:eastAsia="fr-FR"/>
               </w:rPr>
             </w:pPr>
+            <w:proofErr w:type="spellStart"/>
             <w:r>
               <w:rPr>
                 <w:rFonts w:ascii="Arial" w:eastAsia="Times New Roman" w:hAnsi="Arial" w:cs="Arial"/>
@@ -5148,6 +5325,7 @@
               </w:rPr>
               <w:t>bool</w:t>
             </w:r>
+            <w:proofErr w:type="spellEnd"/>
           </w:p>
         </w:tc>
       </w:tr>
@@ -5311,6 +5489,38 @@
       <w:bookmarkStart w:id="6" w:name="7"/>
       <w:r>
         <w:t>Entités</w:t>
+      </w:r>
+    </w:p>
+    <w:p>
+      <w:pPr>
+        <w:pStyle w:val="Titre3"/>
+      </w:pPr>
+      <w:proofErr w:type="spellStart"/>
+      <w:r>
+        <w:t>IO_Upload</w:t>
+      </w:r>
+      <w:proofErr w:type="spellEnd"/>
+    </w:p>
+    <w:p>
+      <w:pPr>
+        <w:pStyle w:val="Sansinterligne"/>
+        <w:rPr>
+          <w:i/>
+        </w:rPr>
+      </w:pPr>
+      <w:r>
+        <w:rPr>
+          <w:i/>
+        </w:rPr>
+        <w:t>Informations sur un élément téléchargé ou en cours de téléchargement.</w:t>
+      </w:r>
+    </w:p>
+    <w:p>
+      <w:r>
+        <w:rPr>
+          <w:i/>
+        </w:rPr>
+        <w:t>Un téléchargement est un ensemble de paquets de données définit à une taille fixe.</w:t>
       </w:r>
     </w:p>
     <w:tbl>
@@ -5367,8 +5577,10 @@
                 <w:sz w:val="20"/>
                 <w:szCs w:val="20"/>
               </w:rPr>
-              <w:t>Nom</w:t>
-            </w:r>
+              <w:t>Champ</w:t>
+            </w:r>
+            <w:bookmarkStart w:id="7" w:name="_GoBack"/>
+            <w:bookmarkEnd w:id="7"/>
           </w:p>
         </w:tc>
         <w:tc>
@@ -5411,90 +5623,6 @@
                 <w:szCs w:val="20"/>
               </w:rPr>
               <w:t>Description</w:t>
-            </w:r>
-          </w:p>
-        </w:tc>
-      </w:tr>
-      <w:tr>
-        <w:tc>
-          <w:tcPr>
-            <w:tcW w:w="1258" w:type="pct"/>
-            <w:tcBorders>
-              <w:top w:val="nil"/>
-              <w:left w:val="nil"/>
-              <w:bottom w:val="nil"/>
-              <w:right w:val="nil"/>
-            </w:tcBorders>
-            <w:shd w:val="clear" w:color="auto" w:fill="FFFFFF"/>
-            <w:tcMar>
-              <w:top w:w="30" w:type="dxa"/>
-              <w:left w:w="30" w:type="dxa"/>
-              <w:bottom w:w="30" w:type="dxa"/>
-              <w:right w:w="30" w:type="dxa"/>
-            </w:tcMar>
-            <w:hideMark/>
-          </w:tcPr>
-          <w:p>
-            <w:pPr>
-              <w:pStyle w:val="Sansinterligne"/>
-              <w:rPr>
-                <w:b/>
-                <w:sz w:val="20"/>
-              </w:rPr>
-            </w:pPr>
-            <w:r>
-              <w:rPr>
-                <w:b/>
-              </w:rPr>
-              <w:t>IO_Upload</w:t>
-            </w:r>
-          </w:p>
-        </w:tc>
-        <w:tc>
-          <w:tcPr>
-            <w:tcW w:w="3742" w:type="pct"/>
-            <w:tcBorders>
-              <w:top w:val="nil"/>
-              <w:left w:val="nil"/>
-              <w:bottom w:val="nil"/>
-              <w:right w:val="nil"/>
-            </w:tcBorders>
-            <w:shd w:val="clear" w:color="auto" w:fill="FFFFFF"/>
-            <w:tcMar>
-              <w:top w:w="30" w:type="dxa"/>
-              <w:left w:w="30" w:type="dxa"/>
-              <w:bottom w:w="30" w:type="dxa"/>
-              <w:right w:w="30" w:type="dxa"/>
-            </w:tcMar>
-            <w:hideMark/>
-          </w:tcPr>
-          <w:p>
-            <w:pPr>
-              <w:pStyle w:val="Sansinterligne"/>
-              <w:rPr>
-                <w:i/>
-              </w:rPr>
-            </w:pPr>
-            <w:r>
-              <w:rPr>
-                <w:i/>
-              </w:rPr>
-              <w:t>Informations sur un élément téléchargé ou en cours de téléchargement.</w:t>
-            </w:r>
-          </w:p>
-          <w:p>
-            <w:pPr>
-              <w:pStyle w:val="Sansinterligne"/>
-              <w:rPr>
-                <w:b/>
-                <w:sz w:val="20"/>
-              </w:rPr>
-            </w:pPr>
-            <w:r>
-              <w:rPr>
-                <w:i/>
-              </w:rPr>
-              <w:t>Un téléchargement est un ensemble de paquets de données définit à une taille fixe.</w:t>
             </w:r>
           </w:p>
         </w:tc>
@@ -6111,6 +6239,7 @@
                 <w:szCs w:val="20"/>
               </w:rPr>
             </w:pPr>
+            <w:proofErr w:type="spellStart"/>
             <w:r>
               <w:rPr>
                 <w:rFonts w:ascii="Arial" w:hAnsi="Arial" w:cs="Arial"/>
@@ -6121,6 +6250,7 @@
               </w:rPr>
               <w:t>true</w:t>
             </w:r>
+            <w:proofErr w:type="spellEnd"/>
             <w:r>
               <w:rPr>
                 <w:rFonts w:ascii="Arial" w:hAnsi="Arial" w:cs="Arial"/>
@@ -6284,11 +6414,87 @@
                 <w:sz w:val="20"/>
                 <w:szCs w:val="20"/>
               </w:rPr>
-              <w:t>Type de fichier au format MIME (ex : text/css)</w:t>
+              <w:t xml:space="preserve">Type de fichier au format MIME (ex : </w:t>
+            </w:r>
+            <w:proofErr w:type="spellStart"/>
+            <w:r>
+              <w:rPr>
+                <w:rFonts w:ascii="Arial" w:hAnsi="Arial" w:cs="Arial"/>
+                <w:color w:val="000000"/>
+                <w:sz w:val="20"/>
+                <w:szCs w:val="20"/>
+              </w:rPr>
+              <w:t>text</w:t>
+            </w:r>
+            <w:proofErr w:type="spellEnd"/>
+            <w:r>
+              <w:rPr>
+                <w:rFonts w:ascii="Arial" w:hAnsi="Arial" w:cs="Arial"/>
+                <w:color w:val="000000"/>
+                <w:sz w:val="20"/>
+                <w:szCs w:val="20"/>
+              </w:rPr>
+              <w:t>/</w:t>
+            </w:r>
+            <w:proofErr w:type="spellStart"/>
+            <w:r>
+              <w:rPr>
+                <w:rFonts w:ascii="Arial" w:hAnsi="Arial" w:cs="Arial"/>
+                <w:color w:val="000000"/>
+                <w:sz w:val="20"/>
+                <w:szCs w:val="20"/>
+              </w:rPr>
+              <w:t>css</w:t>
+            </w:r>
+            <w:proofErr w:type="spellEnd"/>
+            <w:r>
+              <w:rPr>
+                <w:rFonts w:ascii="Arial" w:hAnsi="Arial" w:cs="Arial"/>
+                <w:color w:val="000000"/>
+                <w:sz w:val="20"/>
+                <w:szCs w:val="20"/>
+              </w:rPr>
+              <w:t>)</w:t>
             </w:r>
           </w:p>
         </w:tc>
       </w:tr>
+    </w:tbl>
+    <w:p>
+      <w:pPr>
+        <w:pStyle w:val="Titre3"/>
+      </w:pPr>
+      <w:proofErr w:type="spellStart"/>
+      <w:r>
+        <w:t>IO_</w:t>
+      </w:r>
+      <w:r>
+        <w:t>Packet</w:t>
+      </w:r>
+      <w:proofErr w:type="spellEnd"/>
+    </w:p>
+    <w:p>
+      <w:r>
+        <w:rPr>
+          <w:i/>
+        </w:rPr>
+        <w:t>Part de données d’un téléchargement. Les données sont encodées au format Base64</w:t>
+      </w:r>
+    </w:p>
+    <w:tbl>
+      <w:tblPr>
+        <w:tblW w:w="5000" w:type="pct"/>
+        <w:shd w:val="clear" w:color="auto" w:fill="999999"/>
+        <w:tblCellMar>
+          <w:left w:w="0" w:type="dxa"/>
+          <w:right w:w="0" w:type="dxa"/>
+        </w:tblCellMar>
+        <w:tblLook w:val="04A0" w:firstRow="1" w:lastRow="0" w:firstColumn="1" w:lastColumn="0" w:noHBand="0" w:noVBand="1"/>
+      </w:tblPr>
+      <w:tblGrid>
+        <w:gridCol w:w="2298"/>
+        <w:gridCol w:w="6834"/>
+      </w:tblGrid>
       <w:tr>
         <w:tc>
           <w:tcPr>
@@ -6329,7 +6535,7 @@
                 <w:sz w:val="20"/>
                 <w:szCs w:val="20"/>
               </w:rPr>
-              <w:t>Nom</w:t>
+              <w:t>Champ</w:t>
             </w:r>
           </w:p>
         </w:tc>
@@ -6373,82 +6579,6 @@
                 <w:szCs w:val="20"/>
               </w:rPr>
               <w:t>Description</w:t>
-            </w:r>
-          </w:p>
-        </w:tc>
-      </w:tr>
-      <w:tr>
-        <w:tc>
-          <w:tcPr>
-            <w:tcW w:w="1258" w:type="pct"/>
-            <w:tcBorders>
-              <w:top w:val="nil"/>
-              <w:left w:val="nil"/>
-              <w:bottom w:val="nil"/>
-              <w:right w:val="nil"/>
-            </w:tcBorders>
-            <w:shd w:val="clear" w:color="auto" w:fill="FFFFFF"/>
-            <w:tcMar>
-              <w:top w:w="30" w:type="dxa"/>
-              <w:left w:w="30" w:type="dxa"/>
-              <w:bottom w:w="30" w:type="dxa"/>
-              <w:right w:w="30" w:type="dxa"/>
-            </w:tcMar>
-            <w:hideMark/>
-          </w:tcPr>
-          <w:p>
-            <w:pPr>
-              <w:pStyle w:val="Sansinterligne"/>
-              <w:rPr>
-                <w:b/>
-                <w:sz w:val="20"/>
-              </w:rPr>
-            </w:pPr>
-            <w:r>
-              <w:rPr>
-                <w:b/>
-              </w:rPr>
-              <w:t>IO_</w:t>
-            </w:r>
-            <w:r>
-              <w:rPr>
-                <w:b/>
-              </w:rPr>
-              <w:t>Packet</w:t>
-            </w:r>
-          </w:p>
-        </w:tc>
-        <w:tc>
-          <w:tcPr>
-            <w:tcW w:w="3742" w:type="pct"/>
-            <w:tcBorders>
-              <w:top w:val="nil"/>
-              <w:left w:val="nil"/>
-              <w:bottom w:val="nil"/>
-              <w:right w:val="nil"/>
-            </w:tcBorders>
-            <w:shd w:val="clear" w:color="auto" w:fill="FFFFFF"/>
-            <w:tcMar>
-              <w:top w:w="30" w:type="dxa"/>
-              <w:left w:w="30" w:type="dxa"/>
-              <w:bottom w:w="30" w:type="dxa"/>
-              <w:right w:w="30" w:type="dxa"/>
-            </w:tcMar>
-            <w:hideMark/>
-          </w:tcPr>
-          <w:p>
-            <w:pPr>
-              <w:pStyle w:val="Sansinterligne"/>
-              <w:rPr>
-                <w:i/>
-                <w:sz w:val="20"/>
-              </w:rPr>
-            </w:pPr>
-            <w:r>
-              <w:rPr>
-                <w:i/>
-              </w:rPr>
-              <w:t>Part de données d’un téléchargement. Les données sont encodées au format Base64</w:t>
             </w:r>
           </w:p>
         </w:tc>
@@ -6488,6 +6618,7 @@
                 <w:sz w:val="20"/>
                 <w:szCs w:val="20"/>
               </w:rPr>
+              <w:lastRenderedPageBreak/>
               <w:t>IO_</w:t>
             </w:r>
             <w:r>
@@ -6642,6 +6773,7 @@
               </w:rPr>
               <w:t xml:space="preserve"> de l’élément parent </w:t>
             </w:r>
+            <w:proofErr w:type="spellStart"/>
             <w:r>
               <w:rPr>
                 <w:rFonts w:ascii="Arial" w:hAnsi="Arial" w:cs="Arial"/>
@@ -6652,6 +6784,7 @@
               </w:rPr>
               <w:t>IO_Upload</w:t>
             </w:r>
+            <w:proofErr w:type="spellEnd"/>
             <w:r>
               <w:rPr>
                 <w:rFonts w:ascii="Arial" w:hAnsi="Arial" w:cs="Arial"/>
@@ -6699,7 +6832,6 @@
                 <w:sz w:val="20"/>
                 <w:szCs w:val="20"/>
               </w:rPr>
-              <w:lastRenderedPageBreak/>
               <w:t>PACKET_STATUS</w:t>
             </w:r>
           </w:p>
@@ -6740,6 +6872,7 @@
               </w:rPr>
               <w:t xml:space="preserve">Statut du paquet. </w:t>
             </w:r>
+            <w:proofErr w:type="spellStart"/>
             <w:r>
               <w:rPr>
                 <w:rFonts w:ascii="Arial" w:hAnsi="Arial" w:cs="Arial"/>
@@ -6750,6 +6883,7 @@
               </w:rPr>
               <w:t>true</w:t>
             </w:r>
+            <w:proofErr w:type="spellEnd"/>
             <w:r>
               <w:rPr>
                 <w:rFonts w:ascii="Arial" w:hAnsi="Arial" w:cs="Arial"/>
@@ -6835,30 +6969,13 @@
                 <w:sz w:val="20"/>
                 <w:szCs w:val="20"/>
               </w:rPr>
-              <w:t>Numéro du paquet</w:t>
-            </w:r>
-            <w:r>
-              <w:rPr>
-                <w:rFonts w:ascii="Arial" w:hAnsi="Arial" w:cs="Arial"/>
-                <w:color w:val="000000"/>
-                <w:sz w:val="20"/>
-                <w:szCs w:val="20"/>
-              </w:rPr>
-              <w:t xml:space="preserve"> dans l’ordre logique</w:t>
-            </w:r>
-            <w:r>
-              <w:rPr>
-                <w:rFonts w:ascii="Arial" w:hAnsi="Arial" w:cs="Arial"/>
-                <w:color w:val="000000"/>
-                <w:sz w:val="20"/>
-                <w:szCs w:val="20"/>
-              </w:rPr>
-              <w:t xml:space="preserve"> des données.</w:t>
+              <w:t>Numéro du paquet dans l’ordre logique des données.</w:t>
             </w:r>
           </w:p>
         </w:tc>
       </w:tr>
     </w:tbl>
+    <w:p/>
     <w:p/>
     <w:p>
       <w:pPr>
@@ -7088,6 +7205,7 @@
                 <w:szCs w:val="20"/>
               </w:rPr>
             </w:pPr>
+            <w:proofErr w:type="spellStart"/>
             <w:r>
               <w:rPr>
                 <w:rFonts w:ascii="Arial" w:hAnsi="Arial" w:cs="Arial"/>
@@ -7097,6 +7215,7 @@
               </w:rPr>
               <w:t>IO_stocker</w:t>
             </w:r>
+            <w:proofErr w:type="spellEnd"/>
           </w:p>
         </w:tc>
         <w:tc>
@@ -7127,6 +7246,7 @@
                 <w:szCs w:val="20"/>
               </w:rPr>
             </w:pPr>
+            <w:proofErr w:type="spellStart"/>
             <w:r>
               <w:rPr>
                 <w:rFonts w:ascii="Arial" w:hAnsi="Arial" w:cs="Arial"/>
@@ -7136,6 +7256,7 @@
               </w:rPr>
               <w:t>IO_packet</w:t>
             </w:r>
+            <w:proofErr w:type="spellEnd"/>
           </w:p>
         </w:tc>
         <w:tc>
@@ -7246,6 +7367,7 @@
                 <w:szCs w:val="20"/>
               </w:rPr>
             </w:pPr>
+            <w:proofErr w:type="spellStart"/>
             <w:r>
               <w:rPr>
                 <w:rFonts w:ascii="Arial" w:hAnsi="Arial" w:cs="Arial"/>
@@ -7255,6 +7377,7 @@
               </w:rPr>
               <w:t>IO_stocker</w:t>
             </w:r>
+            <w:proofErr w:type="spellEnd"/>
           </w:p>
         </w:tc>
         <w:tc>
@@ -7285,6 +7408,7 @@
                 <w:szCs w:val="20"/>
               </w:rPr>
             </w:pPr>
+            <w:proofErr w:type="spellStart"/>
             <w:r>
               <w:rPr>
                 <w:rFonts w:ascii="Arial" w:hAnsi="Arial" w:cs="Arial"/>
@@ -7294,6 +7418,7 @@
               </w:rPr>
               <w:t>IO_Upload</w:t>
             </w:r>
+            <w:proofErr w:type="spellEnd"/>
           </w:p>
         </w:tc>
         <w:tc>
@@ -7370,8 +7495,19 @@
                 <w:sz w:val="20"/>
                 <w:szCs w:val="20"/>
               </w:rPr>
-              <w:t>0,n</w:t>
-            </w:r>
+              <w:t>0</w:t>
+            </w:r>
+            <w:proofErr w:type="gramStart"/>
+            <w:r>
+              <w:rPr>
+                <w:rFonts w:ascii="Arial" w:hAnsi="Arial" w:cs="Arial"/>
+                <w:color w:val="000000"/>
+                <w:sz w:val="20"/>
+                <w:szCs w:val="20"/>
+              </w:rPr>
+              <w:t>,n</w:t>
+            </w:r>
+            <w:proofErr w:type="gramEnd"/>
           </w:p>
         </w:tc>
       </w:tr>
@@ -7380,11 +7516,11 @@
       <w:pPr>
         <w:pStyle w:val="Titre2"/>
       </w:pPr>
-      <w:bookmarkStart w:id="7" w:name="_Toc348617859"/>
+      <w:bookmarkStart w:id="8" w:name="_Toc348617859"/>
       <w:r>
         <w:t>Formats</w:t>
       </w:r>
-      <w:bookmarkEnd w:id="7"/>
+      <w:bookmarkEnd w:id="8"/>
     </w:p>
     <w:p>
       <w:r>
@@ -7413,17 +7549,17 @@
       <w:r>
         <w:br w:type="page"/>
       </w:r>
-      <w:bookmarkStart w:id="8" w:name="_Toc348617860"/>
-      <w:bookmarkStart w:id="9" w:name="_Toc334797623"/>
+      <w:bookmarkStart w:id="9" w:name="_Toc348617860"/>
+      <w:bookmarkStart w:id="10" w:name="_Toc334797623"/>
       <w:r>
         <w:lastRenderedPageBreak/>
         <w:t>Operations système</w:t>
       </w:r>
-      <w:bookmarkEnd w:id="8"/>
-    </w:p>
-    <w:p>
-      <w:bookmarkStart w:id="10" w:name="_Toc334797624"/>
       <w:bookmarkEnd w:id="9"/>
+    </w:p>
+    <w:p>
+      <w:bookmarkStart w:id="11" w:name="_Toc334797624"/>
+      <w:bookmarkEnd w:id="10"/>
       <w:r>
         <w:t>Les opérations systèmes sont conçues sur le modèle UML.</w:t>
       </w:r>
@@ -7438,6 +7574,7 @@
         </w:rPr>
         <w:t>mcd/</w:t>
       </w:r>
+      <w:proofErr w:type="spellStart"/>
       <w:r>
         <w:rPr>
           <w:b/>
@@ -7456,15 +7593,18 @@
         </w:rPr>
         <w:t>oo</w:t>
       </w:r>
+      <w:proofErr w:type="spellEnd"/>
       <w:r>
         <w:t xml:space="preserve"> » propose une version schématisé des cas d’opération. [Vous pouvez ouvrir ce fichier avec le logiciel </w:t>
       </w:r>
+      <w:proofErr w:type="spellStart"/>
       <w:r>
         <w:rPr>
           <w:b/>
         </w:rPr>
         <w:t>PowerAMC</w:t>
       </w:r>
+      <w:proofErr w:type="spellEnd"/>
       <w:r>
         <w:t xml:space="preserve"> de </w:t>
       </w:r>
@@ -7486,12 +7626,12 @@
       <w:pPr>
         <w:pStyle w:val="Titre2"/>
       </w:pPr>
-      <w:bookmarkStart w:id="11" w:name="_Toc348617861"/>
+      <w:bookmarkStart w:id="12" w:name="_Toc348617861"/>
       <w:r>
         <w:t>Acteurs</w:t>
       </w:r>
-      <w:bookmarkEnd w:id="10"/>
       <w:bookmarkEnd w:id="11"/>
+      <w:bookmarkEnd w:id="12"/>
       <w:r>
         <w:t xml:space="preserve"> </w:t>
       </w:r>
@@ -7503,16 +7643,16 @@
           <w:rFonts w:eastAsia="Times New Roman"/>
         </w:rPr>
       </w:pPr>
-      <w:bookmarkStart w:id="12" w:name="_Toc334797627"/>
-      <w:bookmarkStart w:id="13" w:name="_Toc348617862"/>
+      <w:bookmarkStart w:id="13" w:name="_Toc334797627"/>
+      <w:bookmarkStart w:id="14" w:name="_Toc348617862"/>
       <w:r>
         <w:rPr>
           <w:rFonts w:eastAsia="Times New Roman"/>
         </w:rPr>
         <w:t>Administrateur</w:t>
       </w:r>
-      <w:bookmarkEnd w:id="12"/>
       <w:bookmarkEnd w:id="13"/>
+      <w:bookmarkEnd w:id="14"/>
     </w:p>
     <w:p>
       <w:r>
@@ -7529,18 +7669,18 @@
       </w:r>
     </w:p>
     <w:p>
-      <w:bookmarkStart w:id="14" w:name="_Toc334797628"/>
+      <w:bookmarkStart w:id="15" w:name="_Toc334797628"/>
     </w:p>
     <w:p>
       <w:pPr>
         <w:pStyle w:val="Titre2"/>
       </w:pPr>
-      <w:bookmarkStart w:id="15" w:name="_Toc348617863"/>
+      <w:bookmarkStart w:id="16" w:name="_Toc348617863"/>
       <w:r>
         <w:t>Système</w:t>
       </w:r>
-      <w:bookmarkEnd w:id="14"/>
       <w:bookmarkEnd w:id="15"/>
+      <w:bookmarkEnd w:id="16"/>
     </w:p>
     <w:p>
       <w:r>
@@ -7601,8 +7741,13 @@
       </w:r>
       <w:r>
         <w:tab/>
-        <w:t>HTML/Javascript</w:t>
-      </w:r>
+        <w:t>HTML/</w:t>
+      </w:r>
+      <w:proofErr w:type="spellStart"/>
+      <w:r>
+        <w:t>Javascript</w:t>
+      </w:r>
+      <w:proofErr w:type="spellEnd"/>
     </w:p>
     <w:p>
       <w:pPr>
@@ -7658,8 +7803,13 @@
       </w:r>
       <w:r>
         <w:tab/>
-        <w:t>PL/pgSQL</w:t>
-      </w:r>
+        <w:t>PL/</w:t>
+      </w:r>
+      <w:proofErr w:type="spellStart"/>
+      <w:r>
+        <w:t>pgSQL</w:t>
+      </w:r>
+      <w:proofErr w:type="spellEnd"/>
     </w:p>
     <w:p>
       <w:pPr>
@@ -7677,9 +7827,13 @@
       </w:r>
       <w:r>
         <w:tab/>
+      </w:r>
+      <w:proofErr w:type="spellStart"/>
+      <w:r>
         <w:t>SQL</w:t>
       </w:r>
-      <w:bookmarkStart w:id="16" w:name="_Toc334797629"/>
+      <w:bookmarkStart w:id="17" w:name="_Toc334797629"/>
+      <w:proofErr w:type="spellEnd"/>
     </w:p>
     <w:p>
       <w:pPr>
@@ -7700,12 +7854,12 @@
       <w:pPr>
         <w:pStyle w:val="Titre2"/>
       </w:pPr>
-      <w:bookmarkStart w:id="17" w:name="_Toc348617864"/>
+      <w:bookmarkStart w:id="18" w:name="_Toc348617864"/>
       <w:r>
         <w:lastRenderedPageBreak/>
         <w:t>Résultats d’opération</w:t>
       </w:r>
-      <w:bookmarkEnd w:id="17"/>
+      <w:bookmarkEnd w:id="18"/>
     </w:p>
     <w:p>
       <w:r>
@@ -7793,14 +7947,14 @@
       <w:pPr>
         <w:pStyle w:val="Titre3"/>
       </w:pPr>
-      <w:bookmarkStart w:id="18" w:name="_Toc348617865"/>
+      <w:bookmarkStart w:id="19" w:name="_Toc348617865"/>
       <w:r>
         <w:t xml:space="preserve">Détail </w:t>
       </w:r>
       <w:r>
         <w:t>des codes</w:t>
       </w:r>
-      <w:bookmarkEnd w:id="18"/>
+      <w:bookmarkEnd w:id="19"/>
     </w:p>
     <w:p>
       <w:pPr>
@@ -8260,14 +8414,14 @@
       <w:pPr>
         <w:pStyle w:val="Titre3"/>
       </w:pPr>
-      <w:bookmarkStart w:id="19" w:name="_Toc348617866"/>
+      <w:bookmarkStart w:id="20" w:name="_Toc348617866"/>
       <w:r>
         <w:t xml:space="preserve">Détail </w:t>
       </w:r>
       <w:r>
         <w:t xml:space="preserve">des </w:t>
       </w:r>
-      <w:bookmarkEnd w:id="19"/>
+      <w:bookmarkEnd w:id="20"/>
       <w:r>
         <w:t>messages</w:t>
       </w:r>
@@ -8622,16 +8776,16 @@
       <w:pPr>
         <w:pStyle w:val="Titre2"/>
       </w:pPr>
-      <w:bookmarkStart w:id="20" w:name="_Toc348617867"/>
+      <w:bookmarkStart w:id="21" w:name="_Toc348617867"/>
       <w:r>
         <w:lastRenderedPageBreak/>
         <w:t>Cas d’utilisation</w:t>
       </w:r>
-      <w:bookmarkStart w:id="21" w:name="_Toc334797630"/>
-      <w:bookmarkEnd w:id="16"/>
-      <w:bookmarkEnd w:id="20"/>
-    </w:p>
-    <w:bookmarkEnd w:id="21"/>
+      <w:bookmarkStart w:id="22" w:name="_Toc334797630"/>
+      <w:bookmarkEnd w:id="17"/>
+      <w:bookmarkEnd w:id="21"/>
+    </w:p>
+    <w:bookmarkEnd w:id="22"/>
     <w:p>
       <w:r>
         <w:t xml:space="preserve">Les cas d’utilisations </w:t>
@@ -8757,12 +8911,14 @@
       <w:r>
         <w:tab/>
       </w:r>
+      <w:proofErr w:type="spellStart"/>
       <w:r>
         <w:rPr>
           <w:rStyle w:val="Rfrenceintense"/>
         </w:rPr>
         <w:t>begin_upload</w:t>
       </w:r>
+      <w:proofErr w:type="spellEnd"/>
     </w:p>
     <w:p>
       <w:pPr>
@@ -8824,12 +8980,14 @@
         </w:tabs>
         <w:ind w:left="708"/>
       </w:pPr>
+      <w:proofErr w:type="spellStart"/>
       <w:r>
         <w:rPr>
           <w:rStyle w:val="Rfrenceintense"/>
         </w:rPr>
         <w:t>file_size</w:t>
       </w:r>
+      <w:proofErr w:type="spellEnd"/>
       <w:r>
         <w:tab/>
         <w:t>Taille du fichier (en Bytes)</w:t>
@@ -8843,12 +9001,14 @@
         </w:tabs>
         <w:ind w:left="708"/>
       </w:pPr>
+      <w:proofErr w:type="spellStart"/>
       <w:r>
         <w:rPr>
           <w:rStyle w:val="Rfrenceintense"/>
         </w:rPr>
         <w:t>filename</w:t>
       </w:r>
+      <w:proofErr w:type="spellEnd"/>
       <w:r>
         <w:tab/>
       </w:r>
@@ -8864,12 +9024,14 @@
         </w:tabs>
         <w:ind w:left="708"/>
       </w:pPr>
+      <w:proofErr w:type="spellStart"/>
       <w:r>
         <w:rPr>
           <w:rStyle w:val="Rfrenceintense"/>
         </w:rPr>
         <w:t>content_type</w:t>
       </w:r>
+      <w:proofErr w:type="spellEnd"/>
       <w:r>
         <w:rPr>
           <w:rStyle w:val="Rfrenceintense"/>
@@ -8925,12 +9087,14 @@
         </w:tabs>
         <w:ind w:left="708"/>
       </w:pPr>
+      <w:proofErr w:type="spellStart"/>
       <w:r>
         <w:rPr>
           <w:rStyle w:val="Rfrenceintense"/>
         </w:rPr>
         <w:t>io_upload_id</w:t>
       </w:r>
+      <w:proofErr w:type="spellEnd"/>
       <w:r>
         <w:rPr>
           <w:rStyle w:val="Rfrenceintense"/>
@@ -8938,7 +9102,15 @@
         <w:tab/>
       </w:r>
       <w:r>
-        <w:t xml:space="preserve">Identifiant de l’upload </w:t>
+        <w:t>Identifiant de l’</w:t>
+      </w:r>
+      <w:proofErr w:type="spellStart"/>
+      <w:r>
+        <w:t>upload</w:t>
+      </w:r>
+      <w:proofErr w:type="spellEnd"/>
+      <w:r>
+        <w:t xml:space="preserve"> </w:t>
       </w:r>
     </w:p>
     <w:p>
@@ -8949,12 +9121,14 @@
         </w:tabs>
         <w:ind w:left="708"/>
       </w:pPr>
+      <w:proofErr w:type="spellStart"/>
       <w:r>
         <w:rPr>
           <w:rStyle w:val="Rfrenceintense"/>
         </w:rPr>
         <w:t>packet_count</w:t>
       </w:r>
+      <w:proofErr w:type="spellEnd"/>
       <w:r>
         <w:tab/>
       </w:r>
@@ -8974,8 +9148,15 @@
           <w:rStyle w:val="Rfrenceintense"/>
         </w:rPr>
         <w:tab/>
+      </w:r>
+      <w:proofErr w:type="spellStart"/>
+      <w:r>
+        <w:rPr>
+          <w:rStyle w:val="Rfrenceintense"/>
+        </w:rPr>
         <w:t>packet_size</w:t>
       </w:r>
+      <w:proofErr w:type="spellEnd"/>
       <w:r>
         <w:tab/>
       </w:r>
@@ -9018,8 +9199,13 @@
         <w:t>allouée</w:t>
       </w:r>
       <w:r>
-        <w:t xml:space="preserve"> à l'upload</w:t>
-      </w:r>
+        <w:t xml:space="preserve"> à l'</w:t>
+      </w:r>
+      <w:proofErr w:type="spellStart"/>
+      <w:r>
+        <w:t>upload</w:t>
+      </w:r>
+      <w:proofErr w:type="spellEnd"/>
       <w:r>
         <w:t xml:space="preserve"> (</w:t>
       </w:r>
@@ -9044,21 +9230,33 @@
       <w:r>
         <w:t>. La taille limite est définit dans la configuration (</w:t>
       </w:r>
+      <w:proofErr w:type="spellStart"/>
       <w:r>
         <w:rPr>
           <w:rStyle w:val="Rfrenceintense"/>
         </w:rPr>
         <w:t>io_module</w:t>
       </w:r>
+      <w:proofErr w:type="spellEnd"/>
+      <w:proofErr w:type="gramStart"/>
       <w:r>
         <w:t>::</w:t>
       </w:r>
+      <w:proofErr w:type="spellStart"/>
       <w:r>
         <w:rPr>
           <w:rStyle w:val="Rfrenceintense"/>
         </w:rPr>
-        <w:t>max_upload_size</w:t>
-      </w:r>
+        <w:t>max</w:t>
+      </w:r>
+      <w:proofErr w:type="gramEnd"/>
+      <w:r>
+        <w:rPr>
+          <w:rStyle w:val="Rfrenceintense"/>
+        </w:rPr>
+        <w:t>_upload_size</w:t>
+      </w:r>
+      <w:proofErr w:type="spellEnd"/>
       <w:r>
         <w:t>)</w:t>
       </w:r>
@@ -9108,17 +9306,17 @@
       <w:r>
         <w:t>au téléchargement</w:t>
       </w:r>
-      <w:bookmarkStart w:id="22" w:name="_GoBack"/>
-      <w:bookmarkEnd w:id="22"/>
       <w:r>
         <w:t xml:space="preserve"> des données. Le programme doit exécuter le contrôleur </w:t>
       </w:r>
+      <w:proofErr w:type="spellStart"/>
       <w:r>
         <w:rPr>
           <w:rStyle w:val="Rfrenceintense"/>
         </w:rPr>
         <w:t>check_upload</w:t>
       </w:r>
+      <w:proofErr w:type="spellEnd"/>
       <w:r>
         <w:t>.</w:t>
       </w:r>
@@ -9184,12 +9382,14 @@
       <w:r>
         <w:tab/>
       </w:r>
+      <w:proofErr w:type="spellStart"/>
       <w:r>
         <w:rPr>
           <w:rStyle w:val="Rfrenceintense"/>
         </w:rPr>
         <w:t>check_upload</w:t>
       </w:r>
+      <w:proofErr w:type="spellEnd"/>
     </w:p>
     <w:p>
       <w:pPr>
@@ -9251,18 +9451,25 @@
         </w:tabs>
         <w:ind w:left="708"/>
       </w:pPr>
+      <w:proofErr w:type="spellStart"/>
       <w:r>
         <w:rPr>
           <w:rStyle w:val="Rfrenceintense"/>
         </w:rPr>
         <w:t>io_upload_id</w:t>
       </w:r>
+      <w:proofErr w:type="spellEnd"/>
       <w:r>
         <w:tab/>
       </w:r>
       <w:r>
-        <w:t>Identifiant de l‘upload</w:t>
-      </w:r>
+        <w:t>Identifiant de l‘</w:t>
+      </w:r>
+      <w:proofErr w:type="spellStart"/>
+      <w:r>
+        <w:t>upload</w:t>
+      </w:r>
+      <w:proofErr w:type="spellEnd"/>
     </w:p>
     <w:p>
       <w:pPr>
@@ -9309,12 +9516,14 @@
         </w:tabs>
         <w:ind w:left="708"/>
       </w:pPr>
+      <w:proofErr w:type="spellStart"/>
       <w:r>
         <w:rPr>
           <w:rStyle w:val="Rfrenceintense"/>
         </w:rPr>
         <w:t>packet_offset</w:t>
       </w:r>
+      <w:proofErr w:type="spellEnd"/>
       <w:r>
         <w:rPr>
           <w:rStyle w:val="Rfrenceintense"/>
@@ -9336,6 +9545,7 @@
         </w:tabs>
         <w:ind w:left="708"/>
       </w:pPr>
+      <w:proofErr w:type="spellStart"/>
       <w:r>
         <w:rPr>
           <w:rStyle w:val="Rfrenceintense"/>
@@ -9348,6 +9558,7 @@
         </w:rPr>
         <w:t>num</w:t>
       </w:r>
+      <w:proofErr w:type="spellEnd"/>
       <w:r>
         <w:tab/>
       </w:r>
@@ -9367,8 +9578,15 @@
           <w:rStyle w:val="Rfrenceintense"/>
         </w:rPr>
         <w:tab/>
+      </w:r>
+      <w:proofErr w:type="spellStart"/>
+      <w:r>
+        <w:rPr>
+          <w:rStyle w:val="Rfrenceintense"/>
+        </w:rPr>
         <w:t>packet_size</w:t>
       </w:r>
+      <w:proofErr w:type="spellEnd"/>
       <w:r>
         <w:tab/>
       </w:r>
@@ -9398,12 +9616,14 @@
       <w:r>
         <w:t>Test l’existence des paquets en base (</w:t>
       </w:r>
+      <w:proofErr w:type="spellStart"/>
       <w:r>
         <w:rPr>
           <w:rStyle w:val="Rfrenceintense"/>
         </w:rPr>
         <w:t>io_packet</w:t>
       </w:r>
+      <w:proofErr w:type="spellEnd"/>
       <w:r>
         <w:t xml:space="preserve">). Si un paquet est manquant, les paramètres de retour sont complétés et la fonction retourne </w:t>
       </w:r>
@@ -9434,7 +9654,15 @@
         <w:t>e</w:t>
       </w:r>
       <w:r>
-        <w:t xml:space="preserve"> pour vérifier l’intégralité d’un upload et également pour identifier la prochaine partie manquante du </w:t>
+        <w:t xml:space="preserve"> pour vérifier l’intégralité d’un </w:t>
+      </w:r>
+      <w:proofErr w:type="spellStart"/>
+      <w:r>
+        <w:t>upload</w:t>
+      </w:r>
+      <w:proofErr w:type="spellEnd"/>
+      <w:r>
+        <w:t xml:space="preserve"> et également pour identifier la prochaine partie manquante du </w:t>
       </w:r>
       <w:r>
         <w:t>fi</w:t>
@@ -9486,6 +9714,7 @@
       <w:r>
         <w:tab/>
       </w:r>
+      <w:proofErr w:type="spellStart"/>
       <w:r>
         <w:rPr>
           <w:rStyle w:val="Rfrenceintense"/>
@@ -9498,6 +9727,7 @@
         </w:rPr>
         <w:t>_upload</w:t>
       </w:r>
+      <w:proofErr w:type="spellEnd"/>
     </w:p>
     <w:p>
       <w:pPr>
@@ -9559,16 +9789,23 @@
         </w:tabs>
         <w:ind w:left="708"/>
       </w:pPr>
+      <w:proofErr w:type="spellStart"/>
       <w:r>
         <w:rPr>
           <w:rStyle w:val="Rfrenceintense"/>
         </w:rPr>
         <w:t>io_upload_id</w:t>
       </w:r>
+      <w:proofErr w:type="spellEnd"/>
       <w:r>
         <w:tab/>
-        <w:t>Identifiant de l‘upload</w:t>
-      </w:r>
+        <w:t>Identifiant de l‘</w:t>
+      </w:r>
+      <w:proofErr w:type="spellStart"/>
+      <w:r>
+        <w:t>upload</w:t>
+      </w:r>
+      <w:proofErr w:type="spellEnd"/>
     </w:p>
     <w:p>
       <w:pPr>
@@ -9578,12 +9815,14 @@
         </w:tabs>
         <w:ind w:left="708"/>
       </w:pPr>
+      <w:proofErr w:type="spellStart"/>
       <w:r>
         <w:rPr>
           <w:rStyle w:val="Rfrenceintense"/>
         </w:rPr>
         <w:t>packet_offset</w:t>
       </w:r>
+      <w:proofErr w:type="spellEnd"/>
       <w:r>
         <w:rPr>
           <w:rStyle w:val="Rfrenceintense"/>
@@ -9605,12 +9844,14 @@
         </w:tabs>
         <w:ind w:left="708"/>
       </w:pPr>
+      <w:proofErr w:type="spellStart"/>
       <w:r>
         <w:rPr>
           <w:rStyle w:val="Rfrenceintense"/>
         </w:rPr>
         <w:t>packet_num</w:t>
       </w:r>
+      <w:proofErr w:type="spellEnd"/>
       <w:r>
         <w:tab/>
       </w:r>
@@ -9631,8 +9872,15 @@
           <w:rStyle w:val="Rfrenceintense"/>
         </w:rPr>
         <w:tab/>
+      </w:r>
+      <w:proofErr w:type="spellStart"/>
+      <w:r>
+        <w:rPr>
+          <w:rStyle w:val="Rfrenceintense"/>
+        </w:rPr>
         <w:t>packet_size</w:t>
       </w:r>
+      <w:proofErr w:type="spellEnd"/>
       <w:r>
         <w:tab/>
       </w:r>
@@ -9706,12 +9954,14 @@
         </w:tabs>
         <w:ind w:left="708"/>
       </w:pPr>
+      <w:proofErr w:type="spellStart"/>
       <w:r>
         <w:rPr>
           <w:rStyle w:val="Rfrenceintense"/>
         </w:rPr>
         <w:t>packet_num</w:t>
       </w:r>
+      <w:proofErr w:type="spellEnd"/>
       <w:r>
         <w:tab/>
       </w:r>
@@ -9732,8 +9982,15 @@
           <w:rStyle w:val="Rfrenceintense"/>
         </w:rPr>
         <w:tab/>
+      </w:r>
+      <w:proofErr w:type="spellStart"/>
+      <w:r>
+        <w:rPr>
+          <w:rStyle w:val="Rfrenceintense"/>
+        </w:rPr>
         <w:t>io_packet_id</w:t>
       </w:r>
+      <w:proofErr w:type="spellEnd"/>
       <w:r>
         <w:tab/>
       </w:r>
@@ -9841,12 +10098,14 @@
       <w:r>
         <w:t xml:space="preserve">Actualise ou insert les données dans la table </w:t>
       </w:r>
+      <w:proofErr w:type="spellStart"/>
       <w:r>
         <w:rPr>
           <w:rStyle w:val="Rfrenceintense"/>
         </w:rPr>
         <w:t>io_packet</w:t>
       </w:r>
+      <w:proofErr w:type="spellEnd"/>
     </w:p>
     <w:p>
       <w:pPr>
@@ -9870,7 +10129,15 @@
         </w:rPr>
       </w:pPr>
       <w:r>
-        <w:t>Cette fonction est à la fois utilisée pour vérifier l’intégralité d’un upload et également pour identifier la prochaine partie manquante du fichier.</w:t>
+        <w:t xml:space="preserve">Cette fonction est à la fois utilisée pour vérifier l’intégralité d’un </w:t>
+      </w:r>
+      <w:proofErr w:type="spellStart"/>
+      <w:r>
+        <w:t>upload</w:t>
+      </w:r>
+      <w:proofErr w:type="spellEnd"/>
+      <w:r>
+        <w:t xml:space="preserve"> et également pour identifier la prochaine partie manquante du fichier.</w:t>
       </w:r>
       <w:r>
         <w:br w:type="page"/>
@@ -9912,12 +10179,14 @@
       <w:r>
         <w:tab/>
       </w:r>
+      <w:proofErr w:type="spellStart"/>
       <w:r>
         <w:rPr>
           <w:rStyle w:val="Rfrenceintense"/>
         </w:rPr>
         <w:t>packet_upload</w:t>
       </w:r>
+      <w:proofErr w:type="spellEnd"/>
     </w:p>
     <w:p>
       <w:pPr>
@@ -9979,16 +10248,23 @@
         </w:tabs>
         <w:ind w:left="708"/>
       </w:pPr>
+      <w:proofErr w:type="spellStart"/>
       <w:r>
         <w:rPr>
           <w:rStyle w:val="Rfrenceintense"/>
         </w:rPr>
         <w:t>io_upload_id</w:t>
       </w:r>
+      <w:proofErr w:type="spellEnd"/>
       <w:r>
         <w:tab/>
-        <w:t>Identifiant de l‘upload</w:t>
-      </w:r>
+        <w:t>Identifiant de l‘</w:t>
+      </w:r>
+      <w:proofErr w:type="spellStart"/>
+      <w:r>
+        <w:t>upload</w:t>
+      </w:r>
+      <w:proofErr w:type="spellEnd"/>
     </w:p>
     <w:p>
       <w:pPr>
@@ -10061,18 +10337,28 @@
       <w:r>
         <w:t xml:space="preserve"> </w:t>
       </w:r>
+      <w:proofErr w:type="spellStart"/>
       <w:r>
         <w:rPr>
           <w:rStyle w:val="Rfrenceintense"/>
         </w:rPr>
         <w:t>io_packet</w:t>
       </w:r>
+      <w:proofErr w:type="spellEnd"/>
       <w:r>
         <w:rPr>
           <w:rStyle w:val="Rfrenceintense"/>
         </w:rPr>
-        <w:t>, io_upload</w:t>
-      </w:r>
+        <w:t xml:space="preserve">, </w:t>
+      </w:r>
+      <w:proofErr w:type="spellStart"/>
+      <w:r>
+        <w:rPr>
+          <w:rStyle w:val="Rfrenceintense"/>
+        </w:rPr>
+        <w:t>io_upload</w:t>
+      </w:r>
+      <w:proofErr w:type="spellEnd"/>
     </w:p>
     <w:p>
       <w:pPr>
@@ -10126,9 +10412,11 @@
       <w:r>
         <w:tab/>
       </w:r>
+      <w:proofErr w:type="spellStart"/>
       <w:r>
         <w:t>repository_create</w:t>
       </w:r>
+      <w:proofErr w:type="spellEnd"/>
     </w:p>
     <w:p>
       <w:pPr>
@@ -10191,12 +10479,23 @@
         </w:tabs>
         <w:ind w:left="708"/>
       </w:pPr>
+      <w:proofErr w:type="spellStart"/>
+      <w:proofErr w:type="gramStart"/>
       <w:r>
         <w:t>repository_id</w:t>
       </w:r>
+      <w:proofErr w:type="spellEnd"/>
+      <w:proofErr w:type="gramEnd"/>
       <w:r>
         <w:tab/>
-        <w:t>Optionel, Identifiant du dépôt</w:t>
+      </w:r>
+      <w:proofErr w:type="spellStart"/>
+      <w:r>
+        <w:t>Optionel</w:t>
+      </w:r>
+      <w:proofErr w:type="spellEnd"/>
+      <w:r>
+        <w:t>, Identifiant du dépôt</w:t>
       </w:r>
     </w:p>
     <w:p>
@@ -10208,12 +10507,23 @@
         </w:tabs>
         <w:ind w:left="708"/>
       </w:pPr>
+      <w:proofErr w:type="spellStart"/>
+      <w:proofErr w:type="gramStart"/>
       <w:r>
         <w:t>repository_pwd</w:t>
       </w:r>
+      <w:proofErr w:type="spellEnd"/>
+      <w:proofErr w:type="gramEnd"/>
       <w:r>
         <w:tab/>
-        <w:t>Optionel, Mot-de-passe associé au dépôt</w:t>
+      </w:r>
+      <w:proofErr w:type="spellStart"/>
+      <w:r>
+        <w:t>Optionel</w:t>
+      </w:r>
+      <w:proofErr w:type="spellEnd"/>
+      <w:r>
+        <w:t>, Mot-de-passe associé au dépôt</w:t>
       </w:r>
     </w:p>
     <w:p>
@@ -10225,12 +10535,23 @@
         </w:tabs>
         <w:ind w:left="708"/>
       </w:pPr>
+      <w:proofErr w:type="spellStart"/>
+      <w:proofErr w:type="gramStart"/>
       <w:r>
         <w:t>repository_type</w:t>
       </w:r>
+      <w:proofErr w:type="spellEnd"/>
+      <w:proofErr w:type="gramEnd"/>
       <w:r>
         <w:tab/>
-        <w:t>Optionel, Type de dépôt</w:t>
+      </w:r>
+      <w:proofErr w:type="spellStart"/>
+      <w:r>
+        <w:t>Optionel</w:t>
+      </w:r>
+      <w:proofErr w:type="spellEnd"/>
+      <w:r>
+        <w:t>, Type de dépôt</w:t>
       </w:r>
     </w:p>
     <w:p>
@@ -10242,12 +10563,31 @@
         </w:tabs>
         <w:ind w:left="708"/>
       </w:pPr>
+      <w:proofErr w:type="spellStart"/>
+      <w:proofErr w:type="gramStart"/>
       <w:r>
         <w:t>is_readonly</w:t>
       </w:r>
+      <w:proofErr w:type="spellEnd"/>
+      <w:proofErr w:type="gramEnd"/>
       <w:r>
         <w:tab/>
-        <w:t>Optionel, Si true, les données ne sont plus modifiables une fois créées</w:t>
+      </w:r>
+      <w:proofErr w:type="spellStart"/>
+      <w:r>
+        <w:t>Optionel</w:t>
+      </w:r>
+      <w:proofErr w:type="spellEnd"/>
+      <w:r>
+        <w:t xml:space="preserve">, Si </w:t>
+      </w:r>
+      <w:proofErr w:type="spellStart"/>
+      <w:r>
+        <w:t>true</w:t>
+      </w:r>
+      <w:proofErr w:type="spellEnd"/>
+      <w:r>
+        <w:t>, les données ne sont plus modifiables une fois créées</w:t>
       </w:r>
     </w:p>
     <w:p>
@@ -10259,12 +10599,23 @@
         </w:tabs>
         <w:ind w:left="708"/>
       </w:pPr>
+      <w:proofErr w:type="spellStart"/>
+      <w:proofErr w:type="gramStart"/>
       <w:r>
         <w:t>is_event</w:t>
       </w:r>
+      <w:proofErr w:type="spellEnd"/>
+      <w:proofErr w:type="gramEnd"/>
       <w:r>
         <w:tab/>
-        <w:t>Optionel, Créer un lien d’événement sur ce dépôt</w:t>
+      </w:r>
+      <w:proofErr w:type="spellStart"/>
+      <w:r>
+        <w:t>Optionel</w:t>
+      </w:r>
+      <w:proofErr w:type="spellEnd"/>
+      <w:r>
+        <w:t>, Créer un lien d’événement sur ce dépôt</w:t>
       </w:r>
     </w:p>
     <w:p>
@@ -10276,12 +10627,31 @@
         </w:tabs>
         <w:ind w:left="708"/>
       </w:pPr>
+      <w:proofErr w:type="spellStart"/>
+      <w:proofErr w:type="gramStart"/>
       <w:r>
         <w:t>use_data</w:t>
       </w:r>
+      <w:proofErr w:type="spellEnd"/>
+      <w:proofErr w:type="gramEnd"/>
       <w:r>
         <w:tab/>
-        <w:t>Optionel, Si true, crée un répertoire pour le stockage de fichiers de données</w:t>
+      </w:r>
+      <w:proofErr w:type="spellStart"/>
+      <w:r>
+        <w:t>Optionel</w:t>
+      </w:r>
+      <w:proofErr w:type="spellEnd"/>
+      <w:r>
+        <w:t xml:space="preserve">, Si </w:t>
+      </w:r>
+      <w:proofErr w:type="spellStart"/>
+      <w:r>
+        <w:t>true</w:t>
+      </w:r>
+      <w:proofErr w:type="spellEnd"/>
+      <w:r>
+        <w:t>, crée un répertoire pour le stockage de fichiers de données</w:t>
       </w:r>
     </w:p>
     <w:p>
@@ -10298,7 +10668,14 @@
       </w:r>
       <w:r>
         <w:tab/>
-        <w:t>Optionel, Inutilisé pour le moment</w:t>
+      </w:r>
+      <w:proofErr w:type="spellStart"/>
+      <w:r>
+        <w:t>Optionel</w:t>
+      </w:r>
+      <w:proofErr w:type="spellEnd"/>
+      <w:r>
+        <w:t>, Inutilisé pour le moment</w:t>
       </w:r>
     </w:p>
     <w:p>
@@ -10315,7 +10692,14 @@
       </w:r>
       <w:r>
         <w:tab/>
-        <w:t>Optionel, Données du dépôt</w:t>
+      </w:r>
+      <w:proofErr w:type="spellStart"/>
+      <w:r>
+        <w:t>Optionel</w:t>
+      </w:r>
+      <w:proofErr w:type="spellEnd"/>
+      <w:r>
+        <w:t>, Données du dépôt</w:t>
       </w:r>
     </w:p>
     <w:p>
@@ -10368,9 +10752,13 @@
       <w:r>
         <w:tab/>
       </w:r>
+      <w:proofErr w:type="spellStart"/>
+      <w:proofErr w:type="gramStart"/>
       <w:r>
         <w:t>repository_id</w:t>
       </w:r>
+      <w:proofErr w:type="spellEnd"/>
+      <w:proofErr w:type="gramEnd"/>
       <w:r>
         <w:tab/>
         <w:t>Identifiant du dépôt</w:t>
@@ -10410,6 +10798,7 @@
       <w:r>
         <w:t xml:space="preserve"> (</w:t>
       </w:r>
+      <w:proofErr w:type="spellStart"/>
       <w:r>
         <w:rPr>
           <w:rStyle w:val="Rfrenceintense"/>
@@ -10417,6 +10806,7 @@
         </w:rPr>
         <w:t>io_repository_already_exists</w:t>
       </w:r>
+      <w:proofErr w:type="spellEnd"/>
       <w:r>
         <w:rPr>
           <w:b/>
@@ -10438,12 +10828,14 @@
       <w:r>
         <w:t>(</w:t>
       </w:r>
+      <w:proofErr w:type="spellStart"/>
       <w:r>
         <w:rPr>
           <w:rStyle w:val="Rfrenceintense"/>
         </w:rPr>
         <w:t>app_cant_create_resource</w:t>
       </w:r>
+      <w:proofErr w:type="spellEnd"/>
       <w:r>
         <w:t>)</w:t>
       </w:r>
@@ -10462,12 +10854,14 @@
       <w:r>
         <w:t xml:space="preserve"> (</w:t>
       </w:r>
+      <w:proofErr w:type="spellStart"/>
       <w:r>
         <w:rPr>
           <w:rStyle w:val="Rfrenceintense"/>
         </w:rPr>
         <w:t>app_cant_create_resource</w:t>
       </w:r>
+      <w:proofErr w:type="spellEnd"/>
       <w:r>
         <w:t>)</w:t>
       </w:r>
@@ -10492,6 +10886,7 @@
       <w:r>
         <w:t xml:space="preserve"> (</w:t>
       </w:r>
+      <w:proofErr w:type="spellStart"/>
       <w:r>
         <w:rPr>
           <w:rStyle w:val="Rfrenceintense"/>
@@ -10514,12 +10909,34 @@
         <w:rPr>
           <w:rStyle w:val="Rfrenceintense"/>
         </w:rPr>
-        <w:t>odule::send</w:t>
-      </w:r>
+        <w:t>odule</w:t>
+      </w:r>
+      <w:proofErr w:type="spellEnd"/>
       <w:r>
         <w:rPr>
           <w:rStyle w:val="Rfrenceintense"/>
         </w:rPr>
+        <w:t>:</w:t>
+      </w:r>
+      <w:proofErr w:type="gramStart"/>
+      <w:r>
+        <w:rPr>
+          <w:rStyle w:val="Rfrenceintense"/>
+        </w:rPr>
+        <w:t>:</w:t>
+      </w:r>
+      <w:proofErr w:type="spellStart"/>
+      <w:r>
+        <w:rPr>
+          <w:rStyle w:val="Rfrenceintense"/>
+        </w:rPr>
+        <w:t>send</w:t>
+      </w:r>
+      <w:proofErr w:type="gramEnd"/>
+      <w:r>
+        <w:rPr>
+          <w:rStyle w:val="Rfrenceintense"/>
+        </w:rPr>
         <w:t>_m</w:t>
       </w:r>
       <w:r>
@@ -10528,6 +10945,7 @@
         </w:rPr>
         <w:t>essage</w:t>
       </w:r>
+      <w:proofErr w:type="spellEnd"/>
       <w:r>
         <w:t>)</w:t>
       </w:r>
@@ -10546,12 +10964,14 @@
       <w:r>
         <w:t xml:space="preserve"> (</w:t>
       </w:r>
+      <w:proofErr w:type="spellStart"/>
       <w:r>
         <w:rPr>
           <w:rStyle w:val="Rfrenceintense"/>
         </w:rPr>
         <w:t>io_cant_link_event</w:t>
       </w:r>
+      <w:proofErr w:type="spellEnd"/>
       <w:r>
         <w:t>)</w:t>
       </w:r>
@@ -10705,6 +11125,7 @@
               </w:rPr>
               <w:t>[</w:t>
             </w:r>
+            <w:proofErr w:type="spellStart"/>
             <w:r>
               <w:rPr>
                 <w:rFonts w:asciiTheme="minorHAnsi" w:hAnsiTheme="minorHAnsi"/>
@@ -10712,6 +11133,7 @@
               </w:rPr>
               <w:t>io_module</w:t>
             </w:r>
+            <w:proofErr w:type="spellEnd"/>
             <w:r>
               <w:rPr>
                 <w:rFonts w:asciiTheme="minorHAnsi" w:hAnsiTheme="minorHAnsi"/>
@@ -10798,6 +11220,7 @@
                 <w:szCs w:val="20"/>
               </w:rPr>
             </w:pPr>
+            <w:proofErr w:type="spellStart"/>
             <w:r>
               <w:rPr>
                 <w:rFonts w:asciiTheme="minorHAnsi" w:hAnsiTheme="minorHAnsi"/>
@@ -10805,6 +11228,7 @@
               </w:rPr>
               <w:t>ctrl_path</w:t>
             </w:r>
+            <w:proofErr w:type="spellEnd"/>
           </w:p>
         </w:tc>
         <w:tc>
@@ -10870,8 +11294,36 @@
                 <w:szCs w:val="20"/>
                 <w:lang w:val="en-US"/>
               </w:rPr>
-              <w:t>${io_module_path}/ctrl/io</w:t>
-            </w:r>
+              <w:t>${</w:t>
+            </w:r>
+            <w:proofErr w:type="spellStart"/>
+            <w:r>
+              <w:rPr>
+                <w:rFonts w:asciiTheme="minorHAnsi" w:hAnsiTheme="minorHAnsi"/>
+                <w:szCs w:val="20"/>
+                <w:lang w:val="en-US"/>
+              </w:rPr>
+              <w:t>io_module_path</w:t>
+            </w:r>
+            <w:proofErr w:type="spellEnd"/>
+            <w:r>
+              <w:rPr>
+                <w:rFonts w:asciiTheme="minorHAnsi" w:hAnsiTheme="minorHAnsi"/>
+                <w:szCs w:val="20"/>
+                <w:lang w:val="en-US"/>
+              </w:rPr>
+              <w:t>}/ctrl/</w:t>
+            </w:r>
+            <w:proofErr w:type="spellStart"/>
+            <w:r>
+              <w:rPr>
+                <w:rFonts w:asciiTheme="minorHAnsi" w:hAnsiTheme="minorHAnsi"/>
+                <w:szCs w:val="20"/>
+                <w:lang w:val="en-US"/>
+              </w:rPr>
+              <w:t>io</w:t>
+            </w:r>
+            <w:proofErr w:type="spellEnd"/>
           </w:p>
         </w:tc>
       </w:tr>
@@ -10888,6 +11340,7 @@
                 <w:szCs w:val="20"/>
               </w:rPr>
             </w:pPr>
+            <w:proofErr w:type="spellStart"/>
             <w:r>
               <w:rPr>
                 <w:rFonts w:asciiTheme="minorHAnsi" w:hAnsiTheme="minorHAnsi"/>
@@ -10895,6 +11348,7 @@
               </w:rPr>
               <w:t>upload_dir</w:t>
             </w:r>
+            <w:proofErr w:type="spellEnd"/>
           </w:p>
         </w:tc>
         <w:tc>
@@ -10973,6 +11427,7 @@
                 <w:szCs w:val="20"/>
               </w:rPr>
             </w:pPr>
+            <w:proofErr w:type="spellStart"/>
             <w:r>
               <w:rPr>
                 <w:rFonts w:asciiTheme="minorHAnsi" w:hAnsiTheme="minorHAnsi"/>
@@ -10980,6 +11435,7 @@
               </w:rPr>
               <w:t>public_output_dir</w:t>
             </w:r>
+            <w:proofErr w:type="spellEnd"/>
           </w:p>
         </w:tc>
         <w:tc>
@@ -11030,21 +11486,25 @@
             <w:r>
               <w:t xml:space="preserve"> avec le </w:t>
             </w:r>
+            <w:proofErr w:type="spellStart"/>
             <w:r>
               <w:rPr>
                 <w:u w:val="single"/>
               </w:rPr>
               <w:t>UseCase</w:t>
             </w:r>
+            <w:proofErr w:type="spellEnd"/>
             <w:r>
               <w:t xml:space="preserve">: </w:t>
             </w:r>
+            <w:proofErr w:type="spellStart"/>
             <w:r>
               <w:rPr>
                 <w:rStyle w:val="Accentuation"/>
               </w:rPr>
               <w:t>begin_upload</w:t>
             </w:r>
+            <w:proofErr w:type="spellEnd"/>
             <w:r>
               <w:t>)</w:t>
             </w:r>
@@ -11067,8 +11527,17 @@
                 <w:rFonts w:asciiTheme="minorHAnsi" w:hAnsiTheme="minorHAnsi"/>
                 <w:szCs w:val="20"/>
               </w:rPr>
-              <w:t>bin/upload</w:t>
-            </w:r>
+              <w:t>bin/</w:t>
+            </w:r>
+            <w:proofErr w:type="spellStart"/>
+            <w:r>
+              <w:rPr>
+                <w:rFonts w:asciiTheme="minorHAnsi" w:hAnsiTheme="minorHAnsi"/>
+                <w:szCs w:val="20"/>
+              </w:rPr>
+              <w:t>upload</w:t>
+            </w:r>
+            <w:proofErr w:type="spellEnd"/>
           </w:p>
         </w:tc>
       </w:tr>
@@ -11085,6 +11554,7 @@
                 <w:szCs w:val="20"/>
               </w:rPr>
             </w:pPr>
+            <w:proofErr w:type="spellStart"/>
             <w:r>
               <w:rPr>
                 <w:rFonts w:asciiTheme="minorHAnsi" w:hAnsiTheme="minorHAnsi"/>
@@ -11092,6 +11562,7 @@
               </w:rPr>
               <w:t>max_upload_size</w:t>
             </w:r>
+            <w:proofErr w:type="spellEnd"/>
           </w:p>
         </w:tc>
         <w:tc>
@@ -11139,21 +11610,25 @@
             <w:r>
               <w:t xml:space="preserve"> avec le </w:t>
             </w:r>
+            <w:proofErr w:type="spellStart"/>
             <w:r>
               <w:rPr>
                 <w:u w:val="single"/>
               </w:rPr>
               <w:t>UseCase</w:t>
             </w:r>
+            <w:proofErr w:type="spellEnd"/>
             <w:r>
               <w:t xml:space="preserve">: </w:t>
             </w:r>
+            <w:proofErr w:type="spellStart"/>
             <w:r>
               <w:rPr>
                 <w:rStyle w:val="Accentuation"/>
               </w:rPr>
               <w:t>begin_upload</w:t>
             </w:r>
+            <w:proofErr w:type="spellEnd"/>
             <w:r>
               <w:t>)</w:t>
             </w:r>
@@ -11179,6 +11654,7 @@
                 <w:szCs w:val="20"/>
               </w:rPr>
             </w:pPr>
+            <w:proofErr w:type="gramStart"/>
             <w:r>
               <w:rPr>
                 <w:rFonts w:asciiTheme="minorHAnsi" w:hAnsiTheme="minorHAnsi"/>
@@ -11198,7 +11674,15 @@
                 <w:rFonts w:asciiTheme="minorHAnsi" w:hAnsiTheme="minorHAnsi"/>
                 <w:szCs w:val="20"/>
               </w:rPr>
-              <w:t>; 50Mo</w:t>
+              <w:t>;</w:t>
+            </w:r>
+            <w:proofErr w:type="gramEnd"/>
+            <w:r>
+              <w:rPr>
+                <w:rFonts w:asciiTheme="minorHAnsi" w:hAnsiTheme="minorHAnsi"/>
+                <w:szCs w:val="20"/>
+              </w:rPr>
+              <w:t xml:space="preserve"> 50Mo</w:t>
             </w:r>
           </w:p>
         </w:tc>
@@ -11219,6 +11703,7 @@
                 <w:szCs w:val="20"/>
               </w:rPr>
             </w:pPr>
+            <w:proofErr w:type="spellStart"/>
             <w:r>
               <w:rPr>
                 <w:rFonts w:asciiTheme="minorHAnsi" w:hAnsiTheme="minorHAnsi"/>
@@ -11226,6 +11711,7 @@
               </w:rPr>
               <w:t>packet_size</w:t>
             </w:r>
+            <w:proofErr w:type="spellEnd"/>
           </w:p>
         </w:tc>
         <w:tc>
@@ -11273,21 +11759,25 @@
             <w:r>
               <w:t xml:space="preserve"> avec le </w:t>
             </w:r>
+            <w:proofErr w:type="spellStart"/>
             <w:r>
               <w:rPr>
                 <w:u w:val="single"/>
               </w:rPr>
               <w:t>UseCase</w:t>
             </w:r>
+            <w:proofErr w:type="spellEnd"/>
             <w:r>
               <w:t xml:space="preserve">: </w:t>
             </w:r>
+            <w:proofErr w:type="spellStart"/>
             <w:r>
               <w:rPr>
                 <w:rStyle w:val="Accentuation"/>
               </w:rPr>
               <w:t>begin_upload</w:t>
             </w:r>
+            <w:proofErr w:type="spellEnd"/>
             <w:r>
               <w:t>)</w:t>
             </w:r>
@@ -11353,6 +11843,7 @@
                 <w:szCs w:val="20"/>
               </w:rPr>
             </w:pPr>
+            <w:proofErr w:type="spellStart"/>
             <w:r>
               <w:rPr>
                 <w:rFonts w:asciiTheme="minorHAnsi" w:hAnsiTheme="minorHAnsi"/>
@@ -11360,6 +11851,7 @@
               </w:rPr>
               <w:t>storage_mode</w:t>
             </w:r>
+            <w:proofErr w:type="spellEnd"/>
           </w:p>
         </w:tc>
         <w:tc>
@@ -11449,12 +11941,14 @@
             <w:r>
               <w:t xml:space="preserve"> (</w:t>
             </w:r>
+            <w:proofErr w:type="spellStart"/>
             <w:r>
               <w:rPr>
                 <w:rStyle w:val="Accentuation"/>
               </w:rPr>
               <w:t>upload_dir</w:t>
             </w:r>
+            <w:proofErr w:type="spellEnd"/>
             <w:r>
               <w:t xml:space="preserve">) </w:t>
             </w:r>
@@ -11661,12 +12155,14 @@
       <w:r>
         <w:t xml:space="preserve"> publique via le contrôler </w:t>
       </w:r>
+      <w:proofErr w:type="spellStart"/>
       <w:r>
         <w:rPr>
           <w:rStyle w:val="Accentuation"/>
         </w:rPr>
         <w:t>begin_upload</w:t>
       </w:r>
+      <w:proofErr w:type="spellEnd"/>
       <w:r>
         <w:t> :</w:t>
       </w:r>
@@ -11741,7 +12237,21 @@
         <w:rPr>
           <w:rStyle w:val="Accentuation"/>
         </w:rPr>
-        <w:t>[io_module:public_output_dir]</w:t>
+        <w:t>[</w:t>
+      </w:r>
+      <w:proofErr w:type="spellStart"/>
+      <w:r>
+        <w:rPr>
+          <w:rStyle w:val="Accentuation"/>
+        </w:rPr>
+        <w:t>io_module:public_output_dir</w:t>
+      </w:r>
+      <w:proofErr w:type="spellEnd"/>
+      <w:r>
+        <w:rPr>
+          <w:rStyle w:val="Accentuation"/>
+        </w:rPr>
+        <w:t>]</w:t>
       </w:r>
     </w:p>
     <w:p>
@@ -11778,7 +12288,21 @@
         <w:rPr>
           <w:rStyle w:val="Accentuation"/>
         </w:rPr>
-        <w:t>[io_module:max_upload_size]</w:t>
+        <w:t>[</w:t>
+      </w:r>
+      <w:proofErr w:type="spellStart"/>
+      <w:r>
+        <w:rPr>
+          <w:rStyle w:val="Accentuation"/>
+        </w:rPr>
+        <w:t>io_module:max_upload_size</w:t>
+      </w:r>
+      <w:proofErr w:type="spellEnd"/>
+      <w:r>
+        <w:rPr>
+          <w:rStyle w:val="Accentuation"/>
+        </w:rPr>
+        <w:t>]</w:t>
       </w:r>
       <w:r>
         <w:rPr>
@@ -11819,14 +12343,22 @@
         <w:rPr>
           <w:rStyle w:val="Accentuation"/>
         </w:rPr>
-        <w:t>[io_module:</w:t>
-      </w:r>
+        <w:t>[</w:t>
+      </w:r>
+      <w:proofErr w:type="spellStart"/>
       <w:r>
         <w:rPr>
           <w:rStyle w:val="Accentuation"/>
         </w:rPr>
+        <w:t>io_module:</w:t>
+      </w:r>
+      <w:r>
+        <w:rPr>
+          <w:rStyle w:val="Accentuation"/>
+        </w:rPr>
         <w:t>packet_size</w:t>
       </w:r>
+      <w:proofErr w:type="spellEnd"/>
       <w:r>
         <w:rPr>
           <w:rStyle w:val="Accentuation"/>
@@ -11841,21 +12373,25 @@
       <w:r>
         <w:t xml:space="preserve">L’utilisateur final peut ensuite utiliser les contrôleurs de flux </w:t>
       </w:r>
+      <w:proofErr w:type="spellStart"/>
       <w:r>
         <w:rPr>
           <w:rStyle w:val="Accentuation"/>
         </w:rPr>
         <w:t>packet_upload</w:t>
       </w:r>
+      <w:proofErr w:type="spellEnd"/>
       <w:r>
         <w:t xml:space="preserve"> et </w:t>
       </w:r>
+      <w:proofErr w:type="spellStart"/>
       <w:r>
         <w:rPr>
           <w:rStyle w:val="Accentuation"/>
         </w:rPr>
         <w:t>finalize_upload</w:t>
       </w:r>
+      <w:proofErr w:type="spellEnd"/>
       <w:r>
         <w:t xml:space="preserve"> pour initialiser les données.</w:t>
       </w:r>
@@ -11888,12 +12424,14 @@
       <w:r>
         <w:t xml:space="preserve">via le contrôler </w:t>
       </w:r>
+      <w:proofErr w:type="spellStart"/>
       <w:r>
         <w:rPr>
           <w:rStyle w:val="Accentuation"/>
         </w:rPr>
         <w:t>create_upload</w:t>
       </w:r>
+      <w:proofErr w:type="spellEnd"/>
       <w:r>
         <w:t> </w:t>
       </w:r>
@@ -11954,21 +12492,25 @@
       <w:r>
         <w:t xml:space="preserve">L’utilisateur final peut ensuite utiliser les contrôleurs de flux </w:t>
       </w:r>
+      <w:proofErr w:type="spellStart"/>
       <w:r>
         <w:rPr>
           <w:rStyle w:val="Accentuation"/>
         </w:rPr>
         <w:t>packet_upload</w:t>
       </w:r>
+      <w:proofErr w:type="spellEnd"/>
       <w:r>
         <w:t xml:space="preserve"> et </w:t>
       </w:r>
+      <w:proofErr w:type="spellStart"/>
       <w:r>
         <w:rPr>
           <w:rStyle w:val="Accentuation"/>
         </w:rPr>
         <w:t>finalize_upload</w:t>
       </w:r>
+      <w:proofErr w:type="spellEnd"/>
       <w:r>
         <w:t xml:space="preserve"> pour initialiser les données.</w:t>
       </w:r>
@@ -12034,7 +12576,7 @@
       <w:rPr>
         <w:noProof/>
       </w:rPr>
-      <w:t>11/02/2014</w:t>
+      <w:t>14/02/2014</w:t>
     </w:r>
     <w:r>
       <w:fldChar w:fldCharType="end"/>
@@ -12091,7 +12633,7 @@
         <v:path o:extrusionok="f" gradientshapeok="t" o:connecttype="rect"/>
         <o:lock v:ext="edit" aspectratio="t"/>
       </v:shapetype>
-      <v:shape id="_x0000_i1033" type="#_x0000_t75" style="width:134.3pt;height:139.85pt" o:bullet="t">
+      <v:shape id="_x0000_i1030" type="#_x0000_t75" style="width:134.3pt;height:139.85pt" o:bullet="t">
         <v:imagedata r:id="rId1" o:title="MC900199871[1]"/>
       </v:shape>
     </w:pict>
@@ -18708,7 +19250,7 @@
 </file>
 
 <file path=customXml/itemProps2.xml><?xml version="1.0" encoding="utf-8"?>
-<ds:datastoreItem xmlns:ds="http://schemas.openxmlformats.org/officeDocument/2006/customXml" ds:itemID="{88FF37A7-DEDE-4B4A-86CF-8CEEFDD8BAEB}">
+<ds:datastoreItem xmlns:ds="http://schemas.openxmlformats.org/officeDocument/2006/customXml" ds:itemID="{D0CB7965-48D2-4369-BDEF-94CB3F4D72F0}">
   <ds:schemaRefs>
     <ds:schemaRef ds:uri="http://schemas.openxmlformats.org/officeDocument/2006/bibliography"/>
   </ds:schemaRefs>

</xml_diff>